<commit_message>
New update on Forskningspla.docx.
</commit_message>
<xml_diff>
--- a/docs/Research Protocol.docx
+++ b/docs/Research Protocol.docx
@@ -1,6 +1,6 @@
 
 <file path=word/document.xml><?xml version="1.0" encoding="utf-8"?>
-<w:document xmlns:wpc="http://schemas.microsoft.com/office/word/2010/wordprocessingCanvas" xmlns:mc="http://schemas.openxmlformats.org/markup-compatibility/2006" xmlns:o="urn:schemas-microsoft-com:office:office" xmlns:r="http://schemas.openxmlformats.org/officeDocument/2006/relationships" xmlns:m="http://schemas.openxmlformats.org/officeDocument/2006/math" xmlns:v="urn:schemas-microsoft-com:vml" xmlns:wp14="http://schemas.microsoft.com/office/word/2010/wordprocessingDrawing" xmlns:wp="http://schemas.openxmlformats.org/drawingml/2006/wordprocessingDrawing" xmlns:w10="urn:schemas-microsoft-com:office:word" xmlns:w="http://schemas.openxmlformats.org/wordprocessingml/2006/main" xmlns:w14="http://schemas.microsoft.com/office/word/2010/wordml" xmlns:wpg="http://schemas.microsoft.com/office/word/2010/wordprocessingGroup" xmlns:wpi="http://schemas.microsoft.com/office/word/2010/wordprocessingInk" xmlns:wne="http://schemas.microsoft.com/office/word/2006/wordml" xmlns:wps="http://schemas.microsoft.com/office/word/2010/wordprocessingShape" mc:Ignorable="w14 wp14">
+<w:document xmlns:wpc="http://schemas.microsoft.com/office/word/2010/wordprocessingCanvas" xmlns:mo="http://schemas.microsoft.com/office/mac/office/2008/main" xmlns:mc="http://schemas.openxmlformats.org/markup-compatibility/2006" xmlns:mv="urn:schemas-microsoft-com:mac:vml" xmlns:o="urn:schemas-microsoft-com:office:office" xmlns:r="http://schemas.openxmlformats.org/officeDocument/2006/relationships" xmlns:m="http://schemas.openxmlformats.org/officeDocument/2006/math" xmlns:v="urn:schemas-microsoft-com:vml" xmlns:wp14="http://schemas.microsoft.com/office/word/2010/wordprocessingDrawing" xmlns:wp="http://schemas.openxmlformats.org/drawingml/2006/wordprocessingDrawing" xmlns:w10="urn:schemas-microsoft-com:office:word" xmlns:w="http://schemas.openxmlformats.org/wordprocessingml/2006/main" xmlns:w14="http://schemas.microsoft.com/office/word/2010/wordml" xmlns:wpg="http://schemas.microsoft.com/office/word/2010/wordprocessingGroup" xmlns:wpi="http://schemas.microsoft.com/office/word/2010/wordprocessingInk" xmlns:wne="http://schemas.microsoft.com/office/word/2006/wordml" xmlns:wps="http://schemas.microsoft.com/office/word/2010/wordprocessingShape" mc:Ignorable="w14 wp14">
   <w:body>
     <w:p>
       <w:pPr>
@@ -94,6 +94,152 @@
           <w:lang w:val="en-US"/>
         </w:rPr>
       </w:pPr>
+      <w:r>
+        <w:rPr>
+          <w:lang w:val="en-US"/>
+        </w:rPr>
+        <w:t>Practical problem: People do not use energy in a smart way.</w:t>
+      </w:r>
+    </w:p>
+    <w:p>
+      <w:pPr>
+        <w:pStyle w:val="ListParagraph"/>
+        <w:numPr>
+          <w:ilvl w:val="0"/>
+          <w:numId w:val="1"/>
+        </w:numPr>
+        <w:rPr>
+          <w:lang w:val="en-US"/>
+        </w:rPr>
+      </w:pPr>
+      <w:r>
+        <w:rPr>
+          <w:lang w:val="en-US"/>
+        </w:rPr>
+        <w:t>People do not use PV electricity in an optimal level</w:t>
+      </w:r>
+    </w:p>
+    <w:p>
+      <w:pPr>
+        <w:pStyle w:val="ListParagraph"/>
+        <w:numPr>
+          <w:ilvl w:val="0"/>
+          <w:numId w:val="1"/>
+        </w:numPr>
+        <w:rPr>
+          <w:lang w:val="en-US"/>
+        </w:rPr>
+      </w:pPr>
+      <w:r>
+        <w:rPr>
+          <w:lang w:val="en-US"/>
+        </w:rPr>
+        <w:t>Problem concering similar habbits of users</w:t>
+      </w:r>
+    </w:p>
+    <w:p>
+      <w:pPr>
+        <w:pStyle w:val="ListParagraph"/>
+        <w:numPr>
+          <w:ilvl w:val="0"/>
+          <w:numId w:val="1"/>
+        </w:numPr>
+        <w:rPr>
+          <w:lang w:val="en-US"/>
+        </w:rPr>
+      </w:pPr>
+      <w:r>
+        <w:rPr>
+          <w:lang w:val="en-US"/>
+        </w:rPr>
+        <w:t>Peek hours are created because of these habbits</w:t>
+      </w:r>
+      <w:r>
+        <w:rPr>
+          <w:lang w:val="en-US"/>
+        </w:rPr>
+        <w:t xml:space="preserve"> </w:t>
+      </w:r>
+    </w:p>
+    <w:p>
+      <w:pPr>
+        <w:rPr>
+          <w:lang w:val="en-US"/>
+        </w:rPr>
+      </w:pPr>
+      <w:r>
+        <w:rPr>
+          <w:lang w:val="en-US"/>
+        </w:rPr>
+        <w:t>How t</w:t>
+      </w:r>
+      <w:r>
+        <w:rPr>
+          <w:lang w:val="en-US"/>
+        </w:rPr>
+        <w:t xml:space="preserve">o use energy in a smart way? Creating an easier situation for producers during peek time. </w:t>
+      </w:r>
+    </w:p>
+    <w:p>
+      <w:pPr>
+        <w:rPr>
+          <w:lang w:val="en-US"/>
+        </w:rPr>
+      </w:pPr>
+      <w:r>
+        <w:rPr>
+          <w:lang w:val="en-US"/>
+        </w:rPr>
+        <w:t>What will be the effect of propper feedback related to energy usage</w:t>
+      </w:r>
+      <w:r>
+        <w:rPr>
+          <w:lang w:val="en-US"/>
+        </w:rPr>
+        <w:t xml:space="preserve"> </w:t>
+      </w:r>
+      <w:r>
+        <w:rPr>
+          <w:lang w:val="en-US"/>
+        </w:rPr>
+        <w:t>(habbits)?</w:t>
+      </w:r>
+    </w:p>
+    <w:p>
+      <w:pPr>
+        <w:pStyle w:val="ListParagraph"/>
+        <w:numPr>
+          <w:ilvl w:val="0"/>
+          <w:numId w:val="1"/>
+        </w:numPr>
+        <w:rPr>
+          <w:lang w:val="en-US"/>
+        </w:rPr>
+      </w:pPr>
+      <w:r>
+        <w:rPr>
+          <w:lang w:val="en-US"/>
+        </w:rPr>
+        <w:t>What is the propper feedback?</w:t>
+      </w:r>
+    </w:p>
+    <w:p>
+      <w:pPr>
+        <w:pStyle w:val="ListParagraph"/>
+        <w:numPr>
+          <w:ilvl w:val="0"/>
+          <w:numId w:val="1"/>
+        </w:numPr>
+        <w:rPr>
+          <w:lang w:val="en-US"/>
+        </w:rPr>
+      </w:pPr>
+      <w:r>
+        <w:rPr>
+          <w:lang w:val="en-US"/>
+        </w:rPr>
+        <w:t>What kind of usage do we focus on? Total usage vs. related usage. E.g. avoiding peek time.</w:t>
+      </w:r>
     </w:p>
     <w:p>
       <w:pPr>
@@ -124,16 +270,412 @@
     <w:p>
       <w:pPr>
         <w:rPr>
-          <w:lang w:val="en-US"/>
-        </w:rPr>
-      </w:pPr>
-    </w:p>
-    <w:p>
-      <w:pPr>
-        <w:rPr>
-          <w:lang w:val="en-US"/>
-        </w:rPr>
-      </w:pPr>
+          <w:bCs/>
+          <w:lang w:val="en-US"/>
+        </w:rPr>
+      </w:pPr>
+      <w:r>
+        <w:rPr>
+          <w:bCs/>
+          <w:lang w:val="en-US"/>
+        </w:rPr>
+        <w:br/>
+      </w:r>
+      <w:r>
+        <w:rPr>
+          <w:b/>
+          <w:bCs/>
+          <w:lang w:val="en-US"/>
+        </w:rPr>
+        <w:t>Intro</w:t>
+      </w:r>
+      <w:r>
+        <w:rPr>
+          <w:bCs/>
+          <w:lang w:val="en-US"/>
+        </w:rPr>
+        <w:br/>
+      </w:r>
+      <w:r>
+        <w:rPr>
+          <w:bCs/>
+          <w:lang w:val="en-US"/>
+        </w:rPr>
+        <w:t>The motivation for this study is to get people to use energy in a smarter way. This does not imply to lower the electricity bill, but rather to use less electricity when the de</w:t>
+      </w:r>
+      <w:r>
+        <w:rPr>
+          <w:bCs/>
+          <w:lang w:val="en-US"/>
+        </w:rPr>
+        <w:t xml:space="preserve">mand is high.  By </w:t>
+      </w:r>
+      <w:r>
+        <w:rPr>
+          <w:bCs/>
+          <w:lang w:val="en-US"/>
+        </w:rPr>
+        <w:t xml:space="preserve">utilising self-produced electricity during peek hours, one is able to influence the powergrid in a very benefitial way. </w:t>
+      </w:r>
+      <w:r>
+        <w:rPr>
+          <w:bCs/>
+          <w:lang w:val="en-US"/>
+        </w:rPr>
+        <w:t xml:space="preserve">In order to achieve the desired effect, the users of the PV systems needs to be able to see when the demand is </w:t>
+      </w:r>
+      <w:r>
+        <w:rPr>
+          <w:bCs/>
+          <w:lang w:val="en-US"/>
+        </w:rPr>
+        <w:t>high and also in which way their</w:t>
+      </w:r>
+      <w:r>
+        <w:rPr>
+          <w:bCs/>
+          <w:lang w:val="en-US"/>
+        </w:rPr>
+        <w:t xml:space="preserve"> spenditure habbits are affecting the load on the grid.</w:t>
+      </w:r>
+      <w:r>
+        <w:rPr>
+          <w:bCs/>
+          <w:lang w:val="en-US"/>
+        </w:rPr>
+        <w:t xml:space="preserve"> The key aspect of this study is to get the participants to change their habits so they use the self</w:t>
+      </w:r>
+      <w:r>
+        <w:rPr>
+          <w:bCs/>
+          <w:lang w:val="en-US"/>
+        </w:rPr>
+        <w:t xml:space="preserve"> supplied electricity during these hours. </w:t>
+      </w:r>
+    </w:p>
+    <w:p>
+      <w:pPr>
+        <w:rPr>
+          <w:bCs/>
+          <w:lang w:val="en-US"/>
+        </w:rPr>
+      </w:pPr>
+      <w:r>
+        <w:rPr>
+          <w:b/>
+          <w:bCs/>
+          <w:lang w:val="en-US"/>
+        </w:rPr>
+        <w:t>Fogg</w:t>
+      </w:r>
+      <w:r>
+        <w:rPr>
+          <w:bCs/>
+          <w:lang w:val="en-US"/>
+        </w:rPr>
+        <w:br/>
+      </w:r>
+      <w:r>
+        <w:rPr>
+          <w:bCs/>
+          <w:lang w:val="en-US"/>
+        </w:rPr>
+        <w:t xml:space="preserve">In order to achieve habit change in the </w:t>
+      </w:r>
+      <w:r>
+        <w:rPr>
+          <w:bCs/>
+          <w:lang w:val="en-US"/>
+        </w:rPr>
+        <w:t>users, it is important that the users are promted with the appropriate feedback from the system. B.J. Fogg´s persuasive technology principles and motivation theory suggests that a combination of stimulating the intristic and and extrinsic motivation is needed in order to change ones habbit.</w:t>
+      </w:r>
+      <w:r>
+        <w:rPr>
+          <w:bCs/>
+          <w:lang w:val="en-US"/>
+        </w:rPr>
+        <w:t xml:space="preserve"> In addition to this a subject needs to be sufficiently motivated before the </w:t>
+      </w:r>
+      <w:r>
+        <w:rPr>
+          <w:bCs/>
+          <w:lang w:val="en-US"/>
+        </w:rPr>
+        <w:t>intervention</w:t>
+      </w:r>
+      <w:r>
+        <w:rPr>
+          <w:bCs/>
+          <w:lang w:val="en-US"/>
+        </w:rPr>
+        <w:t>,</w:t>
+      </w:r>
+      <w:r>
+        <w:rPr>
+          <w:bCs/>
+          <w:lang w:val="en-US"/>
+        </w:rPr>
+        <w:t xml:space="preserve"> he/she needs to have the ability to perform the behavior, and be triggered in order to perform the behavior.</w:t>
+      </w:r>
+      <w:r>
+        <w:rPr>
+          <w:bCs/>
+          <w:lang w:val="en-US"/>
+        </w:rPr>
+        <w:t xml:space="preserve"> </w:t>
+      </w:r>
+      <w:r>
+        <w:rPr>
+          <w:bCs/>
+          <w:color w:val="C0504D" w:themeColor="accent2"/>
+          <w:lang w:val="en-US"/>
+        </w:rPr>
+        <w:t>More on Fogg´s theory</w:t>
+      </w:r>
+    </w:p>
+    <w:p>
+      <w:pPr>
+        <w:rPr>
+          <w:bCs/>
+          <w:lang w:val="en-US"/>
+        </w:rPr>
+      </w:pPr>
+      <w:r>
+        <w:rPr>
+          <w:b/>
+          <w:bCs/>
+          <w:lang w:val="en-US"/>
+        </w:rPr>
+        <w:lastRenderedPageBreak/>
+        <w:t>Intristic Motivation</w:t>
+      </w:r>
+      <w:r>
+        <w:rPr>
+          <w:b/>
+          <w:bCs/>
+          <w:lang w:val="en-US"/>
+        </w:rPr>
+        <w:br/>
+      </w:r>
+      <w:r>
+        <w:rPr>
+          <w:bCs/>
+          <w:lang w:val="en-US"/>
+        </w:rPr>
+        <w:t xml:space="preserve">This is refering to the </w:t>
+      </w:r>
+      <w:r>
+        <w:rPr>
+          <w:bCs/>
+          <w:lang w:val="en-US"/>
+        </w:rPr>
+        <w:t xml:space="preserve">individual motivational. This includes setting a goal, creating awareness, challenging tasks, conditioning through </w:t>
+      </w:r>
+      <w:r>
+        <w:rPr>
+          <w:bCs/>
+          <w:lang w:val="en-US"/>
+        </w:rPr>
+        <w:t xml:space="preserve">positive/negative reinforcement. </w:t>
+      </w:r>
+      <w:r>
+        <w:rPr>
+          <w:bCs/>
+          <w:color w:val="C0504D" w:themeColor="accent2"/>
+          <w:lang w:val="en-US"/>
+        </w:rPr>
+        <w:t>More.</w:t>
+      </w:r>
+    </w:p>
+    <w:p>
+      <w:pPr>
+        <w:rPr>
+          <w:bCs/>
+          <w:lang w:val="en-US"/>
+        </w:rPr>
+      </w:pPr>
+      <w:r>
+        <w:rPr>
+          <w:b/>
+          <w:bCs/>
+          <w:lang w:val="en-US"/>
+        </w:rPr>
+        <w:t>Extrinsic Motivation</w:t>
+      </w:r>
+      <w:r>
+        <w:rPr>
+          <w:b/>
+          <w:bCs/>
+          <w:lang w:val="en-US"/>
+        </w:rPr>
+        <w:br/>
+      </w:r>
+      <w:r>
+        <w:rPr>
+          <w:bCs/>
+          <w:lang w:val="en-US"/>
+        </w:rPr>
+        <w:t>This builds on social psychology. Other people can be the source of motivation, e.g through competition, cooperation or comparison.</w:t>
+      </w:r>
+      <w:r>
+        <w:rPr>
+          <w:bCs/>
+          <w:lang w:val="en-US"/>
+        </w:rPr>
+        <w:t xml:space="preserve"> </w:t>
+      </w:r>
+      <w:r>
+        <w:rPr>
+          <w:bCs/>
+          <w:color w:val="C0504D" w:themeColor="accent2"/>
+          <w:lang w:val="en-US"/>
+        </w:rPr>
+        <w:t>More</w:t>
+      </w:r>
+    </w:p>
+    <w:p>
+      <w:pPr>
+        <w:rPr>
+          <w:b/>
+          <w:bCs/>
+          <w:lang w:val="en-US"/>
+        </w:rPr>
+      </w:pPr>
+      <w:r>
+        <w:rPr>
+          <w:b/>
+          <w:bCs/>
+          <w:lang w:val="en-US"/>
+        </w:rPr>
+        <w:t>Goal Setting</w:t>
+      </w:r>
+      <w:r>
+        <w:rPr>
+          <w:b/>
+          <w:bCs/>
+          <w:lang w:val="en-US"/>
+        </w:rPr>
+        <w:t xml:space="preserve"> with self-monitoring</w:t>
+      </w:r>
+      <w:r>
+        <w:rPr>
+          <w:b/>
+          <w:bCs/>
+          <w:lang w:val="en-US"/>
+        </w:rPr>
+        <w:br/>
+      </w:r>
+      <w:r>
+        <w:rPr>
+          <w:bCs/>
+          <w:lang w:val="en-US"/>
+        </w:rPr>
+        <w:t>In the literature review conducted in the early stages of this study, a majority of the articles read, reported that setting goals in addition to being able to monitor the gradual progress towards the goal, was most motivating for the users of the various systems. This is a key point we want to include in our system</w:t>
+      </w:r>
+      <w:r>
+        <w:rPr>
+          <w:bCs/>
+          <w:lang w:val="en-US"/>
+        </w:rPr>
+        <w:t xml:space="preserve">, in order to get a higher adoption and continuous usage rate among the users. </w:t>
+      </w:r>
+      <w:r>
+        <w:rPr>
+          <w:bCs/>
+          <w:color w:val="C0504D" w:themeColor="accent2"/>
+          <w:lang w:val="en-US"/>
+        </w:rPr>
+        <w:t>More</w:t>
+      </w:r>
+    </w:p>
+    <w:p>
+      <w:pPr>
+        <w:rPr>
+          <w:bCs/>
+          <w:lang w:val="en-US"/>
+        </w:rPr>
+      </w:pPr>
+      <w:r>
+        <w:rPr>
+          <w:b/>
+          <w:bCs/>
+          <w:lang w:val="en-US"/>
+        </w:rPr>
+        <w:t>Social aspect</w:t>
+      </w:r>
+      <w:r>
+        <w:rPr>
+          <w:b/>
+          <w:bCs/>
+          <w:lang w:val="en-US"/>
+        </w:rPr>
+        <w:br/>
+      </w:r>
+      <w:r>
+        <w:rPr>
+          <w:bCs/>
+          <w:lang w:val="en-US"/>
+        </w:rPr>
+        <w:t xml:space="preserve">In addition to the finding regarding goal setting, many of the </w:t>
+      </w:r>
+      <w:bookmarkStart w:id="3" w:name="_GoBack"/>
+      <w:bookmarkEnd w:id="3"/>
+      <w:r>
+        <w:rPr>
+          <w:bCs/>
+          <w:lang w:val="en-US"/>
+        </w:rPr>
+        <w:t xml:space="preserve">articles described how the social aspect of the system was percieved by the users. In many cases there were no other </w:t>
+      </w:r>
+    </w:p>
+    <w:p>
+      <w:pPr>
+        <w:rPr>
+          <w:b/>
+          <w:bCs/>
+          <w:lang w:val="en-US"/>
+        </w:rPr>
+      </w:pPr>
+      <w:r>
+        <w:rPr>
+          <w:b/>
+          <w:bCs/>
+          <w:lang w:val="en-US"/>
+        </w:rPr>
+        <w:t>Peer pressure</w:t>
+      </w:r>
+    </w:p>
+    <w:p>
+      <w:pPr>
+        <w:rPr>
+          <w:b/>
+          <w:bCs/>
+          <w:lang w:val="en-US"/>
+        </w:rPr>
+      </w:pPr>
+      <w:r>
+        <w:rPr>
+          <w:b/>
+          <w:bCs/>
+          <w:lang w:val="en-US"/>
+        </w:rPr>
+        <w:t>Competitions in the community</w:t>
+      </w:r>
+    </w:p>
+    <w:p>
+      <w:pPr>
+        <w:rPr>
+          <w:b/>
+          <w:lang w:val="en-US"/>
+        </w:rPr>
+      </w:pPr>
+      <w:r>
+        <w:rPr>
+          <w:b/>
+          <w:lang w:val="en-US"/>
+        </w:rPr>
+        <w:t>Identification of research gap.</w:t>
+      </w:r>
     </w:p>
     <w:p>
       <w:pPr>
@@ -142,14 +684,14 @@
           <w:lang w:val="en-US"/>
         </w:rPr>
       </w:pPr>
-      <w:commentRangeStart w:id="3"/>
+      <w:commentRangeStart w:id="4"/>
       <w:r>
         <w:rPr>
           <w:lang w:val="en-US"/>
         </w:rPr>
         <w:t>Objectives, hypotheses and aims</w:t>
       </w:r>
-      <w:commentRangeEnd w:id="3"/>
+      <w:commentRangeEnd w:id="4"/>
       <w:r>
         <w:rPr>
           <w:rStyle w:val="CommentReference"/>
@@ -158,7 +700,7 @@
           <w:bCs w:val="0"/>
           <w:color w:val="auto"/>
         </w:rPr>
-        <w:commentReference w:id="3"/>
+        <w:commentReference w:id="4"/>
       </w:r>
     </w:p>
     <w:p>
@@ -189,14 +731,14 @@
           <w:lang w:val="en-US"/>
         </w:rPr>
       </w:pPr>
-      <w:commentRangeStart w:id="4"/>
+      <w:commentRangeStart w:id="5"/>
       <w:r>
         <w:rPr>
           <w:lang w:val="en-US"/>
         </w:rPr>
         <w:t>Study design</w:t>
       </w:r>
-      <w:commentRangeEnd w:id="4"/>
+      <w:commentRangeEnd w:id="5"/>
       <w:r>
         <w:rPr>
           <w:rStyle w:val="CommentReference"/>
@@ -205,17 +747,74 @@
           <w:bCs w:val="0"/>
           <w:color w:val="auto"/>
         </w:rPr>
-        <w:commentReference w:id="4"/>
-      </w:r>
-    </w:p>
-    <w:p>
-      <w:pPr>
-        <w:rPr>
-          <w:lang w:val="en-US"/>
-        </w:rPr>
-      </w:pPr>
-      <w:bookmarkStart w:id="5" w:name="_GoBack"/>
-      <w:bookmarkEnd w:id="5"/>
+        <w:commentReference w:id="5"/>
+      </w:r>
+    </w:p>
+    <w:p>
+      <w:pPr>
+        <w:rPr>
+          <w:lang w:val="en-US"/>
+        </w:rPr>
+      </w:pPr>
+    </w:p>
+    <w:p>
+      <w:pPr>
+        <w:rPr>
+          <w:lang w:val="en-US"/>
+        </w:rPr>
+      </w:pPr>
+      <w:r>
+        <w:rPr>
+          <w:lang w:val="en-US"/>
+        </w:rPr>
+        <w:t xml:space="preserve">Qualitative vs. quantitative – </w:t>
+      </w:r>
+    </w:p>
+    <w:p>
+      <w:pPr>
+        <w:rPr>
+          <w:lang w:val="en-US"/>
+        </w:rPr>
+      </w:pPr>
+      <w:r>
+        <w:rPr>
+          <w:lang w:val="en-US"/>
+        </w:rPr>
+        <w:t>Survey</w:t>
+      </w:r>
+    </w:p>
+    <w:p>
+      <w:pPr>
+        <w:rPr>
+          <w:lang w:val="en-US"/>
+        </w:rPr>
+      </w:pPr>
+      <w:r>
+        <w:rPr>
+          <w:lang w:val="en-US"/>
+        </w:rPr>
+        <w:t>Case study</w:t>
+      </w:r>
+    </w:p>
+    <w:p>
+      <w:pPr>
+        <w:rPr>
+          <w:lang w:val="en-US"/>
+        </w:rPr>
+      </w:pPr>
+      <w:r>
+        <w:rPr>
+          <w:lang w:val="en-US"/>
+        </w:rPr>
+        <w:t>Evaluation study / experiment – The change when the game is introduce</w:t>
+      </w:r>
+    </w:p>
+    <w:p>
+      <w:pPr>
+        <w:rPr>
+          <w:lang w:val="en-US"/>
+        </w:rPr>
+      </w:pPr>
     </w:p>
     <w:p>
       <w:pPr>
@@ -284,6 +883,7 @@
         <w:commentReference w:id="7"/>
       </w:r>
     </w:p>
+    <w:p/>
     <w:p>
       <w:pPr>
         <w:pStyle w:val="Heading4"/>
@@ -329,6 +929,7 @@
         <w:rPr>
           <w:lang w:val="en-US"/>
         </w:rPr>
+        <w:lastRenderedPageBreak/>
         <w:t>Study population</w:t>
       </w:r>
       <w:commentRangeEnd w:id="9"/>
@@ -343,6 +944,12 @@
         <w:commentReference w:id="9"/>
       </w:r>
     </w:p>
+    <w:p/>
+    <w:p>
+      <w:r>
+        <w:t>General population? Tech-geeks? Demographi – income,</w:t>
+      </w:r>
+    </w:p>
     <w:p>
       <w:pPr>
         <w:pStyle w:val="Heading3"/>
@@ -370,6 +977,17 @@
       </w:r>
     </w:p>
     <w:p>
+      <w:r>
+        <w:t>The subset of populations</w:t>
+      </w:r>
+    </w:p>
+    <w:p>
+      <w:r>
+        <w:t>Case study – one family is enough</w:t>
+      </w:r>
+    </w:p>
+    <w:p/>
+    <w:p>
       <w:pPr>
         <w:pStyle w:val="Heading3"/>
         <w:rPr>
@@ -395,6 +1013,12 @@
         <w:commentReference w:id="11"/>
       </w:r>
     </w:p>
+    <w:p/>
+    <w:p>
+      <w:r>
+        <w:t>The six families in Konstanz, because of Germany</w:t>
+      </w:r>
+    </w:p>
     <w:p>
       <w:pPr>
         <w:pStyle w:val="Heading3"/>
@@ -422,6 +1046,11 @@
       </w:r>
     </w:p>
     <w:p>
+      <w:r>
+        <w:t>Questionaire, interviews, phone/skype etc.</w:t>
+      </w:r>
+    </w:p>
+    <w:p>
       <w:pPr>
         <w:pStyle w:val="Heading3"/>
         <w:rPr>
@@ -453,6 +1082,12 @@
           <w:lang w:val="en-US"/>
         </w:rPr>
       </w:pPr>
+      <w:r>
+        <w:rPr>
+          <w:lang w:val="en-US"/>
+        </w:rPr>
+        <w:t>Mapping, coding,</w:t>
+      </w:r>
     </w:p>
     <w:p>
       <w:pPr>
@@ -465,7 +1100,6 @@
         <w:rPr>
           <w:lang w:val="en-US"/>
         </w:rPr>
-        <w:lastRenderedPageBreak/>
         <w:t>Project management</w:t>
       </w:r>
     </w:p>
@@ -510,6 +1144,11 @@
       </w:r>
     </w:p>
     <w:p>
+      <w:r>
+        <w:t>How long will we observe</w:t>
+      </w:r>
+    </w:p>
+    <w:p>
       <w:pPr>
         <w:pStyle w:val="Heading3"/>
         <w:rPr>
@@ -521,6 +1160,11 @@
           <w:lang w:val="en-US"/>
         </w:rPr>
         <w:t>Follow-up procedures (if needed)</w:t>
+      </w:r>
+    </w:p>
+    <w:p>
+      <w:r>
+        <w:t>Reuse of the system</w:t>
       </w:r>
     </w:p>
     <w:p>
@@ -602,6 +1246,24 @@
           <w:lang w:val="en-US"/>
         </w:rPr>
       </w:pPr>
+      <w:r>
+        <w:rPr>
+          <w:lang w:val="en-US"/>
+        </w:rPr>
+        <w:t xml:space="preserve">It is okay to store the user data as long as it is kept within the project. </w:t>
+      </w:r>
+      <w:r>
+        <w:rPr>
+          <w:lang w:val="en-US"/>
+        </w:rPr>
+        <w:t>Server hosted at SINTEF for example.</w:t>
+      </w:r>
+      <w:r>
+        <w:rPr>
+          <w:lang w:val="en-US"/>
+        </w:rPr>
+        <w:t xml:space="preserve"> Need to cleare with NSD. </w:t>
+      </w:r>
     </w:p>
     <w:p>
       <w:pPr>
@@ -668,6 +1330,7 @@
         <w:rPr>
           <w:lang w:val="en-US"/>
         </w:rPr>
+        <w:lastRenderedPageBreak/>
         <w:t>Investigators: role of each and curriculum vitae</w:t>
       </w:r>
     </w:p>
@@ -689,7 +1352,7 @@
 </file>
 
 <file path=word/comments.xml><?xml version="1.0" encoding="utf-8"?>
-<w:comments xmlns:wpc="http://schemas.microsoft.com/office/word/2010/wordprocessingCanvas" xmlns:mc="http://schemas.openxmlformats.org/markup-compatibility/2006" xmlns:o="urn:schemas-microsoft-com:office:office" xmlns:r="http://schemas.openxmlformats.org/officeDocument/2006/relationships" xmlns:m="http://schemas.openxmlformats.org/officeDocument/2006/math" xmlns:v="urn:schemas-microsoft-com:vml" xmlns:wp14="http://schemas.microsoft.com/office/word/2010/wordprocessingDrawing" xmlns:wp="http://schemas.openxmlformats.org/drawingml/2006/wordprocessingDrawing" xmlns:w10="urn:schemas-microsoft-com:office:word" xmlns:w="http://schemas.openxmlformats.org/wordprocessingml/2006/main" xmlns:w14="http://schemas.microsoft.com/office/word/2010/wordml" xmlns:wpg="http://schemas.microsoft.com/office/word/2010/wordprocessingGroup" xmlns:wpi="http://schemas.microsoft.com/office/word/2010/wordprocessingInk" xmlns:wne="http://schemas.microsoft.com/office/word/2006/wordml" xmlns:wps="http://schemas.microsoft.com/office/word/2010/wordprocessingShape" mc:Ignorable="w14 wp14">
+<w:comments xmlns:wpc="http://schemas.microsoft.com/office/word/2010/wordprocessingCanvas" xmlns:mo="http://schemas.microsoft.com/office/mac/office/2008/main" xmlns:mc="http://schemas.openxmlformats.org/markup-compatibility/2006" xmlns:mv="urn:schemas-microsoft-com:mac:vml" xmlns:o="urn:schemas-microsoft-com:office:office" xmlns:r="http://schemas.openxmlformats.org/officeDocument/2006/relationships" xmlns:m="http://schemas.openxmlformats.org/officeDocument/2006/math" xmlns:v="urn:schemas-microsoft-com:vml" xmlns:wp14="http://schemas.microsoft.com/office/word/2010/wordprocessingDrawing" xmlns:wp="http://schemas.openxmlformats.org/drawingml/2006/wordprocessingDrawing" xmlns:w10="urn:schemas-microsoft-com:office:word" xmlns:w="http://schemas.openxmlformats.org/wordprocessingml/2006/main" xmlns:w14="http://schemas.microsoft.com/office/word/2010/wordml" xmlns:wpg="http://schemas.microsoft.com/office/word/2010/wordprocessingGroup" xmlns:wpi="http://schemas.microsoft.com/office/word/2010/wordprocessingInk" xmlns:wne="http://schemas.microsoft.com/office/word/2006/wordml" xmlns:wps="http://schemas.microsoft.com/office/word/2010/wordprocessingShape" mc:Ignorable="w14 wp14">
   <w:comment w:id="0" w:author="Babak Farshchian" w:date="2013-11-21T10:07:00Z" w:initials="BabakF">
     <w:p>
       <w:pPr>
@@ -834,7 +1497,7 @@
       </w:r>
     </w:p>
   </w:comment>
-  <w:comment w:id="3" w:author="Babak Farshchian" w:date="2013-11-21T10:17:00Z" w:initials="BabakF">
+  <w:comment w:id="4" w:author="Babak Farshchian" w:date="2013-11-21T10:17:00Z" w:initials="BabakF">
     <w:p>
       <w:pPr>
         <w:pStyle w:val="CommentText"/>
@@ -858,13 +1521,7 @@
         <w:rPr>
           <w:lang w:val="en-US"/>
         </w:rPr>
-        <w:t xml:space="preserve">Each objective needs a null hypothesis to be refuted. </w:t>
-      </w:r>
-      <w:r>
-        <w:rPr>
-          <w:lang w:val="en-US"/>
-        </w:rPr>
-        <w:t xml:space="preserve"> The study is supposed to reject the null hypothesis with some probability.</w:t>
+        <w:t>Each objective needs a null hypothesis to be refuted.  The study is supposed to reject the null hypothesis with some probability.</w:t>
       </w:r>
     </w:p>
     <w:p>
@@ -882,7 +1539,7 @@
       </w:r>
     </w:p>
   </w:comment>
-  <w:comment w:id="4" w:author="Babak Farshchian" w:date="2013-11-21T10:27:00Z" w:initials="BabakF">
+  <w:comment w:id="5" w:author="Babak Farshchian" w:date="2013-11-21T10:27:00Z" w:initials="BabakF">
     <w:p>
       <w:pPr>
         <w:pStyle w:val="CommentText"/>
@@ -1064,25 +1721,7 @@
         <w:rPr>
           <w:lang w:val="en-US"/>
         </w:rPr>
-        <w:t>What</w:t>
-      </w:r>
-      <w:r>
-        <w:rPr>
-          <w:lang w:val="en-US"/>
-        </w:rPr>
-        <w:t xml:space="preserve"> size</w:t>
-      </w:r>
-      <w:r>
-        <w:rPr>
-          <w:lang w:val="en-US"/>
-        </w:rPr>
-        <w:t xml:space="preserve"> is</w:t>
-      </w:r>
-      <w:r>
-        <w:rPr>
-          <w:lang w:val="en-US"/>
-        </w:rPr>
-        <w:t xml:space="preserve"> enough to answer the research question with a satisfactory statistical power?</w:t>
+        <w:t>What size is enough to answer the research question with a satisfactory statistical power?</w:t>
       </w:r>
     </w:p>
   </w:comment>
@@ -1132,21 +1771,7 @@
         <w:rPr>
           <w:lang w:val="en-US"/>
         </w:rPr>
-        <w:t xml:space="preserve">Definition of all terms, pilot testing methods, the validity and reliability the definitions proposed, the limitations of the procedures and </w:t>
-      </w:r>
-      <w:proofErr w:type="spellStart"/>
-      <w:r>
-        <w:rPr>
-          <w:lang w:val="en-US"/>
-        </w:rPr>
-        <w:t>and</w:t>
-      </w:r>
-      <w:proofErr w:type="spellEnd"/>
-      <w:r>
-        <w:rPr>
-          <w:lang w:val="en-US"/>
-        </w:rPr>
-        <w:t xml:space="preserve"> tools. </w:t>
+        <w:t xml:space="preserve">Definition of all terms, pilot testing methods, the validity and reliability the definitions proposed, the limitations of the procedures and and tools. </w:t>
       </w:r>
     </w:p>
   </w:comment>
@@ -1196,35 +1821,7 @@
         <w:rPr>
           <w:lang w:val="en-US"/>
         </w:rPr>
-        <w:t xml:space="preserve">Dates for pilot testing, </w:t>
-      </w:r>
-      <w:proofErr w:type="spellStart"/>
-      <w:r>
-        <w:rPr>
-          <w:lang w:val="en-US"/>
-        </w:rPr>
-        <w:t>recruting</w:t>
-      </w:r>
-      <w:proofErr w:type="spellEnd"/>
-      <w:r>
-        <w:rPr>
-          <w:lang w:val="en-US"/>
-        </w:rPr>
-        <w:t xml:space="preserve"> subjects, preparing forms and </w:t>
-      </w:r>
-      <w:proofErr w:type="spellStart"/>
-      <w:r>
-        <w:rPr>
-          <w:lang w:val="en-US"/>
-        </w:rPr>
-        <w:t>questionnnaires</w:t>
-      </w:r>
-      <w:proofErr w:type="spellEnd"/>
-      <w:r>
-        <w:rPr>
-          <w:lang w:val="en-US"/>
-        </w:rPr>
-        <w:t>, data collection, follow-up procedures, data checking and statistical analysis, reporting to participants, sponsors and academics.</w:t>
+        <w:t>Dates for pilot testing, recruting subjects, preparing forms and questionnnaires, data collection, follow-up procedures, data checking and statistical analysis, reporting to participants, sponsors and academics.</w:t>
       </w:r>
       <w:r>
         <w:rPr>
@@ -1252,21 +1849,7 @@
         <w:rPr>
           <w:lang w:val="en-US"/>
         </w:rPr>
-        <w:t xml:space="preserve">Discuss the </w:t>
-      </w:r>
-      <w:proofErr w:type="spellStart"/>
-      <w:r>
-        <w:rPr>
-          <w:lang w:val="en-US"/>
-        </w:rPr>
-        <w:t>desgin</w:t>
-      </w:r>
-      <w:proofErr w:type="spellEnd"/>
-      <w:r>
-        <w:rPr>
-          <w:lang w:val="en-US"/>
-        </w:rPr>
-        <w:t xml:space="preserve"> you have chosen. </w:t>
+        <w:t xml:space="preserve">Discuss the desgin you have chosen. </w:t>
       </w:r>
       <w:r>
         <w:rPr>
@@ -1333,6 +1916,126 @@
     </w:p>
   </w:comment>
 </w:comments>
+</file>
+
+<file path=word/numbering.xml><?xml version="1.0" encoding="utf-8"?>
+<w:numbering xmlns:wpc="http://schemas.microsoft.com/office/word/2010/wordprocessingCanvas" xmlns:mo="http://schemas.microsoft.com/office/mac/office/2008/main" xmlns:mc="http://schemas.openxmlformats.org/markup-compatibility/2006" xmlns:mv="urn:schemas-microsoft-com:mac:vml" xmlns:o="urn:schemas-microsoft-com:office:office" xmlns:r="http://schemas.openxmlformats.org/officeDocument/2006/relationships" xmlns:m="http://schemas.openxmlformats.org/officeDocument/2006/math" xmlns:v="urn:schemas-microsoft-com:vml" xmlns:wp14="http://schemas.microsoft.com/office/word/2010/wordprocessingDrawing" xmlns:wp="http://schemas.openxmlformats.org/drawingml/2006/wordprocessingDrawing" xmlns:w10="urn:schemas-microsoft-com:office:word" xmlns:w="http://schemas.openxmlformats.org/wordprocessingml/2006/main" xmlns:w14="http://schemas.microsoft.com/office/word/2010/wordml" xmlns:wpg="http://schemas.microsoft.com/office/word/2010/wordprocessingGroup" xmlns:wpi="http://schemas.microsoft.com/office/word/2010/wordprocessingInk" xmlns:wne="http://schemas.microsoft.com/office/word/2006/wordml" xmlns:wps="http://schemas.microsoft.com/office/word/2010/wordprocessingShape" mc:Ignorable="w14 wp14">
+  <w:abstractNum w:abstractNumId="0">
+    <w:nsid w:val="58784BDA"/>
+    <w:multiLevelType w:val="hybridMultilevel"/>
+    <w:tmpl w:val="DAE636DC"/>
+    <w:lvl w:ilvl="0" w:tplc="F8CA0504">
+      <w:numFmt w:val="bullet"/>
+      <w:lvlText w:val=""/>
+      <w:lvlJc w:val="left"/>
+      <w:pPr>
+        <w:ind w:left="1068" w:hanging="360"/>
+      </w:pPr>
+      <w:rPr>
+        <w:rFonts w:ascii="Symbol" w:eastAsiaTheme="minorHAnsi" w:hAnsi="Symbol" w:cstheme="minorBidi" w:hint="default"/>
+      </w:rPr>
+    </w:lvl>
+    <w:lvl w:ilvl="1" w:tplc="04090003" w:tentative="1">
+      <w:start w:val="1"/>
+      <w:numFmt w:val="bullet"/>
+      <w:lvlText w:val="o"/>
+      <w:lvlJc w:val="left"/>
+      <w:pPr>
+        <w:ind w:left="1788" w:hanging="360"/>
+      </w:pPr>
+      <w:rPr>
+        <w:rFonts w:ascii="Courier New" w:hAnsi="Courier New" w:hint="default"/>
+      </w:rPr>
+    </w:lvl>
+    <w:lvl w:ilvl="2" w:tplc="04090005" w:tentative="1">
+      <w:start w:val="1"/>
+      <w:numFmt w:val="bullet"/>
+      <w:lvlText w:val=""/>
+      <w:lvlJc w:val="left"/>
+      <w:pPr>
+        <w:ind w:left="2508" w:hanging="360"/>
+      </w:pPr>
+      <w:rPr>
+        <w:rFonts w:ascii="Wingdings" w:hAnsi="Wingdings" w:hint="default"/>
+      </w:rPr>
+    </w:lvl>
+    <w:lvl w:ilvl="3" w:tplc="04090001" w:tentative="1">
+      <w:start w:val="1"/>
+      <w:numFmt w:val="bullet"/>
+      <w:lvlText w:val=""/>
+      <w:lvlJc w:val="left"/>
+      <w:pPr>
+        <w:ind w:left="3228" w:hanging="360"/>
+      </w:pPr>
+      <w:rPr>
+        <w:rFonts w:ascii="Symbol" w:hAnsi="Symbol" w:hint="default"/>
+      </w:rPr>
+    </w:lvl>
+    <w:lvl w:ilvl="4" w:tplc="04090003" w:tentative="1">
+      <w:start w:val="1"/>
+      <w:numFmt w:val="bullet"/>
+      <w:lvlText w:val="o"/>
+      <w:lvlJc w:val="left"/>
+      <w:pPr>
+        <w:ind w:left="3948" w:hanging="360"/>
+      </w:pPr>
+      <w:rPr>
+        <w:rFonts w:ascii="Courier New" w:hAnsi="Courier New" w:hint="default"/>
+      </w:rPr>
+    </w:lvl>
+    <w:lvl w:ilvl="5" w:tplc="04090005" w:tentative="1">
+      <w:start w:val="1"/>
+      <w:numFmt w:val="bullet"/>
+      <w:lvlText w:val=""/>
+      <w:lvlJc w:val="left"/>
+      <w:pPr>
+        <w:ind w:left="4668" w:hanging="360"/>
+      </w:pPr>
+      <w:rPr>
+        <w:rFonts w:ascii="Wingdings" w:hAnsi="Wingdings" w:hint="default"/>
+      </w:rPr>
+    </w:lvl>
+    <w:lvl w:ilvl="6" w:tplc="04090001" w:tentative="1">
+      <w:start w:val="1"/>
+      <w:numFmt w:val="bullet"/>
+      <w:lvlText w:val=""/>
+      <w:lvlJc w:val="left"/>
+      <w:pPr>
+        <w:ind w:left="5388" w:hanging="360"/>
+      </w:pPr>
+      <w:rPr>
+        <w:rFonts w:ascii="Symbol" w:hAnsi="Symbol" w:hint="default"/>
+      </w:rPr>
+    </w:lvl>
+    <w:lvl w:ilvl="7" w:tplc="04090003" w:tentative="1">
+      <w:start w:val="1"/>
+      <w:numFmt w:val="bullet"/>
+      <w:lvlText w:val="o"/>
+      <w:lvlJc w:val="left"/>
+      <w:pPr>
+        <w:ind w:left="6108" w:hanging="360"/>
+      </w:pPr>
+      <w:rPr>
+        <w:rFonts w:ascii="Courier New" w:hAnsi="Courier New" w:hint="default"/>
+      </w:rPr>
+    </w:lvl>
+    <w:lvl w:ilvl="8" w:tplc="04090005" w:tentative="1">
+      <w:start w:val="1"/>
+      <w:numFmt w:val="bullet"/>
+      <w:lvlText w:val=""/>
+      <w:lvlJc w:val="left"/>
+      <w:pPr>
+        <w:ind w:left="6828" w:hanging="360"/>
+      </w:pPr>
+      <w:rPr>
+        <w:rFonts w:ascii="Wingdings" w:hAnsi="Wingdings" w:hint="default"/>
+      </w:rPr>
+    </w:lvl>
+  </w:abstractNum>
+  <w:num w:numId="1">
+    <w:abstractNumId w:val="0"/>
+  </w:num>
+</w:numbering>
 </file>
 
 <file path=word/styles.xml><?xml version="1.0" encoding="utf-8"?>
@@ -1352,7 +2055,7 @@
       </w:pPr>
     </w:pPrDefault>
   </w:docDefaults>
-  <w:latentStyles w:defLockedState="0" w:defUIPriority="99" w:defSemiHidden="1" w:defUnhideWhenUsed="1" w:defQFormat="0" w:count="267">
+  <w:latentStyles w:defLockedState="0" w:defUIPriority="99" w:defSemiHidden="1" w:defUnhideWhenUsed="1" w:defQFormat="0" w:count="276">
     <w:lsdException w:name="Normal" w:semiHidden="0" w:uiPriority="0" w:unhideWhenUsed="0" w:qFormat="1"/>
     <w:lsdException w:name="heading 1" w:semiHidden="0" w:uiPriority="9" w:unhideWhenUsed="0" w:qFormat="1"/>
     <w:lsdException w:name="heading 2" w:uiPriority="9" w:qFormat="1"/>
@@ -1810,11 +2513,33 @@
       <w:color w:val="4F81BD" w:themeColor="accent1"/>
     </w:rPr>
   </w:style>
+  <w:style w:type="paragraph" w:styleId="ListParagraph">
+    <w:name w:val="List Paragraph"/>
+    <w:basedOn w:val="Normal"/>
+    <w:uiPriority w:val="34"/>
+    <w:qFormat/>
+    <w:rsid w:val="004C0CE7"/>
+    <w:pPr>
+      <w:ind w:left="720"/>
+      <w:contextualSpacing/>
+    </w:pPr>
+  </w:style>
+  <w:style w:type="character" w:styleId="Strong">
+    <w:name w:val="Strong"/>
+    <w:basedOn w:val="DefaultParagraphFont"/>
+    <w:uiPriority w:val="22"/>
+    <w:qFormat/>
+    <w:rsid w:val="00797C30"/>
+    <w:rPr>
+      <w:b/>
+      <w:bCs/>
+    </w:rPr>
+  </w:style>
 </w:styles>
 </file>
 
 <file path=word/stylesWithEffects.xml><?xml version="1.0" encoding="utf-8"?>
-<w:styles xmlns:wpc="http://schemas.microsoft.com/office/word/2010/wordprocessingCanvas" xmlns:mc="http://schemas.openxmlformats.org/markup-compatibility/2006" xmlns:o="urn:schemas-microsoft-com:office:office" xmlns:r="http://schemas.openxmlformats.org/officeDocument/2006/relationships" xmlns:m="http://schemas.openxmlformats.org/officeDocument/2006/math" xmlns:v="urn:schemas-microsoft-com:vml" xmlns:wp14="http://schemas.microsoft.com/office/word/2010/wordprocessingDrawing" xmlns:wp="http://schemas.openxmlformats.org/drawingml/2006/wordprocessingDrawing" xmlns:w10="urn:schemas-microsoft-com:office:word" xmlns:w="http://schemas.openxmlformats.org/wordprocessingml/2006/main" xmlns:w14="http://schemas.microsoft.com/office/word/2010/wordml" xmlns:wpg="http://schemas.microsoft.com/office/word/2010/wordprocessingGroup" xmlns:wpi="http://schemas.microsoft.com/office/word/2010/wordprocessingInk" xmlns:wne="http://schemas.microsoft.com/office/word/2006/wordml" xmlns:wps="http://schemas.microsoft.com/office/word/2010/wordprocessingShape" mc:Ignorable="w14 wp14">
+<w:styles xmlns:wpc="http://schemas.microsoft.com/office/word/2010/wordprocessingCanvas" xmlns:mo="http://schemas.microsoft.com/office/mac/office/2008/main" xmlns:mc="http://schemas.openxmlformats.org/markup-compatibility/2006" xmlns:mv="urn:schemas-microsoft-com:mac:vml" xmlns:o="urn:schemas-microsoft-com:office:office" xmlns:r="http://schemas.openxmlformats.org/officeDocument/2006/relationships" xmlns:m="http://schemas.openxmlformats.org/officeDocument/2006/math" xmlns:v="urn:schemas-microsoft-com:vml" xmlns:wp14="http://schemas.microsoft.com/office/word/2010/wordprocessingDrawing" xmlns:wp="http://schemas.openxmlformats.org/drawingml/2006/wordprocessingDrawing" xmlns:w10="urn:schemas-microsoft-com:office:word" xmlns:w="http://schemas.openxmlformats.org/wordprocessingml/2006/main" xmlns:w14="http://schemas.microsoft.com/office/word/2010/wordml" xmlns:wpg="http://schemas.microsoft.com/office/word/2010/wordprocessingGroup" xmlns:wpi="http://schemas.microsoft.com/office/word/2010/wordprocessingInk" xmlns:wne="http://schemas.microsoft.com/office/word/2006/wordml" xmlns:wps="http://schemas.microsoft.com/office/word/2010/wordprocessingShape" mc:Ignorable="w14 wp14">
   <w:docDefaults>
     <w:rPrDefault>
       <w:rPr>
@@ -1830,7 +2555,7 @@
       </w:pPr>
     </w:pPrDefault>
   </w:docDefaults>
-  <w:latentStyles w:defLockedState="0" w:defUIPriority="99" w:defSemiHidden="1" w:defUnhideWhenUsed="1" w:defQFormat="0" w:count="267">
+  <w:latentStyles w:defLockedState="0" w:defUIPriority="99" w:defSemiHidden="1" w:defUnhideWhenUsed="1" w:defQFormat="0" w:count="276">
     <w:lsdException w:name="Normal" w:semiHidden="0" w:uiPriority="0" w:unhideWhenUsed="0" w:qFormat="1"/>
     <w:lsdException w:name="heading 1" w:semiHidden="0" w:uiPriority="9" w:unhideWhenUsed="0" w:qFormat="1"/>
     <w:lsdException w:name="heading 2" w:uiPriority="9" w:qFormat="1"/>
@@ -2286,6 +3011,28 @@
       <w:i/>
       <w:iCs/>
       <w:color w:val="4F81BD" w:themeColor="accent1"/>
+    </w:rPr>
+  </w:style>
+  <w:style w:type="paragraph" w:styleId="ListParagraph">
+    <w:name w:val="List Paragraph"/>
+    <w:basedOn w:val="Normal"/>
+    <w:uiPriority w:val="34"/>
+    <w:qFormat/>
+    <w:rsid w:val="004C0CE7"/>
+    <w:pPr>
+      <w:ind w:left="720"/>
+      <w:contextualSpacing/>
+    </w:pPr>
+  </w:style>
+  <w:style w:type="character" w:styleId="Strong">
+    <w:name w:val="Strong"/>
+    <w:basedOn w:val="DefaultParagraphFont"/>
+    <w:uiPriority w:val="22"/>
+    <w:qFormat/>
+    <w:rsid w:val="00797C30"/>
+    <w:rPr>
+      <w:b/>
+      <w:bCs/>
     </w:rPr>
   </w:style>
 </w:styles>
@@ -2581,7 +3328,7 @@
 </file>
 
 <file path=customXml/itemProps1.xml><?xml version="1.0" encoding="utf-8"?>
-<ds:datastoreItem xmlns:ds="http://schemas.openxmlformats.org/officeDocument/2006/customXml" ds:itemID="{F6D31C86-BD19-460F-9CE9-7099B0B216F4}">
+<ds:datastoreItem xmlns:ds="http://schemas.openxmlformats.org/officeDocument/2006/customXml" ds:itemID="{50E55414-A73A-6340-9D5B-BBF5A68CC170}">
   <ds:schemaRefs>
     <ds:schemaRef ds:uri="http://schemas.openxmlformats.org/officeDocument/2006/bibliography"/>
   </ds:schemaRefs>

</xml_diff>

<commit_message>
Small update on the protocol
</commit_message>
<xml_diff>
--- a/docs/Research Protocol.docx
+++ b/docs/Research Protocol.docx
@@ -61,6 +61,12 @@
           <w:lang w:val="en-US"/>
         </w:rPr>
       </w:pPr>
+      <w:r>
+        <w:rPr>
+          <w:lang w:val="en-US"/>
+        </w:rPr>
+        <w:t>As the population increases and the energy requirements in households continue to…</w:t>
+      </w:r>
     </w:p>
     <w:p>
       <w:pPr>
@@ -94,6 +100,13 @@
           <w:lang w:val="en-US"/>
         </w:rPr>
       </w:pPr>
+    </w:p>
+    <w:p>
+      <w:pPr>
+        <w:rPr>
+          <w:lang w:val="en-US"/>
+        </w:rPr>
+      </w:pPr>
       <w:r>
         <w:rPr>
           <w:lang w:val="en-US"/>
@@ -134,7 +147,7 @@
         <w:rPr>
           <w:lang w:val="en-US"/>
         </w:rPr>
-        <w:t>Problem concering similar habbits of users</w:t>
+        <w:t>Consumers do not know how much their electrical spenditure is (?)</w:t>
       </w:r>
     </w:p>
     <w:p>
@@ -152,57 +165,7 @@
         <w:rPr>
           <w:lang w:val="en-US"/>
         </w:rPr>
-        <w:t>Peek hours are created because of these habbits</w:t>
-      </w:r>
-      <w:r>
-        <w:rPr>
-          <w:lang w:val="en-US"/>
-        </w:rPr>
-        <w:t xml:space="preserve"> </w:t>
-      </w:r>
-    </w:p>
-    <w:p>
-      <w:pPr>
-        <w:rPr>
-          <w:lang w:val="en-US"/>
-        </w:rPr>
-      </w:pPr>
-      <w:r>
-        <w:rPr>
-          <w:lang w:val="en-US"/>
-        </w:rPr>
-        <w:t>How t</w:t>
-      </w:r>
-      <w:r>
-        <w:rPr>
-          <w:lang w:val="en-US"/>
-        </w:rPr>
-        <w:t xml:space="preserve">o use energy in a smart way? Creating an easier situation for producers during peek time. </w:t>
-      </w:r>
-    </w:p>
-    <w:p>
-      <w:pPr>
-        <w:rPr>
-          <w:lang w:val="en-US"/>
-        </w:rPr>
-      </w:pPr>
-      <w:r>
-        <w:rPr>
-          <w:lang w:val="en-US"/>
-        </w:rPr>
-        <w:t>What will be the effect of propper feedback related to energy usage</w:t>
-      </w:r>
-      <w:r>
-        <w:rPr>
-          <w:lang w:val="en-US"/>
-        </w:rPr>
-        <w:t xml:space="preserve"> </w:t>
-      </w:r>
-      <w:r>
-        <w:rPr>
-          <w:lang w:val="en-US"/>
-        </w:rPr>
-        <w:t>(habbits)?</w:t>
+        <w:t>Consumers are not aware of others consumption either (?)</w:t>
       </w:r>
     </w:p>
     <w:p>
@@ -220,7 +183,7 @@
         <w:rPr>
           <w:lang w:val="en-US"/>
         </w:rPr>
-        <w:t>What is the propper feedback?</w:t>
+        <w:t>Problem concering similar habbits of users</w:t>
       </w:r>
     </w:p>
     <w:p>
@@ -238,6 +201,110 @@
         <w:rPr>
           <w:lang w:val="en-US"/>
         </w:rPr>
+        <w:t>Peek hours are created because of these habbits</w:t>
+      </w:r>
+      <w:r>
+        <w:rPr>
+          <w:lang w:val="en-US"/>
+        </w:rPr>
+        <w:t xml:space="preserve"> </w:t>
+      </w:r>
+    </w:p>
+    <w:p>
+      <w:pPr>
+        <w:rPr>
+          <w:lang w:val="en-US"/>
+        </w:rPr>
+      </w:pPr>
+      <w:r>
+        <w:rPr>
+          <w:lang w:val="en-US"/>
+        </w:rPr>
+        <w:t>How t</w:t>
+      </w:r>
+      <w:r>
+        <w:rPr>
+          <w:lang w:val="en-US"/>
+        </w:rPr>
+        <w:t xml:space="preserve">o use energy in a smart way? Creating an easier situation for producers during peek time. </w:t>
+      </w:r>
+    </w:p>
+    <w:p>
+      <w:pPr>
+        <w:rPr>
+          <w:lang w:val="en-US"/>
+        </w:rPr>
+      </w:pPr>
+      <w:r>
+        <w:rPr>
+          <w:lang w:val="en-US"/>
+        </w:rPr>
+        <w:t>What will be the effect of propper feedback related to energy usage</w:t>
+      </w:r>
+      <w:r>
+        <w:rPr>
+          <w:lang w:val="en-US"/>
+        </w:rPr>
+        <w:t xml:space="preserve"> </w:t>
+      </w:r>
+      <w:r>
+        <w:rPr>
+          <w:lang w:val="en-US"/>
+        </w:rPr>
+        <w:t>(habbits)?</w:t>
+      </w:r>
+    </w:p>
+    <w:p>
+      <w:pPr>
+        <w:pStyle w:val="ListParagraph"/>
+        <w:numPr>
+          <w:ilvl w:val="0"/>
+          <w:numId w:val="1"/>
+        </w:numPr>
+        <w:rPr>
+          <w:lang w:val="en-US"/>
+        </w:rPr>
+      </w:pPr>
+      <w:r>
+        <w:rPr>
+          <w:lang w:val="en-US"/>
+        </w:rPr>
+        <w:t>What is the propper feedback?</w:t>
+      </w:r>
+    </w:p>
+    <w:p>
+      <w:pPr>
+        <w:pStyle w:val="ListParagraph"/>
+        <w:numPr>
+          <w:ilvl w:val="0"/>
+          <w:numId w:val="1"/>
+        </w:numPr>
+        <w:rPr>
+          <w:lang w:val="en-US"/>
+        </w:rPr>
+      </w:pPr>
+      <w:r>
+        <w:rPr>
+          <w:lang w:val="en-US"/>
+        </w:rPr>
+        <w:t>Will the spenditure decrease as a result of information by the system?</w:t>
+      </w:r>
+    </w:p>
+    <w:p>
+      <w:pPr>
+        <w:pStyle w:val="ListParagraph"/>
+        <w:numPr>
+          <w:ilvl w:val="0"/>
+          <w:numId w:val="1"/>
+        </w:numPr>
+        <w:rPr>
+          <w:lang w:val="en-US"/>
+        </w:rPr>
+      </w:pPr>
+      <w:r>
+        <w:rPr>
+          <w:lang w:val="en-US"/>
+        </w:rPr>
         <w:t>What kind of usage do we focus on? Total usage vs. related usage. E.g. avoiding peek time.</w:t>
       </w:r>
     </w:p>
@@ -343,7 +410,28 @@
           <w:bCs/>
           <w:lang w:val="en-US"/>
         </w:rPr>
-        <w:t xml:space="preserve"> The key aspect of this study is to get the participants to change their habits so they use the self</w:t>
+        <w:t xml:space="preserve"> </w:t>
+      </w:r>
+      <w:r>
+        <w:rPr>
+          <w:bCs/>
+          <w:lang w:val="en-US"/>
+        </w:rPr>
+        <w:t xml:space="preserve">So by </w:t>
+      </w:r>
+      <w:r>
+        <w:rPr>
+          <w:bCs/>
+          <w:lang w:val="en-US"/>
+        </w:rPr>
+        <w:t xml:space="preserve">aiding the users to gain greater knowledge concerning their own, and their neighbours, usage, we believe that as knowledge grows, so does the interest and motivation to change. </w:t>
+      </w:r>
+      <w:r>
+        <w:rPr>
+          <w:bCs/>
+          <w:lang w:val="en-US"/>
+        </w:rPr>
+        <w:t>The key aspect of this study is to get the participants to change their habits so they use the self</w:t>
       </w:r>
       <w:r>
         <w:rPr>
@@ -352,280 +440,322 @@
         </w:rPr>
         <w:t xml:space="preserve"> supplied electricity during these hours. </w:t>
       </w:r>
-    </w:p>
-    <w:p>
-      <w:pPr>
-        <w:rPr>
-          <w:bCs/>
-          <w:lang w:val="en-US"/>
-        </w:rPr>
-      </w:pPr>
-      <w:r>
-        <w:rPr>
-          <w:b/>
-          <w:bCs/>
-          <w:lang w:val="en-US"/>
-        </w:rPr>
-        <w:t>Fogg</w:t>
-      </w:r>
-      <w:r>
-        <w:rPr>
-          <w:bCs/>
-          <w:lang w:val="en-US"/>
-        </w:rPr>
-        <w:br/>
-      </w:r>
-      <w:r>
-        <w:rPr>
-          <w:bCs/>
-          <w:lang w:val="en-US"/>
-        </w:rPr>
-        <w:t xml:space="preserve">In order to achieve habit change in the </w:t>
-      </w:r>
-      <w:r>
-        <w:rPr>
-          <w:bCs/>
-          <w:lang w:val="en-US"/>
-        </w:rPr>
-        <w:t>users, it is important that the users are promted with the appropriate feedback from the system. B.J. Fogg´s persuasive technology principles and motivation theory suggests that a combination of stimulating the intristic and and extrinsic motivation is needed in order to change ones habbit.</w:t>
-      </w:r>
-      <w:r>
-        <w:rPr>
-          <w:bCs/>
-          <w:lang w:val="en-US"/>
-        </w:rPr>
-        <w:t xml:space="preserve"> In addition to this a subject needs to be sufficiently motivated before the </w:t>
-      </w:r>
-      <w:r>
-        <w:rPr>
-          <w:bCs/>
-          <w:lang w:val="en-US"/>
-        </w:rPr>
-        <w:t>intervention</w:t>
-      </w:r>
-      <w:r>
-        <w:rPr>
-          <w:bCs/>
-          <w:lang w:val="en-US"/>
-        </w:rPr>
-        <w:t>,</w:t>
-      </w:r>
-      <w:r>
-        <w:rPr>
-          <w:bCs/>
-          <w:lang w:val="en-US"/>
-        </w:rPr>
-        <w:t xml:space="preserve"> he/she needs to have the ability to perform the behavior, and be triggered in order to perform the behavior.</w:t>
-      </w:r>
-      <w:r>
-        <w:rPr>
-          <w:bCs/>
-          <w:lang w:val="en-US"/>
-        </w:rPr>
-        <w:t xml:space="preserve"> </w:t>
-      </w:r>
-      <w:r>
-        <w:rPr>
-          <w:bCs/>
-          <w:color w:val="C0504D" w:themeColor="accent2"/>
-          <w:lang w:val="en-US"/>
-        </w:rPr>
-        <w:t>More on Fogg´s theory</w:t>
-      </w:r>
-    </w:p>
-    <w:p>
-      <w:pPr>
-        <w:rPr>
-          <w:bCs/>
-          <w:lang w:val="en-US"/>
-        </w:rPr>
-      </w:pPr>
-      <w:r>
-        <w:rPr>
-          <w:b/>
-          <w:bCs/>
-          <w:lang w:val="en-US"/>
-        </w:rPr>
-        <w:lastRenderedPageBreak/>
-        <w:t>Intristic Motivation</w:t>
-      </w:r>
-      <w:r>
-        <w:rPr>
-          <w:b/>
-          <w:bCs/>
-          <w:lang w:val="en-US"/>
-        </w:rPr>
-        <w:br/>
-      </w:r>
-      <w:r>
-        <w:rPr>
-          <w:bCs/>
-          <w:lang w:val="en-US"/>
-        </w:rPr>
-        <w:t xml:space="preserve">This is refering to the </w:t>
-      </w:r>
-      <w:r>
-        <w:rPr>
-          <w:bCs/>
-          <w:lang w:val="en-US"/>
-        </w:rPr>
-        <w:t xml:space="preserve">individual motivational. This includes setting a goal, creating awareness, challenging tasks, conditioning through </w:t>
-      </w:r>
-      <w:r>
-        <w:rPr>
-          <w:bCs/>
-          <w:lang w:val="en-US"/>
-        </w:rPr>
-        <w:t xml:space="preserve">positive/negative reinforcement. </w:t>
-      </w:r>
-      <w:r>
-        <w:rPr>
-          <w:bCs/>
-          <w:color w:val="C0504D" w:themeColor="accent2"/>
-          <w:lang w:val="en-US"/>
-        </w:rPr>
-        <w:t>More.</w:t>
-      </w:r>
-    </w:p>
-    <w:p>
-      <w:pPr>
-        <w:rPr>
-          <w:bCs/>
-          <w:lang w:val="en-US"/>
-        </w:rPr>
-      </w:pPr>
-      <w:r>
-        <w:rPr>
-          <w:b/>
-          <w:bCs/>
-          <w:lang w:val="en-US"/>
-        </w:rPr>
-        <w:t>Extrinsic Motivation</w:t>
-      </w:r>
-      <w:r>
-        <w:rPr>
-          <w:b/>
-          <w:bCs/>
-          <w:lang w:val="en-US"/>
-        </w:rPr>
-        <w:br/>
-      </w:r>
-      <w:r>
-        <w:rPr>
-          <w:bCs/>
-          <w:lang w:val="en-US"/>
-        </w:rPr>
-        <w:t>This builds on social psychology. Other people can be the source of motivation, e.g through competition, cooperation or comparison.</w:t>
-      </w:r>
-      <w:r>
-        <w:rPr>
-          <w:bCs/>
-          <w:lang w:val="en-US"/>
-        </w:rPr>
-        <w:t xml:space="preserve"> </w:t>
-      </w:r>
-      <w:r>
-        <w:rPr>
-          <w:bCs/>
-          <w:color w:val="C0504D" w:themeColor="accent2"/>
-          <w:lang w:val="en-US"/>
-        </w:rPr>
-        <w:t>More</w:t>
-      </w:r>
-    </w:p>
-    <w:p>
-      <w:pPr>
-        <w:rPr>
-          <w:b/>
-          <w:bCs/>
-          <w:lang w:val="en-US"/>
-        </w:rPr>
-      </w:pPr>
-      <w:r>
-        <w:rPr>
-          <w:b/>
-          <w:bCs/>
-          <w:lang w:val="en-US"/>
-        </w:rPr>
-        <w:t>Goal Setting</w:t>
-      </w:r>
-      <w:r>
-        <w:rPr>
-          <w:b/>
-          <w:bCs/>
-          <w:lang w:val="en-US"/>
-        </w:rPr>
-        <w:t xml:space="preserve"> with self-monitoring</w:t>
-      </w:r>
-      <w:r>
-        <w:rPr>
-          <w:b/>
-          <w:bCs/>
-          <w:lang w:val="en-US"/>
-        </w:rPr>
-        <w:br/>
-      </w:r>
-      <w:r>
-        <w:rPr>
-          <w:bCs/>
-          <w:lang w:val="en-US"/>
-        </w:rPr>
-        <w:t>In the literature review conducted in the early stages of this study, a majority of the articles read, reported that setting goals in addition to being able to monitor the gradual progress towards the goal, was most motivating for the users of the various systems. This is a key point we want to include in our system</w:t>
-      </w:r>
-      <w:r>
-        <w:rPr>
-          <w:bCs/>
-          <w:lang w:val="en-US"/>
-        </w:rPr>
-        <w:t xml:space="preserve">, in order to get a higher adoption and continuous usage rate among the users. </w:t>
-      </w:r>
-      <w:r>
-        <w:rPr>
-          <w:bCs/>
-          <w:color w:val="C0504D" w:themeColor="accent2"/>
-          <w:lang w:val="en-US"/>
-        </w:rPr>
-        <w:t>More</w:t>
-      </w:r>
-    </w:p>
-    <w:p>
-      <w:pPr>
-        <w:rPr>
-          <w:bCs/>
-          <w:lang w:val="en-US"/>
-        </w:rPr>
-      </w:pPr>
-      <w:r>
-        <w:rPr>
-          <w:b/>
-          <w:bCs/>
-          <w:lang w:val="en-US"/>
-        </w:rPr>
-        <w:t>Social aspect</w:t>
-      </w:r>
-      <w:r>
-        <w:rPr>
-          <w:b/>
-          <w:bCs/>
-          <w:lang w:val="en-US"/>
-        </w:rPr>
-        <w:br/>
-      </w:r>
-      <w:r>
-        <w:rPr>
-          <w:bCs/>
-          <w:lang w:val="en-US"/>
-        </w:rPr>
-        <w:t xml:space="preserve">In addition to the finding regarding goal setting, many of the </w:t>
+      <w:r>
+        <w:rPr>
+          <w:bCs/>
+          <w:lang w:val="en-US"/>
+        </w:rPr>
+        <w:t>This will be achieved by using gamification.</w:t>
       </w:r>
       <w:bookmarkStart w:id="3" w:name="_GoBack"/>
       <w:bookmarkEnd w:id="3"/>
-      <w:r>
-        <w:rPr>
-          <w:bCs/>
-          <w:lang w:val="en-US"/>
-        </w:rPr>
-        <w:t xml:space="preserve">articles described how the social aspect of the system was percieved by the users. In many cases there were no other </w:t>
+    </w:p>
+    <w:p>
+      <w:pPr>
+        <w:rPr>
+          <w:bCs/>
+          <w:lang w:val="en-US"/>
+        </w:rPr>
+      </w:pPr>
+      <w:r>
+        <w:rPr>
+          <w:b/>
+          <w:bCs/>
+          <w:lang w:val="en-US"/>
+        </w:rPr>
+        <w:t>Fogg</w:t>
+      </w:r>
+      <w:r>
+        <w:rPr>
+          <w:bCs/>
+          <w:lang w:val="en-US"/>
+        </w:rPr>
+        <w:br/>
+      </w:r>
+      <w:r>
+        <w:rPr>
+          <w:bCs/>
+          <w:lang w:val="en-US"/>
+        </w:rPr>
+        <w:t xml:space="preserve">In order to achieve habit change in the </w:t>
+      </w:r>
+      <w:r>
+        <w:rPr>
+          <w:bCs/>
+          <w:lang w:val="en-US"/>
+        </w:rPr>
+        <w:t xml:space="preserve">users, it is important that the users are promted with the appropriate feedback from the system. B.J. Fogg´s persuasive technology principles and motivation </w:t>
+      </w:r>
+      <w:r>
+        <w:rPr>
+          <w:bCs/>
+          <w:lang w:val="en-US"/>
+        </w:rPr>
+        <w:lastRenderedPageBreak/>
+        <w:t>theory suggests that a combination of stimulating the intristic and and extrinsic motivation is needed in order to change ones habbit.</w:t>
+      </w:r>
+      <w:r>
+        <w:rPr>
+          <w:bCs/>
+          <w:lang w:val="en-US"/>
+        </w:rPr>
+        <w:t xml:space="preserve"> In addition to this a subject needs to be sufficiently motivated before the </w:t>
+      </w:r>
+      <w:r>
+        <w:rPr>
+          <w:bCs/>
+          <w:lang w:val="en-US"/>
+        </w:rPr>
+        <w:t>intervention</w:t>
+      </w:r>
+      <w:r>
+        <w:rPr>
+          <w:bCs/>
+          <w:lang w:val="en-US"/>
+        </w:rPr>
+        <w:t>,</w:t>
+      </w:r>
+      <w:r>
+        <w:rPr>
+          <w:bCs/>
+          <w:lang w:val="en-US"/>
+        </w:rPr>
+        <w:t xml:space="preserve"> he/she needs to have the ability to perform the behavior, and be triggered in order to perform the behavior.</w:t>
+      </w:r>
+      <w:r>
+        <w:rPr>
+          <w:bCs/>
+          <w:lang w:val="en-US"/>
+        </w:rPr>
+        <w:t xml:space="preserve"> </w:t>
+      </w:r>
+      <w:r>
+        <w:rPr>
+          <w:bCs/>
+          <w:color w:val="C0504D" w:themeColor="accent2"/>
+          <w:lang w:val="en-US"/>
+        </w:rPr>
+        <w:t>More on Fogg´s theory</w:t>
+      </w:r>
+    </w:p>
+    <w:p>
+      <w:pPr>
+        <w:rPr>
+          <w:bCs/>
+          <w:lang w:val="en-US"/>
+        </w:rPr>
+      </w:pPr>
+      <w:r>
+        <w:rPr>
+          <w:b/>
+          <w:bCs/>
+          <w:lang w:val="en-US"/>
+        </w:rPr>
+        <w:t>Intristic Motivation</w:t>
+      </w:r>
+      <w:r>
+        <w:rPr>
+          <w:b/>
+          <w:bCs/>
+          <w:lang w:val="en-US"/>
+        </w:rPr>
+        <w:br/>
+      </w:r>
+      <w:r>
+        <w:rPr>
+          <w:bCs/>
+          <w:lang w:val="en-US"/>
+        </w:rPr>
+        <w:t xml:space="preserve">This is refering to the </w:t>
+      </w:r>
+      <w:r>
+        <w:rPr>
+          <w:bCs/>
+          <w:lang w:val="en-US"/>
+        </w:rPr>
+        <w:t xml:space="preserve">individual motivational. This includes setting a goal, creating awareness, challenging tasks, conditioning through </w:t>
+      </w:r>
+      <w:r>
+        <w:rPr>
+          <w:bCs/>
+          <w:lang w:val="en-US"/>
+        </w:rPr>
+        <w:t xml:space="preserve">positive/negative reinforcement. </w:t>
+      </w:r>
+      <w:r>
+        <w:rPr>
+          <w:bCs/>
+          <w:color w:val="C0504D" w:themeColor="accent2"/>
+          <w:lang w:val="en-US"/>
+        </w:rPr>
+        <w:t>More.</w:t>
+      </w:r>
+    </w:p>
+    <w:p>
+      <w:pPr>
+        <w:rPr>
+          <w:bCs/>
+          <w:lang w:val="en-US"/>
+        </w:rPr>
+      </w:pPr>
+      <w:r>
+        <w:rPr>
+          <w:b/>
+          <w:bCs/>
+          <w:lang w:val="en-US"/>
+        </w:rPr>
+        <w:t>Extrinsic Motivation</w:t>
+      </w:r>
+      <w:r>
+        <w:rPr>
+          <w:b/>
+          <w:bCs/>
+          <w:lang w:val="en-US"/>
+        </w:rPr>
+        <w:br/>
+      </w:r>
+      <w:r>
+        <w:rPr>
+          <w:bCs/>
+          <w:lang w:val="en-US"/>
+        </w:rPr>
+        <w:t>This builds on social psychology. Other people can be the source of motivation, e.g through competition, cooperation or comparison.</w:t>
+      </w:r>
+      <w:r>
+        <w:rPr>
+          <w:bCs/>
+          <w:lang w:val="en-US"/>
+        </w:rPr>
+        <w:t xml:space="preserve"> </w:t>
+      </w:r>
+      <w:r>
+        <w:rPr>
+          <w:bCs/>
+          <w:color w:val="C0504D" w:themeColor="accent2"/>
+          <w:lang w:val="en-US"/>
+        </w:rPr>
+        <w:t>More</w:t>
+      </w:r>
+    </w:p>
+    <w:p>
+      <w:pPr>
+        <w:rPr>
+          <w:b/>
+          <w:bCs/>
+          <w:lang w:val="en-US"/>
+        </w:rPr>
+      </w:pPr>
+      <w:r>
+        <w:rPr>
+          <w:b/>
+          <w:bCs/>
+          <w:lang w:val="en-US"/>
+        </w:rPr>
+        <w:t>Goal Setting</w:t>
+      </w:r>
+      <w:r>
+        <w:rPr>
+          <w:b/>
+          <w:bCs/>
+          <w:lang w:val="en-US"/>
+        </w:rPr>
+        <w:t xml:space="preserve"> with self-monitoring</w:t>
+      </w:r>
+      <w:r>
+        <w:rPr>
+          <w:b/>
+          <w:bCs/>
+          <w:lang w:val="en-US"/>
+        </w:rPr>
+        <w:br/>
+      </w:r>
+      <w:r>
+        <w:rPr>
+          <w:bCs/>
+          <w:lang w:val="en-US"/>
+        </w:rPr>
+        <w:t>In the literature review conducted in the early stages of this study, a majority of the articles read, reported that setting goals in addition to being able to monitor the gradual progress towards the goal, was most motivating for the users of the various systems. This is a key point we want to include in our system</w:t>
+      </w:r>
+      <w:r>
+        <w:rPr>
+          <w:bCs/>
+          <w:lang w:val="en-US"/>
+        </w:rPr>
+        <w:t>, in order to get a higher adoption</w:t>
+      </w:r>
+      <w:r>
+        <w:rPr>
+          <w:bCs/>
+          <w:lang w:val="en-US"/>
+        </w:rPr>
+        <w:t xml:space="preserve"> rate</w:t>
+      </w:r>
+      <w:r>
+        <w:rPr>
+          <w:bCs/>
+          <w:lang w:val="en-US"/>
+        </w:rPr>
+        <w:t xml:space="preserve"> and continuous usage among the users. </w:t>
+      </w:r>
+      <w:r>
+        <w:rPr>
+          <w:bCs/>
+          <w:color w:val="C0504D" w:themeColor="accent2"/>
+          <w:lang w:val="en-US"/>
+        </w:rPr>
+        <w:t>More</w:t>
+      </w:r>
+    </w:p>
+    <w:p>
+      <w:pPr>
+        <w:rPr>
+          <w:bCs/>
+          <w:lang w:val="en-US"/>
+        </w:rPr>
+      </w:pPr>
+      <w:r>
+        <w:rPr>
+          <w:b/>
+          <w:bCs/>
+          <w:lang w:val="en-US"/>
+        </w:rPr>
+        <w:t>Social aspect</w:t>
+      </w:r>
+      <w:r>
+        <w:rPr>
+          <w:b/>
+          <w:bCs/>
+          <w:lang w:val="en-US"/>
+        </w:rPr>
+        <w:br/>
+      </w:r>
+      <w:r>
+        <w:rPr>
+          <w:bCs/>
+          <w:lang w:val="en-US"/>
+        </w:rPr>
+        <w:t xml:space="preserve">In addition to the finding regarding goal setting, many of the articles described how the social aspect of the system was percieved by the users. </w:t>
+      </w:r>
+      <w:r>
+        <w:rPr>
+          <w:bCs/>
+          <w:lang w:val="en-US"/>
+        </w:rPr>
+        <w:t>In some cases the system itself was enough to increase motivation. However, it was clear that these systems would benefit from introducing a social feature to the system. So the users could cha</w:t>
+      </w:r>
+      <w:r>
+        <w:rPr>
+          <w:bCs/>
+          <w:lang w:val="en-US"/>
+        </w:rPr>
+        <w:t>llenge their friends, post on social medias</w:t>
+      </w:r>
+      <w:r>
+        <w:rPr>
+          <w:bCs/>
+          <w:lang w:val="en-US"/>
+        </w:rPr>
+        <w:t xml:space="preserve">, or conduct in social activities. </w:t>
       </w:r>
     </w:p>
     <w:p>
@@ -828,6 +958,7 @@
         <w:rPr>
           <w:lang w:val="en-US"/>
         </w:rPr>
+        <w:lastRenderedPageBreak/>
         <w:t xml:space="preserve">Description of Technology to be </w:t>
       </w:r>
       <w:proofErr w:type="gramStart"/>
@@ -929,7 +1060,6 @@
         <w:rPr>
           <w:lang w:val="en-US"/>
         </w:rPr>
-        <w:lastRenderedPageBreak/>
         <w:t>Study population</w:t>
       </w:r>
       <w:commentRangeEnd w:id="9"/>
@@ -1277,6 +1407,7 @@
         <w:rPr>
           <w:lang w:val="en-US"/>
         </w:rPr>
+        <w:lastRenderedPageBreak/>
         <w:t>Significance (or expected impact)</w:t>
       </w:r>
       <w:commentRangeEnd w:id="17"/>
@@ -1330,7 +1461,6 @@
         <w:rPr>
           <w:lang w:val="en-US"/>
         </w:rPr>
-        <w:lastRenderedPageBreak/>
         <w:t>Investigators: role of each and curriculum vitae</w:t>
       </w:r>
     </w:p>
@@ -3328,7 +3458,7 @@
 </file>
 
 <file path=customXml/itemProps1.xml><?xml version="1.0" encoding="utf-8"?>
-<ds:datastoreItem xmlns:ds="http://schemas.openxmlformats.org/officeDocument/2006/customXml" ds:itemID="{50E55414-A73A-6340-9D5B-BBF5A68CC170}">
+<ds:datastoreItem xmlns:ds="http://schemas.openxmlformats.org/officeDocument/2006/customXml" ds:itemID="{963B3388-1FE3-FC43-B44D-7F3876171CCD}">
   <ds:schemaRefs>
     <ds:schemaRef ds:uri="http://schemas.openxmlformats.org/officeDocument/2006/bibliography"/>
   </ds:schemaRefs>

</xml_diff>

<commit_message>
Updated the Research Protocol
</commit_message>
<xml_diff>
--- a/docs/Research Protocol.docx
+++ b/docs/Research Protocol.docx
@@ -4,7 +4,7 @@
   <w:body>
     <w:p>
       <w:pPr>
-        <w:pStyle w:val="Title"/>
+        <w:pStyle w:val="Tittel"/>
         <w:rPr>
           <w:lang w:val="en-US"/>
         </w:rPr>
@@ -19,79 +19,90 @@
     <w:p>
       <w:pPr>
         <w:rPr>
-          <w:lang w:val="en-US"/>
-        </w:rPr>
-      </w:pPr>
-      <w:r>
-        <w:rPr>
+          <w:b/>
+          <w:lang w:val="en-US"/>
+        </w:rPr>
+      </w:pPr>
+      <w:commentRangeStart w:id="0"/>
+      <w:r>
+        <w:rPr>
+          <w:b/>
           <w:lang w:val="en-US"/>
         </w:rPr>
         <w:t>Abstract</w:t>
       </w:r>
-    </w:p>
-    <w:p>
-      <w:pPr>
-        <w:pStyle w:val="Heading1"/>
-        <w:rPr>
-          <w:lang w:val="en-US"/>
-        </w:rPr>
-      </w:pPr>
-      <w:commentRangeStart w:id="0"/>
+      <w:commentRangeEnd w:id="0"/>
+      <w:r>
+        <w:rPr>
+          <w:rStyle w:val="Merknadsreferanse"/>
+        </w:rPr>
+        <w:commentReference w:id="0"/>
+      </w:r>
+    </w:p>
+    <w:p>
+      <w:pPr>
+        <w:rPr>
+          <w:b/>
+          <w:lang w:val="en-US"/>
+        </w:rPr>
+      </w:pPr>
+      <w:r>
+        <w:rPr>
+          <w:b/>
+        </w:rPr>
+        <w:t>Since the world population continues to grow, the importance of energy efficiency is getting dire. This report will introduce a research plan that will extends previous ICT systems which measured the consumption in an household, and served as a motivational tool to reduce energy consumption, with a gamification element. By combining the strengths of previous systems, and the game aspect, it is believed to have a great impact on the motivational influence the system has on the residents in the household. This report proposes a case study, followed by an experiment in order to determine the difference between the two types of ICT systems previously mentioned.</w:t>
+      </w:r>
+    </w:p>
+    <w:p>
+      <w:pPr>
+        <w:pStyle w:val="Overskrift1"/>
+        <w:rPr>
+          <w:lang w:val="en-US"/>
+        </w:rPr>
+      </w:pPr>
+      <w:commentRangeStart w:id="1"/>
       <w:r>
         <w:rPr>
           <w:lang w:val="en-US"/>
         </w:rPr>
         <w:t>Study Description</w:t>
       </w:r>
-      <w:commentRangeEnd w:id="0"/>
-      <w:r>
-        <w:rPr>
-          <w:rStyle w:val="CommentReference"/>
+      <w:commentRangeEnd w:id="1"/>
+      <w:r>
+        <w:rPr>
+          <w:rStyle w:val="Merknadsreferanse"/>
           <w:rFonts w:asciiTheme="minorHAnsi" w:eastAsiaTheme="minorHAnsi" w:hAnsiTheme="minorHAnsi" w:cstheme="minorBidi"/>
           <w:b w:val="0"/>
           <w:bCs w:val="0"/>
           <w:color w:val="auto"/>
         </w:rPr>
-        <w:commentReference w:id="0"/>
-      </w:r>
-    </w:p>
-    <w:p>
-      <w:pPr>
-        <w:rPr>
-          <w:lang w:val="en-US"/>
-        </w:rPr>
-      </w:pPr>
-      <w:r>
-        <w:rPr>
-          <w:lang w:val="en-US"/>
-        </w:rPr>
-        <w:t>As the population increases and the energy requirements in households continue to…</w:t>
-      </w:r>
-    </w:p>
-    <w:p>
-      <w:pPr>
-        <w:pStyle w:val="Heading2"/>
-        <w:rPr>
-          <w:lang w:val="en-US"/>
-        </w:rPr>
-      </w:pPr>
-      <w:commentRangeStart w:id="1"/>
+        <w:commentReference w:id="1"/>
+      </w:r>
+    </w:p>
+    <w:p>
+      <w:pPr>
+        <w:pStyle w:val="Overskrift2"/>
+        <w:rPr>
+          <w:lang w:val="en-US"/>
+        </w:rPr>
+      </w:pPr>
+      <w:commentRangeStart w:id="2"/>
       <w:r>
         <w:rPr>
           <w:lang w:val="en-US"/>
         </w:rPr>
         <w:t>Study Question</w:t>
       </w:r>
-      <w:commentRangeEnd w:id="1"/>
-      <w:r>
-        <w:rPr>
-          <w:rStyle w:val="CommentReference"/>
+      <w:commentRangeEnd w:id="2"/>
+      <w:r>
+        <w:rPr>
+          <w:rStyle w:val="Merknadsreferanse"/>
           <w:rFonts w:asciiTheme="minorHAnsi" w:eastAsiaTheme="minorHAnsi" w:hAnsiTheme="minorHAnsi" w:cstheme="minorBidi"/>
           <w:b w:val="0"/>
           <w:bCs w:val="0"/>
           <w:color w:val="auto"/>
         </w:rPr>
-        <w:commentReference w:id="1"/>
+        <w:commentReference w:id="2"/>
       </w:r>
     </w:p>
     <w:p>
@@ -116,7 +127,7 @@
     </w:p>
     <w:p>
       <w:pPr>
-        <w:pStyle w:val="ListParagraph"/>
+        <w:pStyle w:val="Listeavsnitt"/>
         <w:numPr>
           <w:ilvl w:val="0"/>
           <w:numId w:val="1"/>
@@ -134,7 +145,7 @@
     </w:p>
     <w:p>
       <w:pPr>
-        <w:pStyle w:val="ListParagraph"/>
+        <w:pStyle w:val="Listeavsnitt"/>
         <w:numPr>
           <w:ilvl w:val="0"/>
           <w:numId w:val="1"/>
@@ -152,7 +163,7 @@
     </w:p>
     <w:p>
       <w:pPr>
-        <w:pStyle w:val="ListParagraph"/>
+        <w:pStyle w:val="Listeavsnitt"/>
         <w:numPr>
           <w:ilvl w:val="0"/>
           <w:numId w:val="1"/>
@@ -170,7 +181,7 @@
     </w:p>
     <w:p>
       <w:pPr>
-        <w:pStyle w:val="ListParagraph"/>
+        <w:pStyle w:val="Listeavsnitt"/>
         <w:numPr>
           <w:ilvl w:val="0"/>
           <w:numId w:val="1"/>
@@ -188,7 +199,7 @@
     </w:p>
     <w:p>
       <w:pPr>
-        <w:pStyle w:val="ListParagraph"/>
+        <w:pStyle w:val="Listeavsnitt"/>
         <w:numPr>
           <w:ilvl w:val="0"/>
           <w:numId w:val="1"/>
@@ -256,7 +267,7 @@
     </w:p>
     <w:p>
       <w:pPr>
-        <w:pStyle w:val="ListParagraph"/>
+        <w:pStyle w:val="Listeavsnitt"/>
         <w:numPr>
           <w:ilvl w:val="0"/>
           <w:numId w:val="1"/>
@@ -274,7 +285,7 @@
     </w:p>
     <w:p>
       <w:pPr>
-        <w:pStyle w:val="ListParagraph"/>
+        <w:pStyle w:val="Listeavsnitt"/>
         <w:numPr>
           <w:ilvl w:val="0"/>
           <w:numId w:val="1"/>
@@ -292,7 +303,7 @@
     </w:p>
     <w:p>
       <w:pPr>
-        <w:pStyle w:val="ListParagraph"/>
+        <w:pStyle w:val="Listeavsnitt"/>
         <w:numPr>
           <w:ilvl w:val="0"/>
           <w:numId w:val="1"/>
@@ -310,28 +321,114 @@
     </w:p>
     <w:p>
       <w:pPr>
-        <w:pStyle w:val="Heading2"/>
-        <w:rPr>
-          <w:lang w:val="en-US"/>
-        </w:rPr>
-      </w:pPr>
-      <w:commentRangeStart w:id="2"/>
-      <w:r>
-        <w:rPr>
-          <w:lang w:val="en-US"/>
-        </w:rPr>
+        <w:rPr>
+          <w:b/>
+          <w:lang w:val="en-US"/>
+        </w:rPr>
+      </w:pPr>
+      <w:commentRangeStart w:id="3"/>
+      <w:r>
+        <w:rPr>
+          <w:b/>
+          <w:lang w:val="en-US"/>
+        </w:rPr>
+        <w:t>New addition to the document*</w:t>
+      </w:r>
+      <w:commentRangeEnd w:id="3"/>
+      <w:r>
+        <w:rPr>
+          <w:rStyle w:val="Merknadsreferanse"/>
+        </w:rPr>
+        <w:commentReference w:id="3"/>
+      </w:r>
+    </w:p>
+    <w:p>
+      <w:pPr>
+        <w:pStyle w:val="Brdtekst"/>
+        <w:numPr>
+          <w:ilvl w:val="0"/>
+          <w:numId w:val="2"/>
+        </w:numPr>
+        <w:rPr>
+          <w:i/>
+        </w:rPr>
+      </w:pPr>
+      <w:r>
+        <w:rPr>
+          <w:i/>
+        </w:rPr>
+        <w:t>RQ 1: How will this ICT compare to similar systems used in existing research?</w:t>
+      </w:r>
+    </w:p>
+    <w:p>
+      <w:pPr>
+        <w:pStyle w:val="Brdtekst"/>
+        <w:numPr>
+          <w:ilvl w:val="0"/>
+          <w:numId w:val="2"/>
+        </w:numPr>
+        <w:rPr>
+          <w:i/>
+        </w:rPr>
+      </w:pPr>
+      <w:r>
+        <w:rPr>
+          <w:i/>
+        </w:rPr>
+        <w:t>RQ 2: How will the system change the daily routine of the user(s) in regards to when they use energy?</w:t>
+      </w:r>
+    </w:p>
+    <w:p>
+      <w:pPr>
+        <w:pStyle w:val="Brdtekst"/>
+        <w:numPr>
+          <w:ilvl w:val="0"/>
+          <w:numId w:val="2"/>
+        </w:numPr>
+        <w:rPr>
+          <w:i/>
+        </w:rPr>
+      </w:pPr>
+      <w:r>
+        <w:rPr>
+          <w:i/>
+        </w:rPr>
+        <w:t>RQ 3: Which of the elements of the ICT is most motivating?</w:t>
+      </w:r>
+    </w:p>
+    <w:p>
+      <w:pPr>
+        <w:rPr>
+          <w:b/>
+          <w:lang w:val="en-US"/>
+        </w:rPr>
+      </w:pPr>
+    </w:p>
+    <w:p>
+      <w:pPr>
+        <w:pStyle w:val="Overskrift2"/>
+        <w:rPr>
+          <w:lang w:val="en-US"/>
+        </w:rPr>
+      </w:pPr>
+      <w:commentRangeStart w:id="4"/>
+      <w:r>
+        <w:rPr>
+          <w:lang w:val="en-US"/>
+        </w:rPr>
+        <w:lastRenderedPageBreak/>
         <w:t>Rational, previous studies on the subject</w:t>
       </w:r>
-      <w:commentRangeEnd w:id="2"/>
-      <w:r>
-        <w:rPr>
-          <w:rStyle w:val="CommentReference"/>
+      <w:commentRangeEnd w:id="4"/>
+      <w:r>
+        <w:rPr>
+          <w:rStyle w:val="Merknadsreferanse"/>
           <w:rFonts w:asciiTheme="minorHAnsi" w:eastAsiaTheme="minorHAnsi" w:hAnsiTheme="minorHAnsi" w:cstheme="minorBidi"/>
           <w:b w:val="0"/>
           <w:bCs w:val="0"/>
           <w:color w:val="auto"/>
         </w:rPr>
-        <w:commentReference w:id="2"/>
+        <w:commentReference w:id="4"/>
       </w:r>
     </w:p>
     <w:p>
@@ -447,103 +544,170 @@
         </w:rPr>
         <w:t>This will be achieved by using gamification.</w:t>
       </w:r>
-      <w:bookmarkStart w:id="3" w:name="_GoBack"/>
-      <w:bookmarkEnd w:id="3"/>
-    </w:p>
-    <w:p>
-      <w:pPr>
-        <w:rPr>
-          <w:bCs/>
-          <w:lang w:val="en-US"/>
-        </w:rPr>
-      </w:pPr>
-      <w:r>
+    </w:p>
+    <w:p>
+      <w:pPr>
         <w:rPr>
           <w:b/>
           <w:bCs/>
           <w:lang w:val="en-US"/>
         </w:rPr>
-        <w:t>Fogg</w:t>
-      </w:r>
-      <w:r>
-        <w:rPr>
+      </w:pPr>
+      <w:commentRangeStart w:id="5"/>
+      <w:r>
+        <w:rPr>
+          <w:b/>
           <w:bCs/>
           <w:lang w:val="en-US"/>
         </w:rPr>
-        <w:br/>
-      </w:r>
-      <w:r>
+        <w:t>Motivation</w:t>
+      </w:r>
+      <w:commentRangeEnd w:id="5"/>
+      <w:r>
+        <w:rPr>
+          <w:rStyle w:val="Merknadsreferanse"/>
+        </w:rPr>
+        <w:commentReference w:id="5"/>
+      </w:r>
+    </w:p>
+    <w:p>
+      <w:pPr>
+        <w:pStyle w:val="Brdtekst"/>
+        <w:rPr>
+          <w:rFonts w:asciiTheme="minorHAnsi" w:hAnsiTheme="minorHAnsi"/>
+          <w:sz w:val="22"/>
+          <w:szCs w:val="22"/>
+        </w:rPr>
+      </w:pPr>
+      <w:r>
+        <w:rPr>
+          <w:rFonts w:asciiTheme="minorHAnsi" w:hAnsiTheme="minorHAnsi"/>
+          <w:sz w:val="22"/>
+          <w:szCs w:val="22"/>
+        </w:rPr>
+        <w:t xml:space="preserve">In order to design an effective persuasive system, one needs to have decent knowledge regarding the psychological aspect of motivation, and take this into concideration when designing the system. One needs to understand why human beings have different </w:t>
+      </w:r>
+      <w:r>
+        <w:rPr>
+          <w:rFonts w:asciiTheme="minorHAnsi" w:hAnsiTheme="minorHAnsi"/>
+          <w:i/>
+          <w:sz w:val="22"/>
+          <w:szCs w:val="22"/>
+        </w:rPr>
+        <w:t>levels</w:t>
+      </w:r>
+      <w:r>
+        <w:rPr>
+          <w:rFonts w:asciiTheme="minorHAnsi" w:hAnsiTheme="minorHAnsi"/>
+          <w:sz w:val="22"/>
+          <w:szCs w:val="22"/>
+        </w:rPr>
+        <w:t xml:space="preserve"> of motivation and what </w:t>
+      </w:r>
+      <w:r>
+        <w:rPr>
+          <w:rFonts w:asciiTheme="minorHAnsi" w:hAnsiTheme="minorHAnsi"/>
+          <w:i/>
+          <w:sz w:val="22"/>
+          <w:szCs w:val="22"/>
+        </w:rPr>
+        <w:t>orientation</w:t>
+      </w:r>
+      <w:r>
+        <w:rPr>
+          <w:rFonts w:asciiTheme="minorHAnsi" w:hAnsiTheme="minorHAnsi"/>
+          <w:sz w:val="22"/>
+          <w:szCs w:val="22"/>
+        </w:rPr>
+        <w:t xml:space="preserve"> the motivation are.  The orientation concerns the underlying attitudes and goals that gives rise to an action. The most basic difference in motivation is </w:t>
+      </w:r>
+      <w:r>
+        <w:rPr>
+          <w:rFonts w:asciiTheme="minorHAnsi" w:hAnsiTheme="minorHAnsi"/>
+          <w:i/>
+          <w:sz w:val="22"/>
+          <w:szCs w:val="22"/>
+        </w:rPr>
+        <w:t>intrinsic motivation, which</w:t>
+      </w:r>
+      <w:r>
+        <w:rPr>
+          <w:rFonts w:asciiTheme="minorHAnsi" w:hAnsiTheme="minorHAnsi"/>
+          <w:sz w:val="22"/>
+          <w:szCs w:val="22"/>
+        </w:rPr>
+        <w:t xml:space="preserve"> refers to doing something because it is inherently interesting or enjoyable, and </w:t>
+      </w:r>
+      <w:r>
+        <w:rPr>
+          <w:rFonts w:asciiTheme="minorHAnsi" w:hAnsiTheme="minorHAnsi"/>
+          <w:i/>
+          <w:sz w:val="22"/>
+          <w:szCs w:val="22"/>
+        </w:rPr>
+        <w:t xml:space="preserve">extrinsic motivation, which </w:t>
+      </w:r>
+      <w:r>
+        <w:rPr>
+          <w:rFonts w:asciiTheme="minorHAnsi" w:hAnsiTheme="minorHAnsi"/>
+          <w:sz w:val="22"/>
+          <w:szCs w:val="22"/>
+        </w:rPr>
+        <w:t xml:space="preserve">refers to doing something because it leads to a separable outcome. </w:t>
+      </w:r>
+    </w:p>
+    <w:p>
+      <w:pPr>
+        <w:pStyle w:val="Brdtekst"/>
+        <w:ind w:firstLine="0"/>
+        <w:rPr>
+          <w:rFonts w:asciiTheme="minorHAnsi" w:hAnsiTheme="minorHAnsi"/>
+          <w:sz w:val="22"/>
+          <w:szCs w:val="22"/>
+        </w:rPr>
+      </w:pPr>
+      <w:r>
+        <w:rPr>
+          <w:rFonts w:asciiTheme="minorHAnsi" w:hAnsiTheme="minorHAnsi"/>
+          <w:i/>
+          <w:sz w:val="22"/>
+          <w:szCs w:val="22"/>
+        </w:rPr>
+        <w:t>Intristic motivation</w:t>
+      </w:r>
+      <w:r>
+        <w:rPr>
+          <w:rFonts w:asciiTheme="minorHAnsi" w:hAnsiTheme="minorHAnsi"/>
+          <w:sz w:val="22"/>
+          <w:szCs w:val="22"/>
+        </w:rPr>
+        <w:t xml:space="preserve"> is when a person is motivated to act for fun or challenge entailed rather than because if external prods, pressures or rewards. According to the article, the inclinations to take novelty, to actively assimilate, and to creativily apply our skills is significant feature for human nature becayse it affects performance, persistence, and well-being across life´s epochs. </w:t>
+      </w:r>
+    </w:p>
+    <w:p>
+      <w:pPr>
         <w:rPr>
           <w:bCs/>
           <w:lang w:val="en-US"/>
         </w:rPr>
-        <w:t xml:space="preserve">In order to achieve habit change in the </w:t>
-      </w:r>
-      <w:r>
-        <w:rPr>
-          <w:bCs/>
-          <w:lang w:val="en-US"/>
-        </w:rPr>
-        <w:t xml:space="preserve">users, it is important that the users are promted with the appropriate feedback from the system. B.J. Fogg´s persuasive technology principles and motivation </w:t>
-      </w:r>
-      <w:r>
-        <w:rPr>
-          <w:bCs/>
-          <w:lang w:val="en-US"/>
-        </w:rPr>
-        <w:lastRenderedPageBreak/>
-        <w:t>theory suggests that a combination of stimulating the intristic and and extrinsic motivation is needed in order to change ones habbit.</w:t>
-      </w:r>
-      <w:r>
-        <w:rPr>
-          <w:bCs/>
-          <w:lang w:val="en-US"/>
-        </w:rPr>
-        <w:t xml:space="preserve"> In addition to this a subject needs to be sufficiently motivated before the </w:t>
-      </w:r>
-      <w:r>
-        <w:rPr>
-          <w:bCs/>
-          <w:lang w:val="en-US"/>
-        </w:rPr>
-        <w:t>intervention</w:t>
-      </w:r>
-      <w:r>
-        <w:rPr>
-          <w:bCs/>
-          <w:lang w:val="en-US"/>
-        </w:rPr>
-        <w:t>,</w:t>
-      </w:r>
-      <w:r>
-        <w:rPr>
-          <w:bCs/>
-          <w:lang w:val="en-US"/>
-        </w:rPr>
-        <w:t xml:space="preserve"> he/she needs to have the ability to perform the behavior, and be triggered in order to perform the behavior.</w:t>
-      </w:r>
-      <w:r>
-        <w:rPr>
-          <w:bCs/>
-          <w:lang w:val="en-US"/>
-        </w:rPr>
-        <w:t xml:space="preserve"> </w:t>
-      </w:r>
-      <w:r>
+      </w:pPr>
+      <w:r>
+        <w:rPr>
+          <w:i/>
+        </w:rPr>
+        <w:t xml:space="preserve">Extrinsic motivation </w:t>
+      </w:r>
+      <w:r>
+        <w:t>is founded by a set of four regulators; External regulation, introjection, identification and integration. External regulation means saliance of extrinsic rewards. introjection means to act upon your own ego. Meaning that you focus on approval from others. Identification means that a person has identified with the personal importance of a behavior, thus accepting its regulations as its own. Integrated regulation is when identified regulations have been fully assimilated to the self. This motivation type is ruled by the social psychology.</w:t>
+      </w:r>
+    </w:p>
+    <w:p>
+      <w:pPr>
         <w:rPr>
           <w:bCs/>
           <w:color w:val="C0504D" w:themeColor="accent2"/>
           <w:lang w:val="en-US"/>
         </w:rPr>
-        <w:t>More on Fogg´s theory</w:t>
-      </w:r>
-    </w:p>
-    <w:p>
-      <w:pPr>
-        <w:rPr>
-          <w:bCs/>
-          <w:lang w:val="en-US"/>
-        </w:rPr>
       </w:pPr>
       <w:r>
         <w:rPr>
@@ -551,14 +715,230 @@
           <w:bCs/>
           <w:lang w:val="en-US"/>
         </w:rPr>
-        <w:t>Intristic Motivation</w:t>
-      </w:r>
-      <w:r>
+        <w:t>Fogg</w:t>
+      </w:r>
+      <w:r>
+        <w:rPr>
+          <w:bCs/>
+          <w:lang w:val="en-US"/>
+        </w:rPr>
+        <w:br/>
+      </w:r>
+      <w:r>
+        <w:rPr>
+          <w:bCs/>
+          <w:lang w:val="en-US"/>
+        </w:rPr>
+        <w:t xml:space="preserve">In order to achieve habit change in the </w:t>
+      </w:r>
+      <w:r>
+        <w:rPr>
+          <w:bCs/>
+          <w:lang w:val="en-US"/>
+        </w:rPr>
+        <w:t>users, it is important that the users are promted with the appropriate feedback from the system. B.J. Fogg´s persuasive technology principles and motivation theory suggests that a combination of stimulating the intristic and and extrinsic motivation is needed in order to change ones habbit.</w:t>
+      </w:r>
+      <w:r>
+        <w:rPr>
+          <w:bCs/>
+          <w:lang w:val="en-US"/>
+        </w:rPr>
+        <w:t xml:space="preserve"> In addition to this a subject needs to be sufficiently motivated before the </w:t>
+      </w:r>
+      <w:r>
+        <w:rPr>
+          <w:bCs/>
+          <w:lang w:val="en-US"/>
+        </w:rPr>
+        <w:t>intervention</w:t>
+      </w:r>
+      <w:r>
+        <w:rPr>
+          <w:bCs/>
+          <w:lang w:val="en-US"/>
+        </w:rPr>
+        <w:t>,</w:t>
+      </w:r>
+      <w:r>
+        <w:rPr>
+          <w:bCs/>
+          <w:lang w:val="en-US"/>
+        </w:rPr>
+        <w:t xml:space="preserve"> he/she needs to have the ability to perform the behavior, and be triggered in order to perform the behavior.</w:t>
+      </w:r>
+      <w:r>
+        <w:rPr>
+          <w:bCs/>
+          <w:lang w:val="en-US"/>
+        </w:rPr>
+        <w:t xml:space="preserve"> </w:t>
+      </w:r>
+      <w:r>
+        <w:rPr>
+          <w:bCs/>
+          <w:color w:val="C0504D" w:themeColor="accent2"/>
+          <w:lang w:val="en-US"/>
+        </w:rPr>
+        <w:t>More on Fogg´s theory</w:t>
+      </w:r>
+    </w:p>
+    <w:p>
+      <w:pPr>
+        <w:rPr>
+          <w:b/>
+        </w:rPr>
+      </w:pPr>
+      <w:r>
+        <w:rPr>
+          <w:b/>
+        </w:rPr>
+        <w:t xml:space="preserve">Behavioral </w:t>
+      </w:r>
+      <w:commentRangeStart w:id="6"/>
+      <w:r>
+        <w:rPr>
+          <w:b/>
+        </w:rPr>
+        <w:t>change</w:t>
+      </w:r>
+      <w:commentRangeEnd w:id="6"/>
+      <w:r>
+        <w:rPr>
+          <w:rStyle w:val="Merknadsreferanse"/>
+        </w:rPr>
+        <w:commentReference w:id="6"/>
+      </w:r>
+    </w:p>
+    <w:p>
+      <w:pPr>
+        <w:pStyle w:val="Brdtekst"/>
+        <w:ind w:firstLine="0"/>
+        <w:rPr>
+          <w:rFonts w:asciiTheme="minorHAnsi" w:hAnsiTheme="minorHAnsi"/>
+          <w:sz w:val="22"/>
+          <w:szCs w:val="22"/>
+        </w:rPr>
+      </w:pPr>
+      <w:r>
+        <w:rPr>
+          <w:rFonts w:asciiTheme="minorHAnsi" w:hAnsiTheme="minorHAnsi"/>
+          <w:sz w:val="22"/>
+          <w:szCs w:val="22"/>
+        </w:rPr>
+        <w:t xml:space="preserve">The success of an persuasive technology is heavily depending on consumers participation and acceptance. These systems are created to aid a user to change their behavior. According to B. J. Fogg, in order for a individual to adopt a target behavior they need to be (1) be sufficiently motivated, (2) have the ability to perform the behavior, and (3) be triggered to perform the behavior [3]. In this paper Fogg proposes a model (Fogg Behavioral Model) that helps researches and designers to think more clearly about behavior. It is important to see how all of the three parts has to be present in </w:t>
+      </w:r>
+      <w:r>
+        <w:rPr>
+          <w:rFonts w:asciiTheme="minorHAnsi" w:hAnsiTheme="minorHAnsi"/>
+          <w:sz w:val="22"/>
+          <w:szCs w:val="22"/>
+        </w:rPr>
+        <w:lastRenderedPageBreak/>
+        <w:t>order for a change to behavior to take place. In regards of the goal and research questions, it is important that the users involved in the research has an underlying motivation to use less energy. This might be of economical, environmental, or social reasons. The users have to be able to take the necessary steps to save energy. For example they need to be able to operate the thermostat in order to turn it down a few degrees. They need to be prompted by the system when an event take place, notice the trigger, and act according to the target behavior. This can be in the form of an alarm that sounds, a text message, or an email. It is vital that the trigger happens at the most opportune moment. Or else the users might be discouraged or even angry, thus resulting in discontinuation of the system.</w:t>
+      </w:r>
+    </w:p>
+    <w:p>
+      <w:pPr>
+        <w:pStyle w:val="Brdtekst"/>
+        <w:ind w:firstLine="0"/>
+        <w:rPr>
+          <w:rFonts w:asciiTheme="minorHAnsi" w:hAnsiTheme="minorHAnsi"/>
+          <w:sz w:val="22"/>
+          <w:szCs w:val="22"/>
+        </w:rPr>
+      </w:pPr>
+    </w:p>
+    <w:p>
+      <w:pPr>
+        <w:rPr>
+          <w:b/>
+        </w:rPr>
+      </w:pPr>
+      <w:commentRangeStart w:id="7"/>
+      <w:r>
+        <w:rPr>
+          <w:b/>
+        </w:rPr>
+        <w:t>Feedback</w:t>
+      </w:r>
+      <w:commentRangeEnd w:id="7"/>
+      <w:r>
+        <w:rPr>
+          <w:rStyle w:val="Merknadsreferanse"/>
+        </w:rPr>
+        <w:commentReference w:id="7"/>
+      </w:r>
+    </w:p>
+    <w:p>
+      <w:pPr>
+        <w:rPr>
+          <w:b/>
+        </w:rPr>
+      </w:pPr>
+      <w:r>
+        <w:t>A case study conducted in 1979, showed that by providing the  households with real-time feedback of their consumption, they managed to reduce the consumption with between 10-15% [4]. Allthough old, this article it is very relevant to the ICT in mind. The study took place in suburban Maryland townhouse community near Washington, DC. from January to May 1979. 45 of the participants were randomly assigned to a feedback, self-monitoring, or comparison group. In the feedback group, the participants received a feedback sheet on the door for 28 consecutive days. Each sheet was color coded, and had an ascending series of smiles or frown according to the prior days spenditure based on the base line consumption. The self-monitoring group got extensive training and practice with reading the dials of the  house electricity meter. They got a sheet in the door every day, which contained the expected spenditure bared on the base line consumption. During the intervention and the follow-up period the feedback group and the self-monitoring group has managed to reduce their electricity by 13% and 7% respectively compared to the comparison groups.</w:t>
+      </w:r>
+    </w:p>
+    <w:p>
+      <w:pPr>
+        <w:pStyle w:val="Brdtekst"/>
+        <w:rPr>
+          <w:rFonts w:asciiTheme="minorHAnsi" w:hAnsiTheme="minorHAnsi"/>
+          <w:sz w:val="22"/>
+          <w:szCs w:val="22"/>
+        </w:rPr>
+      </w:pPr>
+      <w:r>
+        <w:rPr>
+          <w:rFonts w:asciiTheme="minorHAnsi" w:hAnsiTheme="minorHAnsi"/>
+          <w:sz w:val="22"/>
+          <w:szCs w:val="22"/>
+        </w:rPr>
+        <w:t xml:space="preserve">The feedback provided was of a very simple nature, namely colors and smiley-faces. Altough not very technically sofisticated, it certainly managed to motivate the users to use less electricity both during the intervention and the follow-up period. In this particular study the participants were subject of conditioning through positive or negative reinforcement, the feedback created awereness and knowledge towards their spenditure, possibly goal setting (intristic motivation [2]), and possibly a challenge between the neighbours (extrinsic motivation [2]). </w:t>
+      </w:r>
+    </w:p>
+    <w:p>
+      <w:pPr>
+        <w:rPr>
+          <w:bCs/>
+          <w:color w:val="C0504D" w:themeColor="accent2"/>
+          <w:lang w:val="en-US"/>
+        </w:rPr>
+      </w:pPr>
+      <w:r>
+        <w:t>A meta-review of the household electricity-saving opportunities conducted in 2010, which reviews several initiatives concerning electricitity-savings, state that using real-time feedback will reduce the electricity consumption on average by 12% [5]. The articles also says that the feedback level which is most effective is the real-time, appliance level feedback. However, feedback alone is not enough to maximize the energy savings of a household. Instead, the most effective form of feedback includes both products (meters, displays, and other devices) and services (compilation of data, targeting and tailoring recommandations, etc). The effect of the feedback can be enpowered by the use of goal setting, commitments, competitions, and social norms.</w:t>
+      </w:r>
+    </w:p>
+    <w:p>
+      <w:pPr>
         <w:rPr>
           <w:b/>
           <w:bCs/>
           <w:lang w:val="en-US"/>
         </w:rPr>
+      </w:pPr>
+      <w:r>
+        <w:rPr>
+          <w:b/>
+          <w:bCs/>
+          <w:lang w:val="en-US"/>
+        </w:rPr>
+        <w:t>Goal Setting</w:t>
+      </w:r>
+      <w:r>
+        <w:rPr>
+          <w:b/>
+          <w:bCs/>
+          <w:lang w:val="en-US"/>
+        </w:rPr>
+        <w:t xml:space="preserve"> with self-monitoring</w:t>
+      </w:r>
+      <w:r>
+        <w:rPr>
+          <w:b/>
+          <w:bCs/>
+          <w:lang w:val="en-US"/>
+        </w:rPr>
         <w:br/>
       </w:r>
       <w:r>
@@ -566,21 +946,28 @@
           <w:bCs/>
           <w:lang w:val="en-US"/>
         </w:rPr>
-        <w:t xml:space="preserve">This is refering to the </w:t>
+        <w:t>In the literature review conducted in the early stages of this study, a majority of the articles read, reported that setting goals in addition to being able to monitor the gradual progress towards the goal, was most motivating for the users of the various systems. This is a key point we want to include in our system</w:t>
       </w:r>
       <w:r>
         <w:rPr>
           <w:bCs/>
           <w:lang w:val="en-US"/>
         </w:rPr>
-        <w:t xml:space="preserve">individual motivational. This includes setting a goal, creating awareness, challenging tasks, conditioning through </w:t>
+        <w:t>, in order to get a higher adoption</w:t>
       </w:r>
       <w:r>
         <w:rPr>
           <w:bCs/>
           <w:lang w:val="en-US"/>
         </w:rPr>
-        <w:t xml:space="preserve">positive/negative reinforcement. </w:t>
+        <w:t xml:space="preserve"> rate</w:t>
+      </w:r>
+      <w:r>
+        <w:rPr>
+          <w:bCs/>
+          <w:lang w:val="en-US"/>
+        </w:rPr>
+        <w:t xml:space="preserve"> and continuous usage among the users. </w:t>
       </w:r>
       <w:r>
         <w:rPr>
@@ -588,261 +975,203 @@
           <w:color w:val="C0504D" w:themeColor="accent2"/>
           <w:lang w:val="en-US"/>
         </w:rPr>
-        <w:t>More.</w:t>
-      </w:r>
-    </w:p>
-    <w:p>
-      <w:pPr>
-        <w:rPr>
-          <w:bCs/>
-          <w:lang w:val="en-US"/>
-        </w:rPr>
-      </w:pPr>
-      <w:r>
+        <w:t>More</w:t>
+      </w:r>
+    </w:p>
+    <w:p>
+      <w:pPr>
         <w:rPr>
           <w:b/>
-          <w:bCs/>
-          <w:lang w:val="en-US"/>
-        </w:rPr>
-        <w:t>Extrinsic Motivation</w:t>
-      </w:r>
+        </w:rPr>
+      </w:pPr>
       <w:r>
         <w:rPr>
           <w:b/>
-          <w:bCs/>
-          <w:lang w:val="en-US"/>
-        </w:rPr>
-        <w:br/>
-      </w:r>
-      <w:r>
-        <w:rPr>
-          <w:bCs/>
-          <w:lang w:val="en-US"/>
-        </w:rPr>
-        <w:t>This builds on social psychology. Other people can be the source of motivation, e.g through competition, cooperation or comparison.</w:t>
-      </w:r>
-      <w:r>
-        <w:rPr>
-          <w:bCs/>
+        </w:rPr>
+        <w:t xml:space="preserve">Social features and </w:t>
+      </w:r>
+      <w:commentRangeStart w:id="8"/>
+      <w:r>
+        <w:rPr>
+          <w:b/>
+        </w:rPr>
+        <w:t>gamfication</w:t>
+      </w:r>
+      <w:commentRangeEnd w:id="8"/>
+      <w:r>
+        <w:rPr>
+          <w:rStyle w:val="Merknadsreferanse"/>
+        </w:rPr>
+        <w:commentReference w:id="8"/>
+      </w:r>
+    </w:p>
+    <w:p>
+      <w:pPr>
+        <w:pStyle w:val="Brdtekst"/>
+        <w:ind w:firstLine="0"/>
+        <w:rPr>
+          <w:rFonts w:asciiTheme="minorHAnsi" w:hAnsiTheme="minorHAnsi"/>
+          <w:sz w:val="22"/>
+          <w:szCs w:val="22"/>
+        </w:rPr>
+      </w:pPr>
+      <w:r>
+        <w:rPr>
+          <w:rFonts w:asciiTheme="minorHAnsi" w:hAnsiTheme="minorHAnsi"/>
+          <w:sz w:val="22"/>
+          <w:szCs w:val="22"/>
+        </w:rPr>
+        <w:lastRenderedPageBreak/>
+        <w:t>According to the aformentioned meta-review, one study that took place in California where 271 households participated, showed that out of the feedback messages received, the one containing information about the neighbours consumption was most motivating and had the greatest effect on the reduction of spenditure [5]. Furthermore, the review reported great energy savings in a case study at Oberlin University, Ohio. This study was conducted as a competition between 18 dormitory buildings at campus over a two weeks duration. The buildings were fitted with an aggregate, real-time feedback system, where the student could check their spenditure and the leaderboard online. This study resulted in a average saving of 32% across campus, where the winning dormitory managed to save 56% [5].  What is interesting is that the attendance for the reward meeting after the competition was concluded, was very poor. This points out that it was the competition that was the motivating factor for the great success, in addition to the newly formed social norm.</w:t>
+      </w:r>
+    </w:p>
+    <w:p>
+      <w:r>
+        <w:t>Gamification is a concept that makes a non-game context into a game. This has proven to be a very powerful tool in order to engage users in a more effective manner. By combining the gamification aspect with competition, one might be able to create a very intriguing social experience for the user, which will prolong the duration of usage. This is relevant when it comes to our research goal. By adding gamification elements to the ICT system, we will create an arena where the neighbours are challenging each other to save the most, namely through the game.</w:t>
+      </w:r>
+    </w:p>
+    <w:p>
+      <w:pPr>
+        <w:rPr>
+          <w:b/>
+          <w:lang w:val="en-US"/>
+        </w:rPr>
+      </w:pPr>
+      <w:r>
+        <w:rPr>
+          <w:b/>
+          <w:lang w:val="en-US"/>
+        </w:rPr>
+        <w:t>Identification of</w:t>
+      </w:r>
+      <w:r>
+        <w:rPr>
+          <w:b/>
+          <w:lang w:val="en-US"/>
+        </w:rPr>
+        <w:t xml:space="preserve"> research gap</w:t>
+      </w:r>
+    </w:p>
+    <w:p>
+      <w:pPr>
+        <w:rPr>
+          <w:lang w:val="en-US"/>
+        </w:rPr>
+      </w:pPr>
+      <w:r>
+        <w:rPr>
+          <w:lang w:val="en-US"/>
+        </w:rPr>
+        <w:t xml:space="preserve">Use gamification </w:t>
+      </w:r>
+      <w:r>
+        <w:rPr>
+          <w:lang w:val="en-US"/>
+        </w:rPr>
+        <w:t>in addition to feedback, goalsetting etc.</w:t>
+      </w:r>
+      <w:r>
+        <w:rPr>
           <w:lang w:val="en-US"/>
         </w:rPr>
         <w:t xml:space="preserve"> </w:t>
       </w:r>
       <w:r>
         <w:rPr>
-          <w:bCs/>
           <w:color w:val="C0504D" w:themeColor="accent2"/>
           <w:lang w:val="en-US"/>
         </w:rPr>
-        <w:t>More</w:t>
-      </w:r>
-    </w:p>
-    <w:p>
-      <w:pPr>
-        <w:rPr>
-          <w:b/>
-          <w:bCs/>
-          <w:lang w:val="en-US"/>
-        </w:rPr>
-      </w:pPr>
-      <w:r>
-        <w:rPr>
-          <w:b/>
-          <w:bCs/>
-          <w:lang w:val="en-US"/>
-        </w:rPr>
-        <w:t>Goal Setting</w:t>
-      </w:r>
-      <w:r>
-        <w:rPr>
-          <w:b/>
-          <w:bCs/>
-          <w:lang w:val="en-US"/>
-        </w:rPr>
-        <w:t xml:space="preserve"> with self-monitoring</w:t>
-      </w:r>
-      <w:r>
-        <w:rPr>
-          <w:b/>
-          <w:bCs/>
-          <w:lang w:val="en-US"/>
-        </w:rPr>
-        <w:br/>
-      </w:r>
-      <w:r>
-        <w:rPr>
-          <w:bCs/>
-          <w:lang w:val="en-US"/>
-        </w:rPr>
-        <w:t>In the literature review conducted in the early stages of this study, a majority of the articles read, reported that setting goals in addition to being able to monitor the gradual progress towards the goal, was most motivating for the users of the various systems. This is a key point we want to include in our system</w:t>
-      </w:r>
-      <w:r>
-        <w:rPr>
-          <w:bCs/>
-          <w:lang w:val="en-US"/>
-        </w:rPr>
-        <w:t>, in order to get a higher adoption</w:t>
-      </w:r>
-      <w:r>
-        <w:rPr>
-          <w:bCs/>
-          <w:lang w:val="en-US"/>
-        </w:rPr>
-        <w:t xml:space="preserve"> rate</w:t>
-      </w:r>
-      <w:r>
-        <w:rPr>
-          <w:bCs/>
-          <w:lang w:val="en-US"/>
-        </w:rPr>
-        <w:t xml:space="preserve"> and continuous usage among the users. </w:t>
-      </w:r>
-      <w:r>
-        <w:rPr>
-          <w:bCs/>
-          <w:color w:val="C0504D" w:themeColor="accent2"/>
-          <w:lang w:val="en-US"/>
-        </w:rPr>
-        <w:t>More</w:t>
-      </w:r>
-    </w:p>
-    <w:p>
-      <w:pPr>
-        <w:rPr>
-          <w:bCs/>
-          <w:lang w:val="en-US"/>
-        </w:rPr>
-      </w:pPr>
-      <w:r>
-        <w:rPr>
-          <w:b/>
-          <w:bCs/>
-          <w:lang w:val="en-US"/>
-        </w:rPr>
-        <w:t>Social aspect</w:t>
-      </w:r>
-      <w:r>
-        <w:rPr>
-          <w:b/>
-          <w:bCs/>
-          <w:lang w:val="en-US"/>
-        </w:rPr>
-        <w:br/>
-      </w:r>
-      <w:r>
-        <w:rPr>
-          <w:bCs/>
-          <w:lang w:val="en-US"/>
-        </w:rPr>
-        <w:t xml:space="preserve">In addition to the finding regarding goal setting, many of the articles described how the social aspect of the system was percieved by the users. </w:t>
-      </w:r>
-      <w:r>
-        <w:rPr>
-          <w:bCs/>
-          <w:lang w:val="en-US"/>
-        </w:rPr>
-        <w:t>In some cases the system itself was enough to increase motivation. However, it was clear that these systems would benefit from introducing a social feature to the system. So the users could cha</w:t>
-      </w:r>
-      <w:r>
-        <w:rPr>
-          <w:bCs/>
-          <w:lang w:val="en-US"/>
-        </w:rPr>
-        <w:t>llenge their friends, post on social medias</w:t>
-      </w:r>
-      <w:r>
-        <w:rPr>
-          <w:bCs/>
-          <w:lang w:val="en-US"/>
-        </w:rPr>
-        <w:t xml:space="preserve">, or conduct in social activities. </w:t>
-      </w:r>
-    </w:p>
-    <w:p>
-      <w:pPr>
-        <w:rPr>
-          <w:b/>
-          <w:bCs/>
-          <w:lang w:val="en-US"/>
-        </w:rPr>
-      </w:pPr>
-      <w:r>
-        <w:rPr>
-          <w:b/>
-          <w:bCs/>
-          <w:lang w:val="en-US"/>
-        </w:rPr>
-        <w:t>Peer pressure</w:t>
-      </w:r>
-    </w:p>
-    <w:p>
-      <w:pPr>
-        <w:rPr>
-          <w:b/>
-          <w:bCs/>
-          <w:lang w:val="en-US"/>
-        </w:rPr>
-      </w:pPr>
-      <w:r>
-        <w:rPr>
-          <w:b/>
-          <w:bCs/>
-          <w:lang w:val="en-US"/>
-        </w:rPr>
-        <w:t>Competitions in the community</w:t>
-      </w:r>
-    </w:p>
-    <w:p>
-      <w:pPr>
-        <w:rPr>
-          <w:b/>
-          <w:lang w:val="en-US"/>
-        </w:rPr>
-      </w:pPr>
-      <w:r>
-        <w:rPr>
-          <w:b/>
-          <w:lang w:val="en-US"/>
-        </w:rPr>
-        <w:t>Identification of research gap.</w:t>
-      </w:r>
-    </w:p>
-    <w:p>
-      <w:pPr>
-        <w:pStyle w:val="Heading2"/>
-        <w:rPr>
-          <w:lang w:val="en-US"/>
-        </w:rPr>
-      </w:pPr>
-      <w:commentRangeStart w:id="4"/>
+        <w:t>Need more</w:t>
+      </w:r>
+    </w:p>
+    <w:p>
+      <w:pPr>
+        <w:pStyle w:val="Overskrift2"/>
+        <w:rPr>
+          <w:lang w:val="en-US"/>
+        </w:rPr>
+      </w:pPr>
+      <w:commentRangeStart w:id="9"/>
       <w:r>
         <w:rPr>
           <w:lang w:val="en-US"/>
         </w:rPr>
         <w:t>Objectives, hypotheses and aims</w:t>
       </w:r>
-      <w:commentRangeEnd w:id="4"/>
-      <w:r>
-        <w:rPr>
-          <w:rStyle w:val="CommentReference"/>
+      <w:commentRangeEnd w:id="9"/>
+      <w:r>
+        <w:rPr>
+          <w:rStyle w:val="Merknadsreferanse"/>
           <w:rFonts w:asciiTheme="minorHAnsi" w:eastAsiaTheme="minorHAnsi" w:hAnsiTheme="minorHAnsi" w:cstheme="minorBidi"/>
           <w:b w:val="0"/>
           <w:bCs w:val="0"/>
           <w:color w:val="auto"/>
         </w:rPr>
-        <w:commentReference w:id="4"/>
-      </w:r>
-    </w:p>
-    <w:p>
-      <w:pPr>
-        <w:rPr>
-          <w:lang w:val="en-US"/>
-        </w:rPr>
-      </w:pPr>
-    </w:p>
-    <w:p>
-      <w:pPr>
-        <w:pStyle w:val="Heading2"/>
+        <w:commentReference w:id="9"/>
+      </w:r>
+    </w:p>
+    <w:p>
+      <w:pPr>
+        <w:rPr>
+          <w:lang w:val="en-US"/>
+        </w:rPr>
+      </w:pPr>
+      <w:commentRangeStart w:id="10"/>
+      <w:r>
+        <w:rPr>
+          <w:lang w:val="en-US"/>
+        </w:rPr>
+        <w:t xml:space="preserve">Since the system is installed prior to the intervention of the game, we are able to get data on behavior prior to the game is presented for the users. This will shed some light on how the </w:t>
+      </w:r>
+      <w:r>
+        <w:rPr>
+          <w:lang w:val="en-US"/>
+        </w:rPr>
+        <w:t>game is affecting the usage of the systems and the behavior after a period of using the system. Our hypothesis is that the game will increase the effectiveness of the energy expenditure, and change the behavior</w:t>
+      </w:r>
+      <w:r>
+        <w:rPr>
+          <w:lang w:val="en-US"/>
+        </w:rPr>
+        <w:t xml:space="preserve"> of the participants</w:t>
+      </w:r>
+      <w:r>
+        <w:rPr>
+          <w:lang w:val="en-US"/>
+        </w:rPr>
+        <w:t>.</w:t>
+      </w:r>
+    </w:p>
+    <w:p>
+      <w:pPr>
+        <w:rPr>
+          <w:lang w:val="en-US"/>
+        </w:rPr>
+      </w:pPr>
+      <w:r>
+        <w:rPr>
+          <w:lang w:val="en-US"/>
+        </w:rPr>
+        <w:t>What we want to see as a result is a more efficient user, who uses the self-provided energy in a more efficient matter. This will have a positive affect on the amount of watts spent in the household.</w:t>
+      </w:r>
+    </w:p>
+    <w:commentRangeEnd w:id="10"/>
+    <w:p>
+      <w:pPr>
+        <w:rPr>
+          <w:lang w:val="en-US"/>
+        </w:rPr>
+      </w:pPr>
+      <w:r>
+        <w:rPr>
+          <w:rStyle w:val="Merknadsreferanse"/>
+        </w:rPr>
+        <w:commentReference w:id="10"/>
+      </w:r>
+    </w:p>
+    <w:p>
+      <w:pPr>
+        <w:pStyle w:val="Overskrift2"/>
         <w:rPr>
           <w:lang w:val="en-US"/>
         </w:rPr>
@@ -854,30 +1183,31 @@
         <w:t>Design and methods</w:t>
       </w:r>
     </w:p>
-    <w:p>
-      <w:pPr>
-        <w:pStyle w:val="Heading3"/>
-        <w:rPr>
-          <w:lang w:val="en-US"/>
-        </w:rPr>
-      </w:pPr>
-      <w:commentRangeStart w:id="5"/>
+    <w:p/>
+    <w:p>
+      <w:pPr>
+        <w:pStyle w:val="Overskrift3"/>
+        <w:rPr>
+          <w:lang w:val="en-US"/>
+        </w:rPr>
+      </w:pPr>
+      <w:commentRangeStart w:id="11"/>
       <w:r>
         <w:rPr>
           <w:lang w:val="en-US"/>
         </w:rPr>
         <w:t>Study design</w:t>
       </w:r>
-      <w:commentRangeEnd w:id="5"/>
-      <w:r>
-        <w:rPr>
-          <w:rStyle w:val="CommentReference"/>
+      <w:commentRangeEnd w:id="11"/>
+      <w:r>
+        <w:rPr>
+          <w:rStyle w:val="Merknadsreferanse"/>
           <w:rFonts w:asciiTheme="minorHAnsi" w:eastAsiaTheme="minorHAnsi" w:hAnsiTheme="minorHAnsi" w:cstheme="minorBidi"/>
           <w:b w:val="0"/>
           <w:bCs w:val="0"/>
           <w:color w:val="auto"/>
         </w:rPr>
-        <w:commentReference w:id="5"/>
+        <w:commentReference w:id="11"/>
       </w:r>
     </w:p>
     <w:p>
@@ -948,12 +1278,12 @@
     </w:p>
     <w:p>
       <w:pPr>
-        <w:pStyle w:val="Heading4"/>
-        <w:rPr>
-          <w:lang w:val="en-US"/>
-        </w:rPr>
-      </w:pPr>
-      <w:commentRangeStart w:id="6"/>
+        <w:pStyle w:val="Overskrift4"/>
+        <w:rPr>
+          <w:lang w:val="en-US"/>
+        </w:rPr>
+      </w:pPr>
+      <w:commentRangeStart w:id="12"/>
       <w:r>
         <w:rPr>
           <w:lang w:val="en-US"/>
@@ -968,110 +1298,110 @@
         </w:rPr>
         <w:t>Evaluated</w:t>
       </w:r>
-      <w:commentRangeEnd w:id="6"/>
+      <w:commentRangeEnd w:id="12"/>
       <w:proofErr w:type="gramEnd"/>
       <w:r>
         <w:rPr>
-          <w:rStyle w:val="CommentReference"/>
+          <w:rStyle w:val="Merknadsreferanse"/>
           <w:rFonts w:asciiTheme="minorHAnsi" w:eastAsiaTheme="minorHAnsi" w:hAnsiTheme="minorHAnsi" w:cstheme="minorBidi"/>
           <w:b w:val="0"/>
           <w:bCs w:val="0"/>
           <w:color w:val="auto"/>
         </w:rPr>
-        <w:commentReference w:id="6"/>
-      </w:r>
-    </w:p>
-    <w:p>
-      <w:pPr>
-        <w:rPr>
-          <w:lang w:val="en-US"/>
-        </w:rPr>
-      </w:pPr>
-    </w:p>
-    <w:p>
-      <w:pPr>
-        <w:pStyle w:val="Heading4"/>
-        <w:rPr>
-          <w:lang w:val="en-US"/>
-        </w:rPr>
-      </w:pPr>
-      <w:commentRangeStart w:id="7"/>
+        <w:commentReference w:id="12"/>
+      </w:r>
+    </w:p>
+    <w:p>
+      <w:pPr>
+        <w:rPr>
+          <w:lang w:val="en-US"/>
+        </w:rPr>
+      </w:pPr>
+    </w:p>
+    <w:p>
+      <w:pPr>
+        <w:pStyle w:val="Overskrift4"/>
+        <w:rPr>
+          <w:lang w:val="en-US"/>
+        </w:rPr>
+      </w:pPr>
+      <w:commentRangeStart w:id="13"/>
       <w:r>
         <w:rPr>
           <w:lang w:val="en-US"/>
         </w:rPr>
         <w:t>Level of maturity required from the technology to be tested</w:t>
       </w:r>
-      <w:commentRangeEnd w:id="7"/>
-      <w:r>
-        <w:rPr>
-          <w:rStyle w:val="CommentReference"/>
+      <w:commentRangeEnd w:id="13"/>
+      <w:r>
+        <w:rPr>
+          <w:rStyle w:val="Merknadsreferanse"/>
           <w:rFonts w:asciiTheme="minorHAnsi" w:eastAsiaTheme="minorHAnsi" w:hAnsiTheme="minorHAnsi" w:cstheme="minorBidi"/>
           <w:b w:val="0"/>
           <w:bCs w:val="0"/>
           <w:color w:val="auto"/>
         </w:rPr>
-        <w:commentReference w:id="7"/>
+        <w:commentReference w:id="13"/>
       </w:r>
     </w:p>
     <w:p/>
     <w:p>
       <w:pPr>
-        <w:pStyle w:val="Heading4"/>
-        <w:rPr>
-          <w:lang w:val="en-US"/>
-        </w:rPr>
-      </w:pPr>
-      <w:commentRangeStart w:id="8"/>
+        <w:pStyle w:val="Overskrift4"/>
+        <w:rPr>
+          <w:lang w:val="en-US"/>
+        </w:rPr>
+      </w:pPr>
+      <w:commentRangeStart w:id="14"/>
       <w:r>
         <w:rPr>
           <w:lang w:val="en-US"/>
         </w:rPr>
         <w:t>Alternative technologies</w:t>
       </w:r>
-      <w:commentRangeEnd w:id="8"/>
-      <w:r>
-        <w:rPr>
-          <w:rStyle w:val="CommentReference"/>
+      <w:commentRangeEnd w:id="14"/>
+      <w:r>
+        <w:rPr>
+          <w:rStyle w:val="Merknadsreferanse"/>
           <w:rFonts w:asciiTheme="minorHAnsi" w:eastAsiaTheme="minorHAnsi" w:hAnsiTheme="minorHAnsi" w:cstheme="minorBidi"/>
           <w:b w:val="0"/>
           <w:bCs w:val="0"/>
           <w:color w:val="auto"/>
         </w:rPr>
-        <w:commentReference w:id="8"/>
-      </w:r>
-    </w:p>
-    <w:p>
-      <w:pPr>
-        <w:rPr>
-          <w:lang w:val="en-US"/>
-        </w:rPr>
-      </w:pPr>
-    </w:p>
-    <w:p>
-      <w:pPr>
-        <w:pStyle w:val="Heading3"/>
-        <w:rPr>
-          <w:lang w:val="en-US"/>
-        </w:rPr>
-      </w:pPr>
-      <w:commentRangeStart w:id="9"/>
+        <w:commentReference w:id="14"/>
+      </w:r>
+    </w:p>
+    <w:p>
+      <w:pPr>
+        <w:rPr>
+          <w:lang w:val="en-US"/>
+        </w:rPr>
+      </w:pPr>
+    </w:p>
+    <w:p>
+      <w:pPr>
+        <w:pStyle w:val="Overskrift3"/>
+        <w:rPr>
+          <w:lang w:val="en-US"/>
+        </w:rPr>
+      </w:pPr>
+      <w:commentRangeStart w:id="15"/>
       <w:r>
         <w:rPr>
           <w:lang w:val="en-US"/>
         </w:rPr>
         <w:t>Study population</w:t>
       </w:r>
-      <w:commentRangeEnd w:id="9"/>
-      <w:r>
-        <w:rPr>
-          <w:rStyle w:val="CommentReference"/>
+      <w:commentRangeEnd w:id="15"/>
+      <w:r>
+        <w:rPr>
+          <w:rStyle w:val="Merknadsreferanse"/>
           <w:rFonts w:asciiTheme="minorHAnsi" w:eastAsiaTheme="minorHAnsi" w:hAnsiTheme="minorHAnsi" w:cstheme="minorBidi"/>
           <w:b w:val="0"/>
           <w:bCs w:val="0"/>
           <w:color w:val="auto"/>
         </w:rPr>
-        <w:commentReference w:id="9"/>
+        <w:commentReference w:id="15"/>
       </w:r>
     </w:p>
     <w:p/>
@@ -1082,28 +1412,28 @@
     </w:p>
     <w:p>
       <w:pPr>
-        <w:pStyle w:val="Heading3"/>
-        <w:rPr>
-          <w:lang w:val="en-US"/>
-        </w:rPr>
-      </w:pPr>
-      <w:commentRangeStart w:id="10"/>
+        <w:pStyle w:val="Overskrift3"/>
+        <w:rPr>
+          <w:lang w:val="en-US"/>
+        </w:rPr>
+      </w:pPr>
+      <w:commentRangeStart w:id="16"/>
       <w:r>
         <w:rPr>
           <w:lang w:val="en-US"/>
         </w:rPr>
         <w:t>Sample size and statistical power</w:t>
       </w:r>
-      <w:commentRangeEnd w:id="10"/>
-      <w:r>
-        <w:rPr>
-          <w:rStyle w:val="CommentReference"/>
+      <w:commentRangeEnd w:id="16"/>
+      <w:r>
+        <w:rPr>
+          <w:rStyle w:val="Merknadsreferanse"/>
           <w:rFonts w:asciiTheme="minorHAnsi" w:eastAsiaTheme="minorHAnsi" w:hAnsiTheme="minorHAnsi" w:cstheme="minorBidi"/>
           <w:b w:val="0"/>
           <w:bCs w:val="0"/>
           <w:color w:val="auto"/>
         </w:rPr>
-        <w:commentReference w:id="10"/>
+        <w:commentReference w:id="16"/>
       </w:r>
     </w:p>
     <w:p>
@@ -1113,34 +1443,39 @@
     </w:p>
     <w:p>
       <w:r>
-        <w:t>Case study – one family is enough</w:t>
+        <w:t>Case study – o</w:t>
+      </w:r>
+      <w:bookmarkStart w:id="17" w:name="_GoBack"/>
+      <w:bookmarkEnd w:id="17"/>
+      <w:r>
+        <w:t>ne family is enough</w:t>
       </w:r>
     </w:p>
     <w:p/>
     <w:p>
       <w:pPr>
-        <w:pStyle w:val="Heading3"/>
-        <w:rPr>
-          <w:lang w:val="en-US"/>
-        </w:rPr>
-      </w:pPr>
-      <w:commentRangeStart w:id="11"/>
+        <w:pStyle w:val="Overskrift3"/>
+        <w:rPr>
+          <w:lang w:val="en-US"/>
+        </w:rPr>
+      </w:pPr>
+      <w:commentRangeStart w:id="18"/>
       <w:r>
         <w:rPr>
           <w:lang w:val="en-US"/>
         </w:rPr>
         <w:t>Subjects: selection and definitions</w:t>
       </w:r>
-      <w:commentRangeEnd w:id="11"/>
-      <w:r>
-        <w:rPr>
-          <w:rStyle w:val="CommentReference"/>
+      <w:commentRangeEnd w:id="18"/>
+      <w:r>
+        <w:rPr>
+          <w:rStyle w:val="Merknadsreferanse"/>
           <w:rFonts w:asciiTheme="minorHAnsi" w:eastAsiaTheme="minorHAnsi" w:hAnsiTheme="minorHAnsi" w:cstheme="minorBidi"/>
           <w:b w:val="0"/>
           <w:bCs w:val="0"/>
           <w:color w:val="auto"/>
         </w:rPr>
-        <w:commentReference w:id="11"/>
+        <w:commentReference w:id="18"/>
       </w:r>
     </w:p>
     <w:p/>
@@ -1151,28 +1486,28 @@
     </w:p>
     <w:p>
       <w:pPr>
-        <w:pStyle w:val="Heading3"/>
-        <w:rPr>
-          <w:lang w:val="en-US"/>
-        </w:rPr>
-      </w:pPr>
-      <w:commentRangeStart w:id="12"/>
+        <w:pStyle w:val="Overskrift3"/>
+        <w:rPr>
+          <w:lang w:val="en-US"/>
+        </w:rPr>
+      </w:pPr>
+      <w:commentRangeStart w:id="19"/>
       <w:r>
         <w:rPr>
           <w:lang w:val="en-US"/>
         </w:rPr>
         <w:t>Data collection methods: measurements, definition</w:t>
       </w:r>
-      <w:commentRangeEnd w:id="12"/>
-      <w:r>
-        <w:rPr>
-          <w:rStyle w:val="CommentReference"/>
+      <w:commentRangeEnd w:id="19"/>
+      <w:r>
+        <w:rPr>
+          <w:rStyle w:val="Merknadsreferanse"/>
           <w:rFonts w:asciiTheme="minorHAnsi" w:eastAsiaTheme="minorHAnsi" w:hAnsiTheme="minorHAnsi" w:cstheme="minorBidi"/>
           <w:b w:val="0"/>
           <w:bCs w:val="0"/>
           <w:color w:val="auto"/>
         </w:rPr>
-        <w:commentReference w:id="12"/>
+        <w:commentReference w:id="19"/>
       </w:r>
     </w:p>
     <w:p>
@@ -1182,28 +1517,28 @@
     </w:p>
     <w:p>
       <w:pPr>
-        <w:pStyle w:val="Heading3"/>
-        <w:rPr>
-          <w:lang w:val="en-US"/>
-        </w:rPr>
-      </w:pPr>
-      <w:commentRangeStart w:id="13"/>
+        <w:pStyle w:val="Overskrift3"/>
+        <w:rPr>
+          <w:lang w:val="en-US"/>
+        </w:rPr>
+      </w:pPr>
+      <w:commentRangeStart w:id="20"/>
       <w:r>
         <w:rPr>
           <w:lang w:val="en-US"/>
         </w:rPr>
         <w:t>Data management and statistical analysis</w:t>
       </w:r>
-      <w:commentRangeEnd w:id="13"/>
-      <w:r>
-        <w:rPr>
-          <w:rStyle w:val="CommentReference"/>
+      <w:commentRangeEnd w:id="20"/>
+      <w:r>
+        <w:rPr>
+          <w:rStyle w:val="Merknadsreferanse"/>
           <w:rFonts w:asciiTheme="minorHAnsi" w:eastAsiaTheme="minorHAnsi" w:hAnsiTheme="minorHAnsi" w:cstheme="minorBidi"/>
           <w:b w:val="0"/>
           <w:bCs w:val="0"/>
           <w:color w:val="auto"/>
         </w:rPr>
-        <w:commentReference w:id="13"/>
+        <w:commentReference w:id="20"/>
       </w:r>
     </w:p>
     <w:p>
@@ -1221,7 +1556,7 @@
     </w:p>
     <w:p>
       <w:pPr>
-        <w:pStyle w:val="Heading2"/>
+        <w:pStyle w:val="Overskrift2"/>
         <w:rPr>
           <w:lang w:val="en-US"/>
         </w:rPr>
@@ -1235,7 +1570,7 @@
     </w:p>
     <w:p>
       <w:pPr>
-        <w:pStyle w:val="Heading3"/>
+        <w:pStyle w:val="Overskrift3"/>
         <w:rPr>
           <w:lang w:val="en-US"/>
         </w:rPr>
@@ -1249,38 +1584,41 @@
     </w:p>
     <w:p>
       <w:pPr>
-        <w:pStyle w:val="Heading3"/>
-        <w:rPr>
-          <w:lang w:val="en-US"/>
-        </w:rPr>
-      </w:pPr>
-      <w:commentRangeStart w:id="14"/>
+        <w:pStyle w:val="Overskrift3"/>
+        <w:rPr>
+          <w:lang w:val="en-US"/>
+        </w:rPr>
+      </w:pPr>
+      <w:commentRangeStart w:id="21"/>
       <w:r>
         <w:rPr>
           <w:lang w:val="en-US"/>
         </w:rPr>
         <w:t>Duration of the study (timeline)</w:t>
       </w:r>
-      <w:commentRangeEnd w:id="14"/>
-      <w:r>
-        <w:rPr>
-          <w:rStyle w:val="CommentReference"/>
+      <w:commentRangeEnd w:id="21"/>
+      <w:r>
+        <w:rPr>
+          <w:rStyle w:val="Merknadsreferanse"/>
           <w:rFonts w:asciiTheme="minorHAnsi" w:eastAsiaTheme="minorHAnsi" w:hAnsiTheme="minorHAnsi" w:cstheme="minorBidi"/>
           <w:b w:val="0"/>
           <w:bCs w:val="0"/>
           <w:color w:val="auto"/>
         </w:rPr>
-        <w:commentReference w:id="14"/>
+        <w:commentReference w:id="21"/>
       </w:r>
     </w:p>
     <w:p>
       <w:r>
         <w:t>How long will we observe</w:t>
       </w:r>
-    </w:p>
-    <w:p>
-      <w:pPr>
-        <w:pStyle w:val="Heading3"/>
+      <w:r>
+        <w:t xml:space="preserve"> the participants?</w:t>
+      </w:r>
+    </w:p>
+    <w:p>
+      <w:pPr>
+        <w:pStyle w:val="Overskrift3"/>
         <w:rPr>
           <w:lang w:val="en-US"/>
         </w:rPr>
@@ -1299,33 +1637,55 @@
     </w:p>
     <w:p>
       <w:pPr>
-        <w:pStyle w:val="Heading2"/>
-        <w:rPr>
-          <w:lang w:val="en-US"/>
-        </w:rPr>
-      </w:pPr>
-      <w:commentRangeStart w:id="15"/>
+        <w:pStyle w:val="Overskrift2"/>
+        <w:rPr>
+          <w:lang w:val="en-US"/>
+        </w:rPr>
+      </w:pPr>
+      <w:commentRangeStart w:id="22"/>
       <w:r>
         <w:rPr>
           <w:lang w:val="en-US"/>
         </w:rPr>
         <w:t>Strengths and limitations</w:t>
       </w:r>
-      <w:commentRangeEnd w:id="15"/>
-      <w:r>
-        <w:rPr>
-          <w:rStyle w:val="CommentReference"/>
+      <w:commentRangeEnd w:id="22"/>
+      <w:r>
+        <w:rPr>
+          <w:rStyle w:val="Merknadsreferanse"/>
           <w:rFonts w:asciiTheme="minorHAnsi" w:eastAsiaTheme="minorHAnsi" w:hAnsiTheme="minorHAnsi" w:cstheme="minorBidi"/>
           <w:b w:val="0"/>
           <w:bCs w:val="0"/>
           <w:color w:val="auto"/>
         </w:rPr>
-        <w:commentReference w:id="15"/>
-      </w:r>
-    </w:p>
-    <w:p>
-      <w:pPr>
-        <w:pStyle w:val="Heading2"/>
+        <w:commentReference w:id="22"/>
+      </w:r>
+    </w:p>
+    <w:p>
+      <w:r>
+        <w:t xml:space="preserve">The limitation as of now would be the short duration of the project. We will not be able to follow up and see the actual changes in behavior in regards of our goal. In order to make a conclussion whether the </w:t>
+      </w:r>
+      <w:r>
+        <w:t xml:space="preserve">system/game has been improving the energy efficiency, it is necesarry to observe the habits before the intervention, during the intervention and post intervention. The longer the observation study, the more accurate data will be </w:t>
+      </w:r>
+      <w:commentRangeStart w:id="23"/>
+      <w:r>
+        <w:t>gathered</w:t>
+      </w:r>
+      <w:commentRangeEnd w:id="23"/>
+      <w:r>
+        <w:rPr>
+          <w:rStyle w:val="Merknadsreferanse"/>
+        </w:rPr>
+        <w:commentReference w:id="23"/>
+      </w:r>
+      <w:r>
+        <w:t>.</w:t>
+      </w:r>
+    </w:p>
+    <w:p>
+      <w:pPr>
+        <w:pStyle w:val="Overskrift2"/>
         <w:rPr>
           <w:lang w:val="en-US"/>
         </w:rPr>
@@ -1346,28 +1706,29 @@
     </w:p>
     <w:p>
       <w:pPr>
-        <w:pStyle w:val="Heading1"/>
-        <w:rPr>
-          <w:lang w:val="en-US"/>
-        </w:rPr>
-      </w:pPr>
-      <w:commentRangeStart w:id="16"/>
-      <w:r>
-        <w:rPr>
-          <w:lang w:val="en-US"/>
-        </w:rPr>
+        <w:pStyle w:val="Overskrift1"/>
+        <w:rPr>
+          <w:lang w:val="en-US"/>
+        </w:rPr>
+      </w:pPr>
+      <w:commentRangeStart w:id="24"/>
+      <w:r>
+        <w:rPr>
+          <w:lang w:val="en-US"/>
+        </w:rPr>
+        <w:lastRenderedPageBreak/>
         <w:t>Ethical consideration</w:t>
       </w:r>
-      <w:commentRangeEnd w:id="16"/>
-      <w:r>
-        <w:rPr>
-          <w:rStyle w:val="CommentReference"/>
+      <w:commentRangeEnd w:id="24"/>
+      <w:r>
+        <w:rPr>
+          <w:rStyle w:val="Merknadsreferanse"/>
           <w:rFonts w:asciiTheme="minorHAnsi" w:eastAsiaTheme="minorHAnsi" w:hAnsiTheme="minorHAnsi" w:cstheme="minorBidi"/>
           <w:b w:val="0"/>
           <w:bCs w:val="0"/>
           <w:color w:val="auto"/>
         </w:rPr>
-        <w:commentReference w:id="16"/>
+        <w:commentReference w:id="24"/>
       </w:r>
     </w:p>
     <w:p>
@@ -1397,41 +1758,40 @@
     </w:p>
     <w:p>
       <w:pPr>
-        <w:pStyle w:val="Heading1"/>
-        <w:rPr>
-          <w:lang w:val="en-US"/>
-        </w:rPr>
-      </w:pPr>
-      <w:commentRangeStart w:id="17"/>
-      <w:r>
-        <w:rPr>
-          <w:lang w:val="en-US"/>
-        </w:rPr>
-        <w:lastRenderedPageBreak/>
+        <w:pStyle w:val="Overskrift1"/>
+        <w:rPr>
+          <w:lang w:val="en-US"/>
+        </w:rPr>
+      </w:pPr>
+      <w:commentRangeStart w:id="25"/>
+      <w:r>
+        <w:rPr>
+          <w:lang w:val="en-US"/>
+        </w:rPr>
         <w:t>Significance (or expected impact)</w:t>
       </w:r>
-      <w:commentRangeEnd w:id="17"/>
-      <w:r>
-        <w:rPr>
-          <w:rStyle w:val="CommentReference"/>
+      <w:commentRangeEnd w:id="25"/>
+      <w:r>
+        <w:rPr>
+          <w:rStyle w:val="Merknadsreferanse"/>
           <w:rFonts w:asciiTheme="minorHAnsi" w:eastAsiaTheme="minorHAnsi" w:hAnsiTheme="minorHAnsi" w:cstheme="minorBidi"/>
           <w:b w:val="0"/>
           <w:bCs w:val="0"/>
           <w:color w:val="auto"/>
         </w:rPr>
-        <w:commentReference w:id="17"/>
-      </w:r>
-    </w:p>
-    <w:p>
-      <w:pPr>
-        <w:rPr>
-          <w:lang w:val="en-US"/>
-        </w:rPr>
-      </w:pPr>
-    </w:p>
-    <w:p>
-      <w:pPr>
-        <w:pStyle w:val="Heading1"/>
+        <w:commentReference w:id="25"/>
+      </w:r>
+    </w:p>
+    <w:p>
+      <w:pPr>
+        <w:rPr>
+          <w:lang w:val="en-US"/>
+        </w:rPr>
+      </w:pPr>
+    </w:p>
+    <w:p>
+      <w:pPr>
+        <w:pStyle w:val="Overskrift1"/>
         <w:rPr>
           <w:lang w:val="en-US"/>
         </w:rPr>
@@ -1452,7 +1812,7 @@
     </w:p>
     <w:p>
       <w:pPr>
-        <w:pStyle w:val="Heading1"/>
+        <w:pStyle w:val="Overskrift1"/>
         <w:rPr>
           <w:lang w:val="en-US"/>
         </w:rPr>
@@ -1483,21 +1843,37 @@
 
 <file path=word/comments.xml><?xml version="1.0" encoding="utf-8"?>
 <w:comments xmlns:wpc="http://schemas.microsoft.com/office/word/2010/wordprocessingCanvas" xmlns:mo="http://schemas.microsoft.com/office/mac/office/2008/main" xmlns:mc="http://schemas.openxmlformats.org/markup-compatibility/2006" xmlns:mv="urn:schemas-microsoft-com:mac:vml" xmlns:o="urn:schemas-microsoft-com:office:office" xmlns:r="http://schemas.openxmlformats.org/officeDocument/2006/relationships" xmlns:m="http://schemas.openxmlformats.org/officeDocument/2006/math" xmlns:v="urn:schemas-microsoft-com:vml" xmlns:wp14="http://schemas.microsoft.com/office/word/2010/wordprocessingDrawing" xmlns:wp="http://schemas.openxmlformats.org/drawingml/2006/wordprocessingDrawing" xmlns:w10="urn:schemas-microsoft-com:office:word" xmlns:w="http://schemas.openxmlformats.org/wordprocessingml/2006/main" xmlns:w14="http://schemas.microsoft.com/office/word/2010/wordml" xmlns:wpg="http://schemas.microsoft.com/office/word/2010/wordprocessingGroup" xmlns:wpi="http://schemas.microsoft.com/office/word/2010/wordprocessingInk" xmlns:wne="http://schemas.microsoft.com/office/word/2006/wordml" xmlns:wps="http://schemas.microsoft.com/office/word/2010/wordprocessingShape" mc:Ignorable="w14 wp14">
-  <w:comment w:id="0" w:author="Babak Farshchian" w:date="2013-11-21T10:07:00Z" w:initials="BabakF">
-    <w:p>
-      <w:pPr>
-        <w:pStyle w:val="CommentText"/>
-        <w:rPr>
-          <w:lang w:val="en-US"/>
-        </w:rPr>
-      </w:pPr>
-      <w:r>
-        <w:rPr>
-          <w:rStyle w:val="CommentReference"/>
+  <w:comment w:id="0" w:author="Franang Thomas" w:date="2015-01-22T12:30:00Z" w:initials="FT">
+    <w:p>
+      <w:pPr>
+        <w:pStyle w:val="Merknadstekst"/>
+      </w:pPr>
+      <w:r>
+        <w:rPr>
+          <w:rStyle w:val="Merknadsreferanse"/>
         </w:rPr>
         <w:annotationRef/>
       </w:r>
       <w:r>
+        <w:t>New addition.</w:t>
+      </w:r>
+    </w:p>
+  </w:comment>
+  <w:comment w:id="1" w:author="Babak Farshchian" w:date="2013-11-21T10:07:00Z" w:initials="BabakF">
+    <w:p>
+      <w:pPr>
+        <w:pStyle w:val="Merknadstekst"/>
+        <w:rPr>
+          <w:lang w:val="en-US"/>
+        </w:rPr>
+      </w:pPr>
+      <w:r>
+        <w:rPr>
+          <w:rStyle w:val="Merknadsreferanse"/>
+        </w:rPr>
+        <w:annotationRef/>
+      </w:r>
+      <w:r>
         <w:rPr>
           <w:lang w:val="en-US"/>
         </w:rPr>
@@ -1574,42 +1950,20 @@
           <w:lang w:val="en-US"/>
         </w:rPr>
         <w:t xml:space="preserve"> </w:t>
-      </w:r>
-    </w:p>
-  </w:comment>
-  <w:comment w:id="1" w:author="Babak Farshchian" w:date="2013-11-21T10:11:00Z" w:initials="BabakF">
-    <w:p>
-      <w:pPr>
-        <w:pStyle w:val="CommentText"/>
-        <w:rPr>
-          <w:lang w:val="en-US"/>
-        </w:rPr>
-      </w:pPr>
-      <w:r>
-        <w:rPr>
-          <w:rStyle w:val="CommentReference"/>
-        </w:rPr>
-        <w:annotationRef/>
-      </w:r>
-      <w:r>
-        <w:rPr>
-          <w:lang w:val="en-US"/>
-        </w:rPr>
-        <w:t xml:space="preserve">The research question that they study aims to answer. </w:t>
       </w:r>
     </w:p>
   </w:comment>
   <w:comment w:id="2" w:author="Babak Farshchian" w:date="2013-11-21T10:11:00Z" w:initials="BabakF">
     <w:p>
       <w:pPr>
-        <w:pStyle w:val="CommentText"/>
-        <w:rPr>
-          <w:lang w:val="en-US"/>
-        </w:rPr>
-      </w:pPr>
-      <w:r>
-        <w:rPr>
-          <w:rStyle w:val="CommentReference"/>
+        <w:pStyle w:val="Merknadstekst"/>
+        <w:rPr>
+          <w:lang w:val="en-US"/>
+        </w:rPr>
+      </w:pPr>
+      <w:r>
+        <w:rPr>
+          <w:rStyle w:val="Merknadsreferanse"/>
         </w:rPr>
         <w:annotationRef/>
       </w:r>
@@ -1617,6 +1971,44 @@
         <w:rPr>
           <w:lang w:val="en-US"/>
         </w:rPr>
+        <w:t xml:space="preserve">The research question that they study aims to answer. </w:t>
+      </w:r>
+    </w:p>
+  </w:comment>
+  <w:comment w:id="3" w:author="Franang Thomas" w:date="2015-01-22T12:31:00Z" w:initials="FT">
+    <w:p>
+      <w:pPr>
+        <w:pStyle w:val="Merknadstekst"/>
+      </w:pPr>
+      <w:r>
+        <w:rPr>
+          <w:rStyle w:val="Merknadsreferanse"/>
+        </w:rPr>
+        <w:annotationRef/>
+      </w:r>
+      <w:r>
+        <w:t>New. I tried to keep the questions open for now.</w:t>
+      </w:r>
+    </w:p>
+  </w:comment>
+  <w:comment w:id="4" w:author="Babak Farshchian" w:date="2013-11-21T10:11:00Z" w:initials="BabakF">
+    <w:p>
+      <w:pPr>
+        <w:pStyle w:val="Merknadstekst"/>
+        <w:rPr>
+          <w:lang w:val="en-US"/>
+        </w:rPr>
+      </w:pPr>
+      <w:r>
+        <w:rPr>
+          <w:rStyle w:val="Merknadsreferanse"/>
+        </w:rPr>
+        <w:annotationRef/>
+      </w:r>
+      <w:r>
+        <w:rPr>
+          <w:lang w:val="en-US"/>
+        </w:rPr>
         <w:t>The purpose of this section is to state how the research questio</w:t>
       </w:r>
       <w:r>
@@ -1627,21 +2019,85 @@
       </w:r>
     </w:p>
   </w:comment>
-  <w:comment w:id="4" w:author="Babak Farshchian" w:date="2013-11-21T10:17:00Z" w:initials="BabakF">
-    <w:p>
-      <w:pPr>
-        <w:pStyle w:val="CommentText"/>
-        <w:rPr>
-          <w:lang w:val="en-US"/>
-        </w:rPr>
-      </w:pPr>
-      <w:r>
-        <w:rPr>
-          <w:rStyle w:val="CommentReference"/>
+  <w:comment w:id="5" w:author="Franang Thomas" w:date="2015-01-22T11:07:00Z" w:initials="FT">
+    <w:p>
+      <w:pPr>
+        <w:pStyle w:val="Merknadstekst"/>
+      </w:pPr>
+      <w:r>
+        <w:rPr>
+          <w:rStyle w:val="Merknadsreferanse"/>
         </w:rPr>
         <w:annotationRef/>
       </w:r>
       <w:r>
+        <w:t>New addition</w:t>
+      </w:r>
+    </w:p>
+  </w:comment>
+  <w:comment w:id="6" w:author="Franang Thomas" w:date="2015-01-22T11:07:00Z" w:initials="FT">
+    <w:p>
+      <w:pPr>
+        <w:pStyle w:val="Merknadstekst"/>
+      </w:pPr>
+      <w:r>
+        <w:rPr>
+          <w:rStyle w:val="Merknadsreferanse"/>
+        </w:rPr>
+        <w:annotationRef/>
+      </w:r>
+      <w:r>
+        <w:t>New addition</w:t>
+      </w:r>
+    </w:p>
+  </w:comment>
+  <w:comment w:id="7" w:author="Franang Thomas" w:date="2015-01-22T11:07:00Z" w:initials="FT">
+    <w:p>
+      <w:pPr>
+        <w:pStyle w:val="Merknadstekst"/>
+      </w:pPr>
+      <w:r>
+        <w:rPr>
+          <w:rStyle w:val="Merknadsreferanse"/>
+        </w:rPr>
+        <w:annotationRef/>
+      </w:r>
+      <w:r>
+        <w:t>New addition</w:t>
+      </w:r>
+    </w:p>
+  </w:comment>
+  <w:comment w:id="8" w:author="Franang Thomas" w:date="2015-01-22T11:08:00Z" w:initials="FT">
+    <w:p>
+      <w:pPr>
+        <w:pStyle w:val="Merknadstekst"/>
+      </w:pPr>
+      <w:r>
+        <w:rPr>
+          <w:rStyle w:val="Merknadsreferanse"/>
+        </w:rPr>
+        <w:annotationRef/>
+      </w:r>
+      <w:r>
+        <w:t>New addition</w:t>
+      </w:r>
+    </w:p>
+  </w:comment>
+  <w:comment w:id="9" w:author="Babak Farshchian" w:date="2013-11-21T10:17:00Z" w:initials="BabakF">
+    <w:p>
+      <w:pPr>
+        <w:pStyle w:val="Merknadstekst"/>
+        <w:rPr>
+          <w:lang w:val="en-US"/>
+        </w:rPr>
+      </w:pPr>
+      <w:r>
+        <w:rPr>
+          <w:rStyle w:val="Merknadsreferanse"/>
+        </w:rPr>
+        <w:annotationRef/>
+      </w:r>
+      <w:r>
         <w:rPr>
           <w:lang w:val="en-US"/>
         </w:rPr>
@@ -1656,7 +2112,7 @@
     </w:p>
     <w:p>
       <w:pPr>
-        <w:pStyle w:val="CommentText"/>
+        <w:pStyle w:val="Merknadstekst"/>
         <w:rPr>
           <w:lang w:val="en-US"/>
         </w:rPr>
@@ -1669,21 +2125,37 @@
       </w:r>
     </w:p>
   </w:comment>
-  <w:comment w:id="5" w:author="Babak Farshchian" w:date="2013-11-21T10:27:00Z" w:initials="BabakF">
-    <w:p>
-      <w:pPr>
-        <w:pStyle w:val="CommentText"/>
-        <w:rPr>
-          <w:lang w:val="en-US"/>
-        </w:rPr>
-      </w:pPr>
-      <w:r>
-        <w:rPr>
-          <w:rStyle w:val="CommentReference"/>
+  <w:comment w:id="10" w:author="Franang Thomas" w:date="2015-01-22T12:54:00Z" w:initials="FT">
+    <w:p>
+      <w:pPr>
+        <w:pStyle w:val="Merknadstekst"/>
+      </w:pPr>
+      <w:r>
+        <w:rPr>
+          <w:rStyle w:val="Merknadsreferanse"/>
         </w:rPr>
         <w:annotationRef/>
       </w:r>
       <w:r>
+        <w:t xml:space="preserve">New. </w:t>
+      </w:r>
+    </w:p>
+  </w:comment>
+  <w:comment w:id="11" w:author="Babak Farshchian" w:date="2013-11-21T10:27:00Z" w:initials="BabakF">
+    <w:p>
+      <w:pPr>
+        <w:pStyle w:val="Merknadstekst"/>
+        <w:rPr>
+          <w:lang w:val="en-US"/>
+        </w:rPr>
+      </w:pPr>
+      <w:r>
+        <w:rPr>
+          <w:rStyle w:val="Merknadsreferanse"/>
+        </w:rPr>
+        <w:annotationRef/>
+      </w:r>
+      <w:r>
         <w:rPr>
           <w:lang w:val="en-US"/>
         </w:rPr>
@@ -1691,17 +2163,17 @@
       </w:r>
     </w:p>
   </w:comment>
-  <w:comment w:id="6" w:author="Babak Farshchian" w:date="2014-11-21T14:46:00Z" w:initials="BabakF">
-    <w:p>
-      <w:pPr>
-        <w:pStyle w:val="CommentText"/>
-        <w:rPr>
-          <w:lang w:val="en-US"/>
-        </w:rPr>
-      </w:pPr>
-      <w:r>
-        <w:rPr>
-          <w:rStyle w:val="CommentReference"/>
+  <w:comment w:id="12" w:author="Babak Farshchian" w:date="2014-11-21T14:46:00Z" w:initials="BabakF">
+    <w:p>
+      <w:pPr>
+        <w:pStyle w:val="Merknadstekst"/>
+        <w:rPr>
+          <w:lang w:val="en-US"/>
+        </w:rPr>
+      </w:pPr>
+      <w:r>
+        <w:rPr>
+          <w:rStyle w:val="Merknadsreferanse"/>
         </w:rPr>
         <w:annotationRef/>
       </w:r>
@@ -1719,17 +2191,17 @@
       </w:r>
     </w:p>
   </w:comment>
-  <w:comment w:id="7" w:author="Babak Farshchian" w:date="2014-11-21T14:46:00Z" w:initials="BabakF">
-    <w:p>
-      <w:pPr>
-        <w:pStyle w:val="CommentText"/>
-        <w:rPr>
-          <w:lang w:val="en-US"/>
-        </w:rPr>
-      </w:pPr>
-      <w:r>
-        <w:rPr>
-          <w:rStyle w:val="CommentReference"/>
+  <w:comment w:id="13" w:author="Babak Farshchian" w:date="2014-11-21T14:46:00Z" w:initials="BabakF">
+    <w:p>
+      <w:pPr>
+        <w:pStyle w:val="Merknadstekst"/>
+        <w:rPr>
+          <w:lang w:val="en-US"/>
+        </w:rPr>
+      </w:pPr>
+      <w:r>
+        <w:rPr>
+          <w:rStyle w:val="Merknadsreferanse"/>
         </w:rPr>
         <w:annotationRef/>
       </w:r>
@@ -1747,17 +2219,17 @@
       </w:r>
     </w:p>
   </w:comment>
-  <w:comment w:id="8" w:author="Babak Farshchian" w:date="2014-11-21T14:46:00Z" w:initials="BabakF">
-    <w:p>
-      <w:pPr>
-        <w:pStyle w:val="CommentText"/>
-        <w:rPr>
-          <w:lang w:val="en-US"/>
-        </w:rPr>
-      </w:pPr>
-      <w:r>
-        <w:rPr>
-          <w:rStyle w:val="CommentReference"/>
+  <w:comment w:id="14" w:author="Babak Farshchian" w:date="2014-11-21T14:46:00Z" w:initials="BabakF">
+    <w:p>
+      <w:pPr>
+        <w:pStyle w:val="Merknadstekst"/>
+        <w:rPr>
+          <w:lang w:val="en-US"/>
+        </w:rPr>
+      </w:pPr>
+      <w:r>
+        <w:rPr>
+          <w:rStyle w:val="Merknadsreferanse"/>
         </w:rPr>
         <w:annotationRef/>
       </w:r>
@@ -1775,17 +2247,17 @@
       </w:r>
     </w:p>
   </w:comment>
-  <w:comment w:id="9" w:author="Babak Farshchian" w:date="2013-11-21T10:19:00Z" w:initials="BabakF">
-    <w:p>
-      <w:pPr>
-        <w:pStyle w:val="CommentText"/>
-        <w:rPr>
-          <w:lang w:val="en-US"/>
-        </w:rPr>
-      </w:pPr>
-      <w:r>
-        <w:rPr>
-          <w:rStyle w:val="CommentReference"/>
+  <w:comment w:id="15" w:author="Babak Farshchian" w:date="2013-11-21T10:19:00Z" w:initials="BabakF">
+    <w:p>
+      <w:pPr>
+        <w:pStyle w:val="Merknadstekst"/>
+        <w:rPr>
+          <w:lang w:val="en-US"/>
+        </w:rPr>
+      </w:pPr>
+      <w:r>
+        <w:rPr>
+          <w:rStyle w:val="Merknadsreferanse"/>
         </w:rPr>
         <w:annotationRef/>
       </w:r>
@@ -1803,17 +2275,17 @@
       </w:r>
     </w:p>
   </w:comment>
-  <w:comment w:id="10" w:author="Babak Farshchian" w:date="2013-11-21T10:23:00Z" w:initials="BabakF">
-    <w:p>
-      <w:pPr>
-        <w:pStyle w:val="CommentText"/>
-        <w:rPr>
-          <w:lang w:val="en-US"/>
-        </w:rPr>
-      </w:pPr>
-      <w:r>
-        <w:rPr>
-          <w:rStyle w:val="CommentReference"/>
+  <w:comment w:id="16" w:author="Babak Farshchian" w:date="2013-11-21T10:23:00Z" w:initials="BabakF">
+    <w:p>
+      <w:pPr>
+        <w:pStyle w:val="Merknadstekst"/>
+        <w:rPr>
+          <w:lang w:val="en-US"/>
+        </w:rPr>
+      </w:pPr>
+      <w:r>
+        <w:rPr>
+          <w:rStyle w:val="Merknadsreferanse"/>
         </w:rPr>
         <w:annotationRef/>
       </w:r>
@@ -1855,17 +2327,17 @@
       </w:r>
     </w:p>
   </w:comment>
-  <w:comment w:id="11" w:author="Babak Farshchian" w:date="2013-11-21T10:25:00Z" w:initials="BabakF">
-    <w:p>
-      <w:pPr>
-        <w:pStyle w:val="CommentText"/>
-        <w:rPr>
-          <w:lang w:val="en-US"/>
-        </w:rPr>
-      </w:pPr>
-      <w:r>
-        <w:rPr>
-          <w:rStyle w:val="CommentReference"/>
+  <w:comment w:id="18" w:author="Babak Farshchian" w:date="2013-11-21T10:25:00Z" w:initials="BabakF">
+    <w:p>
+      <w:pPr>
+        <w:pStyle w:val="Merknadstekst"/>
+        <w:rPr>
+          <w:lang w:val="en-US"/>
+        </w:rPr>
+      </w:pPr>
+      <w:r>
+        <w:rPr>
+          <w:rStyle w:val="Merknadsreferanse"/>
         </w:rPr>
         <w:annotationRef/>
       </w:r>
@@ -1883,17 +2355,17 @@
       </w:r>
     </w:p>
   </w:comment>
-  <w:comment w:id="12" w:author="Babak Farshchian" w:date="2013-11-21T10:28:00Z" w:initials="BabakF">
-    <w:p>
-      <w:pPr>
-        <w:pStyle w:val="CommentText"/>
-        <w:rPr>
-          <w:lang w:val="en-US"/>
-        </w:rPr>
-      </w:pPr>
-      <w:r>
-        <w:rPr>
-          <w:rStyle w:val="CommentReference"/>
+  <w:comment w:id="19" w:author="Babak Farshchian" w:date="2013-11-21T10:28:00Z" w:initials="BabakF">
+    <w:p>
+      <w:pPr>
+        <w:pStyle w:val="Merknadstekst"/>
+        <w:rPr>
+          <w:lang w:val="en-US"/>
+        </w:rPr>
+      </w:pPr>
+      <w:r>
+        <w:rPr>
+          <w:rStyle w:val="Merknadsreferanse"/>
         </w:rPr>
         <w:annotationRef/>
       </w:r>
@@ -1905,17 +2377,17 @@
       </w:r>
     </w:p>
   </w:comment>
-  <w:comment w:id="13" w:author="Babak Farshchian" w:date="2013-11-21T10:46:00Z" w:initials="BabakF">
-    <w:p>
-      <w:pPr>
-        <w:pStyle w:val="CommentText"/>
-        <w:rPr>
-          <w:lang w:val="en-US"/>
-        </w:rPr>
-      </w:pPr>
-      <w:r>
-        <w:rPr>
-          <w:rStyle w:val="CommentReference"/>
+  <w:comment w:id="20" w:author="Babak Farshchian" w:date="2013-11-21T10:46:00Z" w:initials="BabakF">
+    <w:p>
+      <w:pPr>
+        <w:pStyle w:val="Merknadstekst"/>
+        <w:rPr>
+          <w:lang w:val="en-US"/>
+        </w:rPr>
+      </w:pPr>
+      <w:r>
+        <w:rPr>
+          <w:rStyle w:val="Merknadsreferanse"/>
         </w:rPr>
         <w:annotationRef/>
       </w:r>
@@ -1933,17 +2405,17 @@
       </w:r>
     </w:p>
   </w:comment>
-  <w:comment w:id="14" w:author="Babak Farshchian" w:date="2013-11-21T10:51:00Z" w:initials="BabakF">
-    <w:p>
-      <w:pPr>
-        <w:pStyle w:val="CommentText"/>
-        <w:rPr>
-          <w:lang w:val="en-US"/>
-        </w:rPr>
-      </w:pPr>
-      <w:r>
-        <w:rPr>
-          <w:rStyle w:val="CommentReference"/>
+  <w:comment w:id="21" w:author="Babak Farshchian" w:date="2013-11-21T10:51:00Z" w:initials="BabakF">
+    <w:p>
+      <w:pPr>
+        <w:pStyle w:val="Merknadstekst"/>
+        <w:rPr>
+          <w:lang w:val="en-US"/>
+        </w:rPr>
+      </w:pPr>
+      <w:r>
+        <w:rPr>
+          <w:rStyle w:val="Merknadsreferanse"/>
         </w:rPr>
         <w:annotationRef/>
       </w:r>
@@ -1961,17 +2433,17 @@
       </w:r>
     </w:p>
   </w:comment>
-  <w:comment w:id="15" w:author="Babak Farshchian" w:date="2013-11-21T10:55:00Z" w:initials="BabakF">
-    <w:p>
-      <w:pPr>
-        <w:pStyle w:val="CommentText"/>
-        <w:rPr>
-          <w:lang w:val="en-US"/>
-        </w:rPr>
-      </w:pPr>
-      <w:r>
-        <w:rPr>
-          <w:rStyle w:val="CommentReference"/>
+  <w:comment w:id="22" w:author="Babak Farshchian" w:date="2013-11-21T10:55:00Z" w:initials="BabakF">
+    <w:p>
+      <w:pPr>
+        <w:pStyle w:val="Merknadstekst"/>
+        <w:rPr>
+          <w:lang w:val="en-US"/>
+        </w:rPr>
+      </w:pPr>
+      <w:r>
+        <w:rPr>
+          <w:rStyle w:val="Merknadsreferanse"/>
         </w:rPr>
         <w:annotationRef/>
       </w:r>
@@ -1989,21 +2461,37 @@
       </w:r>
     </w:p>
   </w:comment>
-  <w:comment w:id="16" w:author="Babak Farshchian" w:date="2013-11-21T11:05:00Z" w:initials="BabakF">
-    <w:p>
-      <w:pPr>
-        <w:pStyle w:val="CommentText"/>
-        <w:rPr>
-          <w:lang w:val="en-US"/>
-        </w:rPr>
-      </w:pPr>
-      <w:r>
-        <w:rPr>
-          <w:rStyle w:val="CommentReference"/>
+  <w:comment w:id="23" w:author="Franang Thomas" w:date="2015-01-22T11:59:00Z" w:initials="FT">
+    <w:p>
+      <w:pPr>
+        <w:pStyle w:val="Merknadstekst"/>
+      </w:pPr>
+      <w:r>
+        <w:rPr>
+          <w:rStyle w:val="Merknadsreferanse"/>
         </w:rPr>
         <w:annotationRef/>
       </w:r>
       <w:r>
+        <w:t>New addition.</w:t>
+      </w:r>
+    </w:p>
+  </w:comment>
+  <w:comment w:id="24" w:author="Babak Farshchian" w:date="2013-11-21T11:05:00Z" w:initials="BabakF">
+    <w:p>
+      <w:pPr>
+        <w:pStyle w:val="Merknadstekst"/>
+        <w:rPr>
+          <w:lang w:val="en-US"/>
+        </w:rPr>
+      </w:pPr>
+      <w:r>
+        <w:rPr>
+          <w:rStyle w:val="Merknadsreferanse"/>
+        </w:rPr>
+        <w:annotationRef/>
+      </w:r>
+      <w:r>
         <w:rPr>
           <w:lang w:val="en-US"/>
         </w:rPr>
@@ -2017,17 +2505,17 @@
       </w:r>
     </w:p>
   </w:comment>
-  <w:comment w:id="17" w:author="Babak Farshchian" w:date="2013-11-21T11:08:00Z" w:initials="BabakF">
-    <w:p>
-      <w:pPr>
-        <w:pStyle w:val="CommentText"/>
-        <w:rPr>
-          <w:lang w:val="en-US"/>
-        </w:rPr>
-      </w:pPr>
-      <w:r>
-        <w:rPr>
-          <w:rStyle w:val="CommentReference"/>
+  <w:comment w:id="25" w:author="Babak Farshchian" w:date="2013-11-21T11:08:00Z" w:initials="BabakF">
+    <w:p>
+      <w:pPr>
+        <w:pStyle w:val="Merknadstekst"/>
+        <w:rPr>
+          <w:lang w:val="en-US"/>
+        </w:rPr>
+      </w:pPr>
+      <w:r>
+        <w:rPr>
+          <w:rStyle w:val="Merknadsreferanse"/>
         </w:rPr>
         <w:annotationRef/>
       </w:r>
@@ -2162,8 +2650,124 @@
       </w:rPr>
     </w:lvl>
   </w:abstractNum>
+  <w:abstractNum w:abstractNumId="1">
+    <w:nsid w:val="7B9010D4"/>
+    <w:multiLevelType w:val="hybridMultilevel"/>
+    <w:tmpl w:val="32AEB13A"/>
+    <w:lvl w:ilvl="0" w:tplc="B8CCF75C">
+      <w:numFmt w:val="bullet"/>
+      <w:lvlText w:val=""/>
+      <w:lvlJc w:val="left"/>
+      <w:pPr>
+        <w:ind w:left="748" w:hanging="460"/>
+      </w:pPr>
+      <w:rPr>
+        <w:rFonts w:ascii="Symbol" w:eastAsia="SimSun" w:hAnsi="Symbol" w:cs="Times New Roman" w:hint="default"/>
+        <w:i w:val="0"/>
+      </w:rPr>
+    </w:lvl>
+    <w:lvl w:ilvl="1" w:tplc="04090003" w:tentative="1">
+      <w:start w:val="1"/>
+      <w:numFmt w:val="bullet"/>
+      <w:lvlText w:val="o"/>
+      <w:lvlJc w:val="left"/>
+      <w:pPr>
+        <w:ind w:left="1368" w:hanging="360"/>
+      </w:pPr>
+      <w:rPr>
+        <w:rFonts w:ascii="Courier New" w:hAnsi="Courier New" w:hint="default"/>
+      </w:rPr>
+    </w:lvl>
+    <w:lvl w:ilvl="2" w:tplc="04090005" w:tentative="1">
+      <w:start w:val="1"/>
+      <w:numFmt w:val="bullet"/>
+      <w:lvlText w:val=""/>
+      <w:lvlJc w:val="left"/>
+      <w:pPr>
+        <w:ind w:left="2088" w:hanging="360"/>
+      </w:pPr>
+      <w:rPr>
+        <w:rFonts w:ascii="Wingdings" w:hAnsi="Wingdings" w:hint="default"/>
+      </w:rPr>
+    </w:lvl>
+    <w:lvl w:ilvl="3" w:tplc="04090001" w:tentative="1">
+      <w:start w:val="1"/>
+      <w:numFmt w:val="bullet"/>
+      <w:lvlText w:val=""/>
+      <w:lvlJc w:val="left"/>
+      <w:pPr>
+        <w:ind w:left="2808" w:hanging="360"/>
+      </w:pPr>
+      <w:rPr>
+        <w:rFonts w:ascii="Symbol" w:hAnsi="Symbol" w:hint="default"/>
+      </w:rPr>
+    </w:lvl>
+    <w:lvl w:ilvl="4" w:tplc="04090003" w:tentative="1">
+      <w:start w:val="1"/>
+      <w:numFmt w:val="bullet"/>
+      <w:lvlText w:val="o"/>
+      <w:lvlJc w:val="left"/>
+      <w:pPr>
+        <w:ind w:left="3528" w:hanging="360"/>
+      </w:pPr>
+      <w:rPr>
+        <w:rFonts w:ascii="Courier New" w:hAnsi="Courier New" w:hint="default"/>
+      </w:rPr>
+    </w:lvl>
+    <w:lvl w:ilvl="5" w:tplc="04090005" w:tentative="1">
+      <w:start w:val="1"/>
+      <w:numFmt w:val="bullet"/>
+      <w:lvlText w:val=""/>
+      <w:lvlJc w:val="left"/>
+      <w:pPr>
+        <w:ind w:left="4248" w:hanging="360"/>
+      </w:pPr>
+      <w:rPr>
+        <w:rFonts w:ascii="Wingdings" w:hAnsi="Wingdings" w:hint="default"/>
+      </w:rPr>
+    </w:lvl>
+    <w:lvl w:ilvl="6" w:tplc="04090001" w:tentative="1">
+      <w:start w:val="1"/>
+      <w:numFmt w:val="bullet"/>
+      <w:lvlText w:val=""/>
+      <w:lvlJc w:val="left"/>
+      <w:pPr>
+        <w:ind w:left="4968" w:hanging="360"/>
+      </w:pPr>
+      <w:rPr>
+        <w:rFonts w:ascii="Symbol" w:hAnsi="Symbol" w:hint="default"/>
+      </w:rPr>
+    </w:lvl>
+    <w:lvl w:ilvl="7" w:tplc="04090003" w:tentative="1">
+      <w:start w:val="1"/>
+      <w:numFmt w:val="bullet"/>
+      <w:lvlText w:val="o"/>
+      <w:lvlJc w:val="left"/>
+      <w:pPr>
+        <w:ind w:left="5688" w:hanging="360"/>
+      </w:pPr>
+      <w:rPr>
+        <w:rFonts w:ascii="Courier New" w:hAnsi="Courier New" w:hint="default"/>
+      </w:rPr>
+    </w:lvl>
+    <w:lvl w:ilvl="8" w:tplc="04090005" w:tentative="1">
+      <w:start w:val="1"/>
+      <w:numFmt w:val="bullet"/>
+      <w:lvlText w:val=""/>
+      <w:lvlJc w:val="left"/>
+      <w:pPr>
+        <w:ind w:left="6408" w:hanging="360"/>
+      </w:pPr>
+      <w:rPr>
+        <w:rFonts w:ascii="Wingdings" w:hAnsi="Wingdings" w:hint="default"/>
+      </w:rPr>
+    </w:lvl>
+  </w:abstractNum>
   <w:num w:numId="1">
     <w:abstractNumId w:val="0"/>
+  </w:num>
+  <w:num w:numId="2">
+    <w:abstractNumId w:val="1"/>
   </w:num>
 </w:numbering>
 </file>
@@ -2208,6 +2812,7 @@
     <w:lsdException w:name="caption" w:uiPriority="35" w:qFormat="1"/>
     <w:lsdException w:name="Title" w:semiHidden="0" w:uiPriority="10" w:unhideWhenUsed="0" w:qFormat="1"/>
     <w:lsdException w:name="Default Paragraph Font" w:uiPriority="1"/>
+    <w:lsdException w:name="Body Text" w:uiPriority="0"/>
     <w:lsdException w:name="Subtitle" w:semiHidden="0" w:uiPriority="11" w:unhideWhenUsed="0" w:qFormat="1"/>
     <w:lsdException w:name="Strong" w:semiHidden="0" w:uiPriority="22" w:unhideWhenUsed="0" w:qFormat="1"/>
     <w:lsdException w:name="Emphasis" w:semiHidden="0" w:uiPriority="20" w:unhideWhenUsed="0" w:qFormat="1"/>
@@ -2328,11 +2933,11 @@
     <w:name w:val="Normal"/>
     <w:qFormat/>
   </w:style>
-  <w:style w:type="paragraph" w:styleId="Heading1">
+  <w:style w:type="paragraph" w:styleId="Overskrift1">
     <w:name w:val="heading 1"/>
     <w:basedOn w:val="Normal"/>
     <w:next w:val="Normal"/>
-    <w:link w:val="Heading1Char"/>
+    <w:link w:val="Overskrift1Tegn"/>
     <w:uiPriority w:val="9"/>
     <w:qFormat/>
     <w:rsid w:val="007550DE"/>
@@ -2351,11 +2956,11 @@
       <w:szCs w:val="28"/>
     </w:rPr>
   </w:style>
-  <w:style w:type="paragraph" w:styleId="Heading2">
+  <w:style w:type="paragraph" w:styleId="Overskrift2">
     <w:name w:val="heading 2"/>
     <w:basedOn w:val="Normal"/>
     <w:next w:val="Normal"/>
-    <w:link w:val="Heading2Char"/>
+    <w:link w:val="Overskrift2Tegn"/>
     <w:uiPriority w:val="9"/>
     <w:unhideWhenUsed/>
     <w:qFormat/>
@@ -2375,11 +2980,11 @@
       <w:szCs w:val="26"/>
     </w:rPr>
   </w:style>
-  <w:style w:type="paragraph" w:styleId="Heading3">
+  <w:style w:type="paragraph" w:styleId="Overskrift3">
     <w:name w:val="heading 3"/>
     <w:basedOn w:val="Normal"/>
     <w:next w:val="Normal"/>
-    <w:link w:val="Heading3Char"/>
+    <w:link w:val="Overskrift3Tegn"/>
     <w:uiPriority w:val="9"/>
     <w:unhideWhenUsed/>
     <w:qFormat/>
@@ -2397,11 +3002,11 @@
       <w:color w:val="4F81BD" w:themeColor="accent1"/>
     </w:rPr>
   </w:style>
-  <w:style w:type="paragraph" w:styleId="Heading4">
+  <w:style w:type="paragraph" w:styleId="Overskrift4">
     <w:name w:val="heading 4"/>
     <w:basedOn w:val="Normal"/>
     <w:next w:val="Normal"/>
-    <w:link w:val="Heading4Char"/>
+    <w:link w:val="Overskrift4Tegn"/>
     <w:uiPriority w:val="9"/>
     <w:unhideWhenUsed/>
     <w:qFormat/>
@@ -2421,13 +3026,13 @@
       <w:color w:val="4F81BD" w:themeColor="accent1"/>
     </w:rPr>
   </w:style>
-  <w:style w:type="character" w:default="1" w:styleId="DefaultParagraphFont">
+  <w:style w:type="character" w:default="1" w:styleId="Standardskriftforavsnitt">
     <w:name w:val="Default Paragraph Font"/>
     <w:uiPriority w:val="1"/>
     <w:semiHidden/>
     <w:unhideWhenUsed/>
   </w:style>
-  <w:style w:type="table" w:default="1" w:styleId="TableNormal">
+  <w:style w:type="table" w:default="1" w:styleId="Vanligtabell">
     <w:name w:val="Normal Table"/>
     <w:uiPriority w:val="99"/>
     <w:semiHidden/>
@@ -2442,17 +3047,17 @@
       </w:tblCellMar>
     </w:tblPr>
   </w:style>
-  <w:style w:type="numbering" w:default="1" w:styleId="NoList">
+  <w:style w:type="numbering" w:default="1" w:styleId="Ingenliste">
     <w:name w:val="No List"/>
     <w:uiPriority w:val="99"/>
     <w:semiHidden/>
     <w:unhideWhenUsed/>
   </w:style>
-  <w:style w:type="paragraph" w:styleId="Title">
+  <w:style w:type="paragraph" w:styleId="Tittel">
     <w:name w:val="Title"/>
     <w:basedOn w:val="Normal"/>
     <w:next w:val="Normal"/>
-    <w:link w:val="TitleChar"/>
+    <w:link w:val="TittelTegn"/>
     <w:uiPriority w:val="10"/>
     <w:qFormat/>
     <w:rsid w:val="007550DE"/>
@@ -2472,10 +3077,10 @@
       <w:szCs w:val="52"/>
     </w:rPr>
   </w:style>
-  <w:style w:type="character" w:customStyle="1" w:styleId="TitleChar">
-    <w:name w:val="Title Char"/>
-    <w:basedOn w:val="DefaultParagraphFont"/>
-    <w:link w:val="Title"/>
+  <w:style w:type="character" w:customStyle="1" w:styleId="TittelTegn">
+    <w:name w:val="Tittel Tegn"/>
+    <w:basedOn w:val="Standardskriftforavsnitt"/>
+    <w:link w:val="Tittel"/>
     <w:uiPriority w:val="10"/>
     <w:rsid w:val="007550DE"/>
     <w:rPr>
@@ -2487,10 +3092,10 @@
       <w:szCs w:val="52"/>
     </w:rPr>
   </w:style>
-  <w:style w:type="character" w:customStyle="1" w:styleId="Heading1Char">
-    <w:name w:val="Heading 1 Char"/>
-    <w:basedOn w:val="DefaultParagraphFont"/>
-    <w:link w:val="Heading1"/>
+  <w:style w:type="character" w:customStyle="1" w:styleId="Overskrift1Tegn">
+    <w:name w:val="Overskrift 1 Tegn"/>
+    <w:basedOn w:val="Standardskriftforavsnitt"/>
+    <w:link w:val="Overskrift1"/>
     <w:uiPriority w:val="9"/>
     <w:rsid w:val="007550DE"/>
     <w:rPr>
@@ -2502,10 +3107,10 @@
       <w:szCs w:val="28"/>
     </w:rPr>
   </w:style>
-  <w:style w:type="character" w:customStyle="1" w:styleId="Heading2Char">
-    <w:name w:val="Heading 2 Char"/>
-    <w:basedOn w:val="DefaultParagraphFont"/>
-    <w:link w:val="Heading2"/>
+  <w:style w:type="character" w:customStyle="1" w:styleId="Overskrift2Tegn">
+    <w:name w:val="Overskrift 2 Tegn"/>
+    <w:basedOn w:val="Standardskriftforavsnitt"/>
+    <w:link w:val="Overskrift2"/>
     <w:uiPriority w:val="9"/>
     <w:rsid w:val="007550DE"/>
     <w:rPr>
@@ -2517,10 +3122,10 @@
       <w:szCs w:val="26"/>
     </w:rPr>
   </w:style>
-  <w:style w:type="character" w:customStyle="1" w:styleId="Heading3Char">
-    <w:name w:val="Heading 3 Char"/>
-    <w:basedOn w:val="DefaultParagraphFont"/>
-    <w:link w:val="Heading3"/>
+  <w:style w:type="character" w:customStyle="1" w:styleId="Overskrift3Tegn">
+    <w:name w:val="Overskrift 3 Tegn"/>
+    <w:basedOn w:val="Standardskriftforavsnitt"/>
+    <w:link w:val="Overskrift3"/>
     <w:uiPriority w:val="9"/>
     <w:rsid w:val="007550DE"/>
     <w:rPr>
@@ -2530,9 +3135,9 @@
       <w:color w:val="4F81BD" w:themeColor="accent1"/>
     </w:rPr>
   </w:style>
-  <w:style w:type="character" w:styleId="CommentReference">
+  <w:style w:type="character" w:styleId="Merknadsreferanse">
     <w:name w:val="annotation reference"/>
-    <w:basedOn w:val="DefaultParagraphFont"/>
+    <w:basedOn w:val="Standardskriftforavsnitt"/>
     <w:uiPriority w:val="99"/>
     <w:semiHidden/>
     <w:unhideWhenUsed/>
@@ -2542,10 +3147,10 @@
       <w:szCs w:val="16"/>
     </w:rPr>
   </w:style>
-  <w:style w:type="paragraph" w:styleId="CommentText">
+  <w:style w:type="paragraph" w:styleId="Merknadstekst">
     <w:name w:val="annotation text"/>
     <w:basedOn w:val="Normal"/>
-    <w:link w:val="CommentTextChar"/>
+    <w:link w:val="MerknadstekstTegn"/>
     <w:uiPriority w:val="99"/>
     <w:semiHidden/>
     <w:unhideWhenUsed/>
@@ -2558,10 +3163,10 @@
       <w:szCs w:val="20"/>
     </w:rPr>
   </w:style>
-  <w:style w:type="character" w:customStyle="1" w:styleId="CommentTextChar">
-    <w:name w:val="Comment Text Char"/>
-    <w:basedOn w:val="DefaultParagraphFont"/>
-    <w:link w:val="CommentText"/>
+  <w:style w:type="character" w:customStyle="1" w:styleId="MerknadstekstTegn">
+    <w:name w:val="Merknadstekst Tegn"/>
+    <w:basedOn w:val="Standardskriftforavsnitt"/>
+    <w:link w:val="Merknadstekst"/>
     <w:uiPriority w:val="99"/>
     <w:semiHidden/>
     <w:rsid w:val="006932BD"/>
@@ -2570,11 +3175,11 @@
       <w:szCs w:val="20"/>
     </w:rPr>
   </w:style>
-  <w:style w:type="paragraph" w:styleId="CommentSubject">
+  <w:style w:type="paragraph" w:styleId="Kommentaremne">
     <w:name w:val="annotation subject"/>
-    <w:basedOn w:val="CommentText"/>
-    <w:next w:val="CommentText"/>
-    <w:link w:val="CommentSubjectChar"/>
+    <w:basedOn w:val="Merknadstekst"/>
+    <w:next w:val="Merknadstekst"/>
+    <w:link w:val="KommentaremneTegn"/>
     <w:uiPriority w:val="99"/>
     <w:semiHidden/>
     <w:unhideWhenUsed/>
@@ -2584,10 +3189,10 @@
       <w:bCs/>
     </w:rPr>
   </w:style>
-  <w:style w:type="character" w:customStyle="1" w:styleId="CommentSubjectChar">
-    <w:name w:val="Comment Subject Char"/>
-    <w:basedOn w:val="CommentTextChar"/>
-    <w:link w:val="CommentSubject"/>
+  <w:style w:type="character" w:customStyle="1" w:styleId="KommentaremneTegn">
+    <w:name w:val="Kommentaremne Tegn"/>
+    <w:basedOn w:val="MerknadstekstTegn"/>
+    <w:link w:val="Kommentaremne"/>
     <w:uiPriority w:val="99"/>
     <w:semiHidden/>
     <w:rsid w:val="006932BD"/>
@@ -2598,10 +3203,10 @@
       <w:szCs w:val="20"/>
     </w:rPr>
   </w:style>
-  <w:style w:type="paragraph" w:styleId="BalloonText">
+  <w:style w:type="paragraph" w:styleId="Bobletekst">
     <w:name w:val="Balloon Text"/>
     <w:basedOn w:val="Normal"/>
-    <w:link w:val="BalloonTextChar"/>
+    <w:link w:val="BobletekstTegn"/>
     <w:uiPriority w:val="99"/>
     <w:semiHidden/>
     <w:unhideWhenUsed/>
@@ -2615,10 +3220,10 @@
       <w:szCs w:val="16"/>
     </w:rPr>
   </w:style>
-  <w:style w:type="character" w:customStyle="1" w:styleId="BalloonTextChar">
-    <w:name w:val="Balloon Text Char"/>
-    <w:basedOn w:val="DefaultParagraphFont"/>
-    <w:link w:val="BalloonText"/>
+  <w:style w:type="character" w:customStyle="1" w:styleId="BobletekstTegn">
+    <w:name w:val="Bobletekst Tegn"/>
+    <w:basedOn w:val="Standardskriftforavsnitt"/>
+    <w:link w:val="Bobletekst"/>
     <w:uiPriority w:val="99"/>
     <w:semiHidden/>
     <w:rsid w:val="006932BD"/>
@@ -2628,10 +3233,10 @@
       <w:szCs w:val="16"/>
     </w:rPr>
   </w:style>
-  <w:style w:type="character" w:customStyle="1" w:styleId="Heading4Char">
-    <w:name w:val="Heading 4 Char"/>
-    <w:basedOn w:val="DefaultParagraphFont"/>
-    <w:link w:val="Heading4"/>
+  <w:style w:type="character" w:customStyle="1" w:styleId="Overskrift4Tegn">
+    <w:name w:val="Overskrift 4 Tegn"/>
+    <w:basedOn w:val="Standardskriftforavsnitt"/>
+    <w:link w:val="Overskrift4"/>
     <w:uiPriority w:val="9"/>
     <w:rsid w:val="007453D2"/>
     <w:rPr>
@@ -2643,7 +3248,7 @@
       <w:color w:val="4F81BD" w:themeColor="accent1"/>
     </w:rPr>
   </w:style>
-  <w:style w:type="paragraph" w:styleId="ListParagraph">
+  <w:style w:type="paragraph" w:styleId="Listeavsnitt">
     <w:name w:val="List Paragraph"/>
     <w:basedOn w:val="Normal"/>
     <w:uiPriority w:val="34"/>
@@ -2654,15 +3259,49 @@
       <w:contextualSpacing/>
     </w:pPr>
   </w:style>
-  <w:style w:type="character" w:styleId="Strong">
+  <w:style w:type="character" w:styleId="Sterk">
     <w:name w:val="Strong"/>
-    <w:basedOn w:val="DefaultParagraphFont"/>
+    <w:basedOn w:val="Standardskriftforavsnitt"/>
     <w:uiPriority w:val="22"/>
     <w:qFormat/>
     <w:rsid w:val="00797C30"/>
     <w:rPr>
       <w:b/>
       <w:bCs/>
+    </w:rPr>
+  </w:style>
+  <w:style w:type="paragraph" w:styleId="Brdtekst">
+    <w:name w:val="Body Text"/>
+    <w:basedOn w:val="Normal"/>
+    <w:link w:val="BrdtekstTegn"/>
+    <w:rsid w:val="00F54A98"/>
+    <w:pPr>
+      <w:tabs>
+        <w:tab w:val="left" w:pos="288"/>
+      </w:tabs>
+      <w:spacing w:after="120" w:line="228" w:lineRule="auto"/>
+      <w:ind w:firstLine="288"/>
+      <w:jc w:val="both"/>
+    </w:pPr>
+    <w:rPr>
+      <w:rFonts w:ascii="Times New Roman" w:eastAsia="SimSun" w:hAnsi="Times New Roman" w:cs="Times New Roman"/>
+      <w:spacing w:val="-1"/>
+      <w:sz w:val="20"/>
+      <w:szCs w:val="20"/>
+      <w:lang w:val="x-none" w:eastAsia="x-none"/>
+    </w:rPr>
+  </w:style>
+  <w:style w:type="character" w:customStyle="1" w:styleId="BrdtekstTegn">
+    <w:name w:val="Brødtekst Tegn"/>
+    <w:basedOn w:val="Standardskriftforavsnitt"/>
+    <w:link w:val="Brdtekst"/>
+    <w:rsid w:val="00F54A98"/>
+    <w:rPr>
+      <w:rFonts w:ascii="Times New Roman" w:eastAsia="SimSun" w:hAnsi="Times New Roman" w:cs="Times New Roman"/>
+      <w:spacing w:val="-1"/>
+      <w:sz w:val="20"/>
+      <w:szCs w:val="20"/>
+      <w:lang w:val="x-none" w:eastAsia="x-none"/>
     </w:rPr>
   </w:style>
 </w:styles>
@@ -2708,6 +3347,7 @@
     <w:lsdException w:name="caption" w:uiPriority="35" w:qFormat="1"/>
     <w:lsdException w:name="Title" w:semiHidden="0" w:uiPriority="10" w:unhideWhenUsed="0" w:qFormat="1"/>
     <w:lsdException w:name="Default Paragraph Font" w:uiPriority="1"/>
+    <w:lsdException w:name="Body Text" w:uiPriority="0"/>
     <w:lsdException w:name="Subtitle" w:semiHidden="0" w:uiPriority="11" w:unhideWhenUsed="0" w:qFormat="1"/>
     <w:lsdException w:name="Strong" w:semiHidden="0" w:uiPriority="22" w:unhideWhenUsed="0" w:qFormat="1"/>
     <w:lsdException w:name="Emphasis" w:semiHidden="0" w:uiPriority="20" w:unhideWhenUsed="0" w:qFormat="1"/>
@@ -2828,11 +3468,11 @@
     <w:name w:val="Normal"/>
     <w:qFormat/>
   </w:style>
-  <w:style w:type="paragraph" w:styleId="Heading1">
+  <w:style w:type="paragraph" w:styleId="Overskrift1">
     <w:name w:val="heading 1"/>
     <w:basedOn w:val="Normal"/>
     <w:next w:val="Normal"/>
-    <w:link w:val="Heading1Char"/>
+    <w:link w:val="Overskrift1Tegn"/>
     <w:uiPriority w:val="9"/>
     <w:qFormat/>
     <w:rsid w:val="007550DE"/>
@@ -2851,11 +3491,11 @@
       <w:szCs w:val="28"/>
     </w:rPr>
   </w:style>
-  <w:style w:type="paragraph" w:styleId="Heading2">
+  <w:style w:type="paragraph" w:styleId="Overskrift2">
     <w:name w:val="heading 2"/>
     <w:basedOn w:val="Normal"/>
     <w:next w:val="Normal"/>
-    <w:link w:val="Heading2Char"/>
+    <w:link w:val="Overskrift2Tegn"/>
     <w:uiPriority w:val="9"/>
     <w:unhideWhenUsed/>
     <w:qFormat/>
@@ -2875,11 +3515,11 @@
       <w:szCs w:val="26"/>
     </w:rPr>
   </w:style>
-  <w:style w:type="paragraph" w:styleId="Heading3">
+  <w:style w:type="paragraph" w:styleId="Overskrift3">
     <w:name w:val="heading 3"/>
     <w:basedOn w:val="Normal"/>
     <w:next w:val="Normal"/>
-    <w:link w:val="Heading3Char"/>
+    <w:link w:val="Overskrift3Tegn"/>
     <w:uiPriority w:val="9"/>
     <w:unhideWhenUsed/>
     <w:qFormat/>
@@ -2897,11 +3537,11 @@
       <w:color w:val="4F81BD" w:themeColor="accent1"/>
     </w:rPr>
   </w:style>
-  <w:style w:type="paragraph" w:styleId="Heading4">
+  <w:style w:type="paragraph" w:styleId="Overskrift4">
     <w:name w:val="heading 4"/>
     <w:basedOn w:val="Normal"/>
     <w:next w:val="Normal"/>
-    <w:link w:val="Heading4Char"/>
+    <w:link w:val="Overskrift4Tegn"/>
     <w:uiPriority w:val="9"/>
     <w:unhideWhenUsed/>
     <w:qFormat/>
@@ -2921,13 +3561,13 @@
       <w:color w:val="4F81BD" w:themeColor="accent1"/>
     </w:rPr>
   </w:style>
-  <w:style w:type="character" w:default="1" w:styleId="DefaultParagraphFont">
+  <w:style w:type="character" w:default="1" w:styleId="Standardskriftforavsnitt">
     <w:name w:val="Default Paragraph Font"/>
     <w:uiPriority w:val="1"/>
     <w:semiHidden/>
     <w:unhideWhenUsed/>
   </w:style>
-  <w:style w:type="table" w:default="1" w:styleId="TableNormal">
+  <w:style w:type="table" w:default="1" w:styleId="Vanligtabell">
     <w:name w:val="Normal Table"/>
     <w:uiPriority w:val="99"/>
     <w:semiHidden/>
@@ -2942,17 +3582,17 @@
       </w:tblCellMar>
     </w:tblPr>
   </w:style>
-  <w:style w:type="numbering" w:default="1" w:styleId="NoList">
+  <w:style w:type="numbering" w:default="1" w:styleId="Ingenliste">
     <w:name w:val="No List"/>
     <w:uiPriority w:val="99"/>
     <w:semiHidden/>
     <w:unhideWhenUsed/>
   </w:style>
-  <w:style w:type="paragraph" w:styleId="Title">
+  <w:style w:type="paragraph" w:styleId="Tittel">
     <w:name w:val="Title"/>
     <w:basedOn w:val="Normal"/>
     <w:next w:val="Normal"/>
-    <w:link w:val="TitleChar"/>
+    <w:link w:val="TittelTegn"/>
     <w:uiPriority w:val="10"/>
     <w:qFormat/>
     <w:rsid w:val="007550DE"/>
@@ -2972,10 +3612,10 @@
       <w:szCs w:val="52"/>
     </w:rPr>
   </w:style>
-  <w:style w:type="character" w:customStyle="1" w:styleId="TitleChar">
-    <w:name w:val="Title Char"/>
-    <w:basedOn w:val="DefaultParagraphFont"/>
-    <w:link w:val="Title"/>
+  <w:style w:type="character" w:customStyle="1" w:styleId="TittelTegn">
+    <w:name w:val="Tittel Tegn"/>
+    <w:basedOn w:val="Standardskriftforavsnitt"/>
+    <w:link w:val="Tittel"/>
     <w:uiPriority w:val="10"/>
     <w:rsid w:val="007550DE"/>
     <w:rPr>
@@ -2987,10 +3627,10 @@
       <w:szCs w:val="52"/>
     </w:rPr>
   </w:style>
-  <w:style w:type="character" w:customStyle="1" w:styleId="Heading1Char">
-    <w:name w:val="Heading 1 Char"/>
-    <w:basedOn w:val="DefaultParagraphFont"/>
-    <w:link w:val="Heading1"/>
+  <w:style w:type="character" w:customStyle="1" w:styleId="Overskrift1Tegn">
+    <w:name w:val="Overskrift 1 Tegn"/>
+    <w:basedOn w:val="Standardskriftforavsnitt"/>
+    <w:link w:val="Overskrift1"/>
     <w:uiPriority w:val="9"/>
     <w:rsid w:val="007550DE"/>
     <w:rPr>
@@ -3002,10 +3642,10 @@
       <w:szCs w:val="28"/>
     </w:rPr>
   </w:style>
-  <w:style w:type="character" w:customStyle="1" w:styleId="Heading2Char">
-    <w:name w:val="Heading 2 Char"/>
-    <w:basedOn w:val="DefaultParagraphFont"/>
-    <w:link w:val="Heading2"/>
+  <w:style w:type="character" w:customStyle="1" w:styleId="Overskrift2Tegn">
+    <w:name w:val="Overskrift 2 Tegn"/>
+    <w:basedOn w:val="Standardskriftforavsnitt"/>
+    <w:link w:val="Overskrift2"/>
     <w:uiPriority w:val="9"/>
     <w:rsid w:val="007550DE"/>
     <w:rPr>
@@ -3017,10 +3657,10 @@
       <w:szCs w:val="26"/>
     </w:rPr>
   </w:style>
-  <w:style w:type="character" w:customStyle="1" w:styleId="Heading3Char">
-    <w:name w:val="Heading 3 Char"/>
-    <w:basedOn w:val="DefaultParagraphFont"/>
-    <w:link w:val="Heading3"/>
+  <w:style w:type="character" w:customStyle="1" w:styleId="Overskrift3Tegn">
+    <w:name w:val="Overskrift 3 Tegn"/>
+    <w:basedOn w:val="Standardskriftforavsnitt"/>
+    <w:link w:val="Overskrift3"/>
     <w:uiPriority w:val="9"/>
     <w:rsid w:val="007550DE"/>
     <w:rPr>
@@ -3030,9 +3670,9 @@
       <w:color w:val="4F81BD" w:themeColor="accent1"/>
     </w:rPr>
   </w:style>
-  <w:style w:type="character" w:styleId="CommentReference">
+  <w:style w:type="character" w:styleId="Merknadsreferanse">
     <w:name w:val="annotation reference"/>
-    <w:basedOn w:val="DefaultParagraphFont"/>
+    <w:basedOn w:val="Standardskriftforavsnitt"/>
     <w:uiPriority w:val="99"/>
     <w:semiHidden/>
     <w:unhideWhenUsed/>
@@ -3042,10 +3682,10 @@
       <w:szCs w:val="16"/>
     </w:rPr>
   </w:style>
-  <w:style w:type="paragraph" w:styleId="CommentText">
+  <w:style w:type="paragraph" w:styleId="Merknadstekst">
     <w:name w:val="annotation text"/>
     <w:basedOn w:val="Normal"/>
-    <w:link w:val="CommentTextChar"/>
+    <w:link w:val="MerknadstekstTegn"/>
     <w:uiPriority w:val="99"/>
     <w:semiHidden/>
     <w:unhideWhenUsed/>
@@ -3058,10 +3698,10 @@
       <w:szCs w:val="20"/>
     </w:rPr>
   </w:style>
-  <w:style w:type="character" w:customStyle="1" w:styleId="CommentTextChar">
-    <w:name w:val="Comment Text Char"/>
-    <w:basedOn w:val="DefaultParagraphFont"/>
-    <w:link w:val="CommentText"/>
+  <w:style w:type="character" w:customStyle="1" w:styleId="MerknadstekstTegn">
+    <w:name w:val="Merknadstekst Tegn"/>
+    <w:basedOn w:val="Standardskriftforavsnitt"/>
+    <w:link w:val="Merknadstekst"/>
     <w:uiPriority w:val="99"/>
     <w:semiHidden/>
     <w:rsid w:val="006932BD"/>
@@ -3070,11 +3710,11 @@
       <w:szCs w:val="20"/>
     </w:rPr>
   </w:style>
-  <w:style w:type="paragraph" w:styleId="CommentSubject">
+  <w:style w:type="paragraph" w:styleId="Kommentaremne">
     <w:name w:val="annotation subject"/>
-    <w:basedOn w:val="CommentText"/>
-    <w:next w:val="CommentText"/>
-    <w:link w:val="CommentSubjectChar"/>
+    <w:basedOn w:val="Merknadstekst"/>
+    <w:next w:val="Merknadstekst"/>
+    <w:link w:val="KommentaremneTegn"/>
     <w:uiPriority w:val="99"/>
     <w:semiHidden/>
     <w:unhideWhenUsed/>
@@ -3084,10 +3724,10 @@
       <w:bCs/>
     </w:rPr>
   </w:style>
-  <w:style w:type="character" w:customStyle="1" w:styleId="CommentSubjectChar">
-    <w:name w:val="Comment Subject Char"/>
-    <w:basedOn w:val="CommentTextChar"/>
-    <w:link w:val="CommentSubject"/>
+  <w:style w:type="character" w:customStyle="1" w:styleId="KommentaremneTegn">
+    <w:name w:val="Kommentaremne Tegn"/>
+    <w:basedOn w:val="MerknadstekstTegn"/>
+    <w:link w:val="Kommentaremne"/>
     <w:uiPriority w:val="99"/>
     <w:semiHidden/>
     <w:rsid w:val="006932BD"/>
@@ -3098,10 +3738,10 @@
       <w:szCs w:val="20"/>
     </w:rPr>
   </w:style>
-  <w:style w:type="paragraph" w:styleId="BalloonText">
+  <w:style w:type="paragraph" w:styleId="Bobletekst">
     <w:name w:val="Balloon Text"/>
     <w:basedOn w:val="Normal"/>
-    <w:link w:val="BalloonTextChar"/>
+    <w:link w:val="BobletekstTegn"/>
     <w:uiPriority w:val="99"/>
     <w:semiHidden/>
     <w:unhideWhenUsed/>
@@ -3115,10 +3755,10 @@
       <w:szCs w:val="16"/>
     </w:rPr>
   </w:style>
-  <w:style w:type="character" w:customStyle="1" w:styleId="BalloonTextChar">
-    <w:name w:val="Balloon Text Char"/>
-    <w:basedOn w:val="DefaultParagraphFont"/>
-    <w:link w:val="BalloonText"/>
+  <w:style w:type="character" w:customStyle="1" w:styleId="BobletekstTegn">
+    <w:name w:val="Bobletekst Tegn"/>
+    <w:basedOn w:val="Standardskriftforavsnitt"/>
+    <w:link w:val="Bobletekst"/>
     <w:uiPriority w:val="99"/>
     <w:semiHidden/>
     <w:rsid w:val="006932BD"/>
@@ -3128,10 +3768,10 @@
       <w:szCs w:val="16"/>
     </w:rPr>
   </w:style>
-  <w:style w:type="character" w:customStyle="1" w:styleId="Heading4Char">
-    <w:name w:val="Heading 4 Char"/>
-    <w:basedOn w:val="DefaultParagraphFont"/>
-    <w:link w:val="Heading4"/>
+  <w:style w:type="character" w:customStyle="1" w:styleId="Overskrift4Tegn">
+    <w:name w:val="Overskrift 4 Tegn"/>
+    <w:basedOn w:val="Standardskriftforavsnitt"/>
+    <w:link w:val="Overskrift4"/>
     <w:uiPriority w:val="9"/>
     <w:rsid w:val="007453D2"/>
     <w:rPr>
@@ -3143,7 +3783,7 @@
       <w:color w:val="4F81BD" w:themeColor="accent1"/>
     </w:rPr>
   </w:style>
-  <w:style w:type="paragraph" w:styleId="ListParagraph">
+  <w:style w:type="paragraph" w:styleId="Listeavsnitt">
     <w:name w:val="List Paragraph"/>
     <w:basedOn w:val="Normal"/>
     <w:uiPriority w:val="34"/>
@@ -3154,15 +3794,49 @@
       <w:contextualSpacing/>
     </w:pPr>
   </w:style>
-  <w:style w:type="character" w:styleId="Strong">
+  <w:style w:type="character" w:styleId="Sterk">
     <w:name w:val="Strong"/>
-    <w:basedOn w:val="DefaultParagraphFont"/>
+    <w:basedOn w:val="Standardskriftforavsnitt"/>
     <w:uiPriority w:val="22"/>
     <w:qFormat/>
     <w:rsid w:val="00797C30"/>
     <w:rPr>
       <w:b/>
       <w:bCs/>
+    </w:rPr>
+  </w:style>
+  <w:style w:type="paragraph" w:styleId="Brdtekst">
+    <w:name w:val="Body Text"/>
+    <w:basedOn w:val="Normal"/>
+    <w:link w:val="BrdtekstTegn"/>
+    <w:rsid w:val="00F54A98"/>
+    <w:pPr>
+      <w:tabs>
+        <w:tab w:val="left" w:pos="288"/>
+      </w:tabs>
+      <w:spacing w:after="120" w:line="228" w:lineRule="auto"/>
+      <w:ind w:firstLine="288"/>
+      <w:jc w:val="both"/>
+    </w:pPr>
+    <w:rPr>
+      <w:rFonts w:ascii="Times New Roman" w:eastAsia="SimSun" w:hAnsi="Times New Roman" w:cs="Times New Roman"/>
+      <w:spacing w:val="-1"/>
+      <w:sz w:val="20"/>
+      <w:szCs w:val="20"/>
+      <w:lang w:val="x-none" w:eastAsia="x-none"/>
+    </w:rPr>
+  </w:style>
+  <w:style w:type="character" w:customStyle="1" w:styleId="BrdtekstTegn">
+    <w:name w:val="Brødtekst Tegn"/>
+    <w:basedOn w:val="Standardskriftforavsnitt"/>
+    <w:link w:val="Brdtekst"/>
+    <w:rsid w:val="00F54A98"/>
+    <w:rPr>
+      <w:rFonts w:ascii="Times New Roman" w:eastAsia="SimSun" w:hAnsi="Times New Roman" w:cs="Times New Roman"/>
+      <w:spacing w:val="-1"/>
+      <w:sz w:val="20"/>
+      <w:szCs w:val="20"/>
+      <w:lang w:val="x-none" w:eastAsia="x-none"/>
     </w:rPr>
   </w:style>
 </w:styles>
@@ -3458,7 +4132,7 @@
 </file>
 
 <file path=customXml/itemProps1.xml><?xml version="1.0" encoding="utf-8"?>
-<ds:datastoreItem xmlns:ds="http://schemas.openxmlformats.org/officeDocument/2006/customXml" ds:itemID="{963B3388-1FE3-FC43-B44D-7F3876171CCD}">
+<ds:datastoreItem xmlns:ds="http://schemas.openxmlformats.org/officeDocument/2006/customXml" ds:itemID="{73272C4E-C089-E44C-A24C-A54A432843F8}">
   <ds:schemaRefs>
     <ds:schemaRef ds:uri="http://schemas.openxmlformats.org/officeDocument/2006/bibliography"/>
   </ds:schemaRefs>

</xml_diff>

<commit_message>
Just some minor grammatical fixes
</commit_message>
<xml_diff>
--- a/docs/Research Protocol.docx
+++ b/docs/Research Protocol.docx
@@ -248,19 +248,23 @@
           <w:lang w:val="en-GB"/>
         </w:rPr>
       </w:pPr>
-      <w:proofErr w:type="spellStart"/>
-      <w:r>
-        <w:rPr>
-          <w:lang w:val="en-GB"/>
-        </w:rPr>
-        <w:t>Peek</w:t>
-      </w:r>
-      <w:proofErr w:type="spellEnd"/>
-      <w:r>
-        <w:rPr>
-          <w:lang w:val="en-GB"/>
-        </w:rPr>
-        <w:t xml:space="preserve"> hours are created because of these </w:t>
+      <w:r>
+        <w:rPr>
+          <w:lang w:val="en-GB"/>
+        </w:rPr>
+        <w:t>Pe</w:t>
+      </w:r>
+      <w:r>
+        <w:rPr>
+          <w:lang w:val="en-GB"/>
+        </w:rPr>
+        <w:t>a</w:t>
+      </w:r>
+      <w:r>
+        <w:rPr>
+          <w:lang w:val="en-GB"/>
+        </w:rPr>
+        <w:t xml:space="preserve">k hours are created because of these </w:t>
       </w:r>
       <w:r>
         <w:rPr>
@@ -291,21 +295,19 @@
         <w:rPr>
           <w:lang w:val="en-GB"/>
         </w:rPr>
-        <w:t xml:space="preserve">o use energy in a smart way? Creating an easier situation for producers during </w:t>
-      </w:r>
-      <w:proofErr w:type="spellStart"/>
-      <w:r>
-        <w:rPr>
-          <w:lang w:val="en-GB"/>
-        </w:rPr>
-        <w:t>peek</w:t>
-      </w:r>
-      <w:proofErr w:type="spellEnd"/>
-      <w:r>
-        <w:rPr>
-          <w:lang w:val="en-GB"/>
-        </w:rPr>
-        <w:t xml:space="preserve"> time. </w:t>
+        <w:t>o use energy in a smart way? Creating an easier situation for producers during pe</w:t>
+      </w:r>
+      <w:r>
+        <w:rPr>
+          <w:lang w:val="en-GB"/>
+        </w:rPr>
+        <w:t>a</w:t>
+      </w:r>
+      <w:r>
+        <w:rPr>
+          <w:lang w:val="en-GB"/>
+        </w:rPr>
+        <w:t xml:space="preserve">k time. </w:t>
       </w:r>
     </w:p>
     <w:p>
@@ -458,8 +460,6 @@
         </w:rPr>
         <w:commentReference w:id="3"/>
       </w:r>
-      <w:bookmarkStart w:id="4" w:name="_GoBack"/>
-      <w:bookmarkEnd w:id="4"/>
     </w:p>
     <w:p>
       <w:pPr>
@@ -644,14 +644,14 @@
           <w:lang w:val="en-GB"/>
         </w:rPr>
       </w:pPr>
-      <w:commentRangeStart w:id="5"/>
+      <w:commentRangeStart w:id="4"/>
       <w:r>
         <w:rPr>
           <w:lang w:val="en-GB"/>
         </w:rPr>
         <w:t>Rational, previous studies on the subject</w:t>
       </w:r>
-      <w:commentRangeEnd w:id="5"/>
+      <w:commentRangeEnd w:id="4"/>
       <w:r>
         <w:rPr>
           <w:rStyle w:val="Merknadsreferanse"/>
@@ -661,224 +661,224 @@
           <w:color w:val="auto"/>
           <w:lang w:val="en-GB"/>
         </w:rPr>
+        <w:commentReference w:id="4"/>
+      </w:r>
+    </w:p>
+    <w:p>
+      <w:pPr>
+        <w:rPr>
+          <w:bCs/>
+          <w:lang w:val="en-GB"/>
+        </w:rPr>
+      </w:pPr>
+      <w:r>
+        <w:rPr>
+          <w:bCs/>
+          <w:lang w:val="en-GB"/>
+        </w:rPr>
+        <w:br/>
+      </w:r>
+      <w:r>
+        <w:rPr>
+          <w:b/>
+          <w:bCs/>
+          <w:lang w:val="en-GB"/>
+        </w:rPr>
+        <w:t>Intro</w:t>
+      </w:r>
+      <w:r>
+        <w:rPr>
+          <w:bCs/>
+          <w:lang w:val="en-GB"/>
+        </w:rPr>
+        <w:br/>
+      </w:r>
+      <w:r>
+        <w:rPr>
+          <w:bCs/>
+          <w:lang w:val="en-GB"/>
+        </w:rPr>
+        <w:t>The motivation for this study is to get people to use energy in a smarter way. This does not imply to lower the electricity bill, but rather to use less electricity when the de</w:t>
+      </w:r>
+      <w:r>
+        <w:rPr>
+          <w:bCs/>
+          <w:lang w:val="en-GB"/>
+        </w:rPr>
+        <w:t xml:space="preserve">mand is high.  By </w:t>
+      </w:r>
+      <w:r>
+        <w:rPr>
+          <w:bCs/>
+          <w:lang w:val="en-GB"/>
+        </w:rPr>
+        <w:t xml:space="preserve">utilising self-produced electricity during </w:t>
+      </w:r>
+      <w:r>
+        <w:rPr>
+          <w:bCs/>
+          <w:lang w:val="en-GB"/>
+        </w:rPr>
+        <w:t>peak</w:t>
+      </w:r>
+      <w:r>
+        <w:rPr>
+          <w:bCs/>
+          <w:lang w:val="en-GB"/>
+        </w:rPr>
+        <w:t xml:space="preserve"> hours, one is able to influence the </w:t>
+      </w:r>
+      <w:r>
+        <w:rPr>
+          <w:bCs/>
+          <w:lang w:val="en-GB"/>
+        </w:rPr>
+        <w:t>power grid</w:t>
+      </w:r>
+      <w:r>
+        <w:rPr>
+          <w:bCs/>
+          <w:lang w:val="en-GB"/>
+        </w:rPr>
+        <w:t xml:space="preserve"> in a very </w:t>
+      </w:r>
+      <w:r>
+        <w:rPr>
+          <w:bCs/>
+          <w:lang w:val="en-GB"/>
+        </w:rPr>
+        <w:t>beneficial</w:t>
+      </w:r>
+      <w:r>
+        <w:rPr>
+          <w:bCs/>
+          <w:lang w:val="en-GB"/>
+        </w:rPr>
+        <w:t xml:space="preserve"> way. </w:t>
+      </w:r>
+      <w:r>
+        <w:rPr>
+          <w:bCs/>
+          <w:lang w:val="en-GB"/>
+        </w:rPr>
+        <w:t xml:space="preserve">In order to achieve the desired effect, the users of the PV systems needs to be able to see when the demand is </w:t>
+      </w:r>
+      <w:r>
+        <w:rPr>
+          <w:bCs/>
+          <w:lang w:val="en-GB"/>
+        </w:rPr>
+        <w:t>high and also in which way their</w:t>
+      </w:r>
+      <w:r>
+        <w:rPr>
+          <w:bCs/>
+          <w:lang w:val="en-GB"/>
+        </w:rPr>
+        <w:t xml:space="preserve"> </w:t>
+      </w:r>
+      <w:r>
+        <w:rPr>
+          <w:bCs/>
+          <w:lang w:val="en-GB"/>
+        </w:rPr>
+        <w:t>ex</w:t>
+      </w:r>
+      <w:r>
+        <w:rPr>
+          <w:bCs/>
+          <w:lang w:val="en-GB"/>
+        </w:rPr>
+        <w:t xml:space="preserve">penditure </w:t>
+      </w:r>
+      <w:r>
+        <w:rPr>
+          <w:bCs/>
+          <w:lang w:val="en-GB"/>
+        </w:rPr>
+        <w:t>habits</w:t>
+      </w:r>
+      <w:r>
+        <w:rPr>
+          <w:bCs/>
+          <w:lang w:val="en-GB"/>
+        </w:rPr>
+        <w:t xml:space="preserve"> are affecting the load on the grid.</w:t>
+      </w:r>
+      <w:r>
+        <w:rPr>
+          <w:bCs/>
+          <w:lang w:val="en-GB"/>
+        </w:rPr>
+        <w:t xml:space="preserve"> </w:t>
+      </w:r>
+      <w:r>
+        <w:rPr>
+          <w:bCs/>
+          <w:lang w:val="en-GB"/>
+        </w:rPr>
+        <w:t xml:space="preserve">So by </w:t>
+      </w:r>
+      <w:r>
+        <w:rPr>
+          <w:bCs/>
+          <w:lang w:val="en-GB"/>
+        </w:rPr>
+        <w:t xml:space="preserve">aiding the users to gain greater knowledge concerning their own, and their neighbours, usage, we believe that as knowledge grows, so does the interest and motivation to change. </w:t>
+      </w:r>
+      <w:r>
+        <w:rPr>
+          <w:bCs/>
+          <w:lang w:val="en-GB"/>
+        </w:rPr>
+        <w:t xml:space="preserve">The key aspect of this study is to get the participants to change their habits so they use the </w:t>
+      </w:r>
+      <w:r>
+        <w:rPr>
+          <w:bCs/>
+          <w:lang w:val="en-GB"/>
+        </w:rPr>
+        <w:t>self-supplied</w:t>
+      </w:r>
+      <w:r>
+        <w:rPr>
+          <w:bCs/>
+          <w:lang w:val="en-GB"/>
+        </w:rPr>
+        <w:t xml:space="preserve"> electricity during these hours. </w:t>
+      </w:r>
+      <w:r>
+        <w:rPr>
+          <w:bCs/>
+          <w:lang w:val="en-GB"/>
+        </w:rPr>
+        <w:t>This will be achieved by using gamification.</w:t>
+      </w:r>
+    </w:p>
+    <w:p>
+      <w:pPr>
+        <w:rPr>
+          <w:b/>
+          <w:bCs/>
+          <w:lang w:val="en-GB"/>
+        </w:rPr>
+      </w:pPr>
+      <w:commentRangeStart w:id="5"/>
+      <w:r>
+        <w:rPr>
+          <w:b/>
+          <w:bCs/>
+          <w:lang w:val="en-GB"/>
+        </w:rPr>
+        <w:t>Motivation</w:t>
+      </w:r>
+      <w:commentRangeEnd w:id="5"/>
+      <w:r>
+        <w:rPr>
+          <w:rStyle w:val="Merknadsreferanse"/>
+          <w:lang w:val="en-GB"/>
+        </w:rPr>
         <w:commentReference w:id="5"/>
-      </w:r>
-    </w:p>
-    <w:p>
-      <w:pPr>
-        <w:rPr>
-          <w:bCs/>
-          <w:lang w:val="en-GB"/>
-        </w:rPr>
-      </w:pPr>
-      <w:r>
-        <w:rPr>
-          <w:bCs/>
-          <w:lang w:val="en-GB"/>
-        </w:rPr>
-        <w:br/>
-      </w:r>
-      <w:r>
-        <w:rPr>
-          <w:b/>
-          <w:bCs/>
-          <w:lang w:val="en-GB"/>
-        </w:rPr>
-        <w:t>Intro</w:t>
-      </w:r>
-      <w:r>
-        <w:rPr>
-          <w:bCs/>
-          <w:lang w:val="en-GB"/>
-        </w:rPr>
-        <w:br/>
-      </w:r>
-      <w:r>
-        <w:rPr>
-          <w:bCs/>
-          <w:lang w:val="en-GB"/>
-        </w:rPr>
-        <w:t>The motivation for this study is to get people to use energy in a smarter way. This does not imply to lower the electricity bill, but rather to use less electricity when the de</w:t>
-      </w:r>
-      <w:r>
-        <w:rPr>
-          <w:bCs/>
-          <w:lang w:val="en-GB"/>
-        </w:rPr>
-        <w:t xml:space="preserve">mand is high.  By </w:t>
-      </w:r>
-      <w:r>
-        <w:rPr>
-          <w:bCs/>
-          <w:lang w:val="en-GB"/>
-        </w:rPr>
-        <w:t xml:space="preserve">utilising self-produced electricity during </w:t>
-      </w:r>
-      <w:r>
-        <w:rPr>
-          <w:bCs/>
-          <w:lang w:val="en-GB"/>
-        </w:rPr>
-        <w:t>peak</w:t>
-      </w:r>
-      <w:r>
-        <w:rPr>
-          <w:bCs/>
-          <w:lang w:val="en-GB"/>
-        </w:rPr>
-        <w:t xml:space="preserve"> hours, one is able to influence the </w:t>
-      </w:r>
-      <w:r>
-        <w:rPr>
-          <w:bCs/>
-          <w:lang w:val="en-GB"/>
-        </w:rPr>
-        <w:t>power grid</w:t>
-      </w:r>
-      <w:r>
-        <w:rPr>
-          <w:bCs/>
-          <w:lang w:val="en-GB"/>
-        </w:rPr>
-        <w:t xml:space="preserve"> in a very </w:t>
-      </w:r>
-      <w:r>
-        <w:rPr>
-          <w:bCs/>
-          <w:lang w:val="en-GB"/>
-        </w:rPr>
-        <w:t>beneficial</w:t>
-      </w:r>
-      <w:r>
-        <w:rPr>
-          <w:bCs/>
-          <w:lang w:val="en-GB"/>
-        </w:rPr>
-        <w:t xml:space="preserve"> way. </w:t>
-      </w:r>
-      <w:r>
-        <w:rPr>
-          <w:bCs/>
-          <w:lang w:val="en-GB"/>
-        </w:rPr>
-        <w:t xml:space="preserve">In order to achieve the desired effect, the users of the PV systems needs to be able to see when the demand is </w:t>
-      </w:r>
-      <w:r>
-        <w:rPr>
-          <w:bCs/>
-          <w:lang w:val="en-GB"/>
-        </w:rPr>
-        <w:t>high and also in which way their</w:t>
-      </w:r>
-      <w:r>
-        <w:rPr>
-          <w:bCs/>
-          <w:lang w:val="en-GB"/>
-        </w:rPr>
-        <w:t xml:space="preserve"> </w:t>
-      </w:r>
-      <w:r>
-        <w:rPr>
-          <w:bCs/>
-          <w:lang w:val="en-GB"/>
-        </w:rPr>
-        <w:t>ex</w:t>
-      </w:r>
-      <w:r>
-        <w:rPr>
-          <w:bCs/>
-          <w:lang w:val="en-GB"/>
-        </w:rPr>
-        <w:t xml:space="preserve">penditure </w:t>
-      </w:r>
-      <w:r>
-        <w:rPr>
-          <w:bCs/>
-          <w:lang w:val="en-GB"/>
-        </w:rPr>
-        <w:t>habits</w:t>
-      </w:r>
-      <w:r>
-        <w:rPr>
-          <w:bCs/>
-          <w:lang w:val="en-GB"/>
-        </w:rPr>
-        <w:t xml:space="preserve"> are affecting the load on the grid.</w:t>
-      </w:r>
-      <w:r>
-        <w:rPr>
-          <w:bCs/>
-          <w:lang w:val="en-GB"/>
-        </w:rPr>
-        <w:t xml:space="preserve"> </w:t>
-      </w:r>
-      <w:r>
-        <w:rPr>
-          <w:bCs/>
-          <w:lang w:val="en-GB"/>
-        </w:rPr>
-        <w:t xml:space="preserve">So by </w:t>
-      </w:r>
-      <w:r>
-        <w:rPr>
-          <w:bCs/>
-          <w:lang w:val="en-GB"/>
-        </w:rPr>
-        <w:t xml:space="preserve">aiding the users to gain greater knowledge concerning their own, and their neighbours, usage, we believe that as knowledge grows, so does the interest and motivation to change. </w:t>
-      </w:r>
-      <w:r>
-        <w:rPr>
-          <w:bCs/>
-          <w:lang w:val="en-GB"/>
-        </w:rPr>
-        <w:t xml:space="preserve">The key aspect of this study is to get the participants to change their habits so they use the </w:t>
-      </w:r>
-      <w:r>
-        <w:rPr>
-          <w:bCs/>
-          <w:lang w:val="en-GB"/>
-        </w:rPr>
-        <w:t>self-supplied</w:t>
-      </w:r>
-      <w:r>
-        <w:rPr>
-          <w:bCs/>
-          <w:lang w:val="en-GB"/>
-        </w:rPr>
-        <w:t xml:space="preserve"> electricity during these hours. </w:t>
-      </w:r>
-      <w:r>
-        <w:rPr>
-          <w:bCs/>
-          <w:lang w:val="en-GB"/>
-        </w:rPr>
-        <w:t>This will be achieved by using gamification.</w:t>
-      </w:r>
-    </w:p>
-    <w:p>
-      <w:pPr>
-        <w:rPr>
-          <w:b/>
-          <w:bCs/>
-          <w:lang w:val="en-GB"/>
-        </w:rPr>
-      </w:pPr>
-      <w:commentRangeStart w:id="6"/>
-      <w:r>
-        <w:rPr>
-          <w:b/>
-          <w:bCs/>
-          <w:lang w:val="en-GB"/>
-        </w:rPr>
-        <w:t>Motivation</w:t>
-      </w:r>
-      <w:commentRangeEnd w:id="6"/>
-      <w:r>
-        <w:rPr>
-          <w:rStyle w:val="Merknadsreferanse"/>
-          <w:lang w:val="en-GB"/>
-        </w:rPr>
-        <w:commentReference w:id="6"/>
       </w:r>
     </w:p>
     <w:p>
@@ -1228,115 +1228,109 @@
           <w:bCs/>
           <w:lang w:val="en-GB"/>
         </w:rPr>
-        <w:t xml:space="preserve"> extrinsic motivation is needed in order to change ones </w:t>
+        <w:t xml:space="preserve"> extrinsic motivation is ne</w:t>
+      </w:r>
+      <w:r>
+        <w:rPr>
+          <w:bCs/>
+          <w:lang w:val="en-GB"/>
+        </w:rPr>
+        <w:t>eded in order to change ones ha</w:t>
+      </w:r>
+      <w:r>
+        <w:rPr>
+          <w:bCs/>
+          <w:lang w:val="en-GB"/>
+        </w:rPr>
+        <w:t>bit.</w:t>
+      </w:r>
+      <w:r>
+        <w:rPr>
+          <w:bCs/>
+          <w:lang w:val="en-GB"/>
+        </w:rPr>
+        <w:t xml:space="preserve"> In addition to this a subject needs to be sufficiently motivated before the </w:t>
+      </w:r>
+      <w:r>
+        <w:rPr>
+          <w:bCs/>
+          <w:lang w:val="en-GB"/>
+        </w:rPr>
+        <w:t>intervention</w:t>
+      </w:r>
+      <w:r>
+        <w:rPr>
+          <w:bCs/>
+          <w:lang w:val="en-GB"/>
+        </w:rPr>
+        <w:t>,</w:t>
+      </w:r>
+      <w:r>
+        <w:rPr>
+          <w:bCs/>
+          <w:lang w:val="en-GB"/>
+        </w:rPr>
+        <w:t xml:space="preserve"> he/she needs to have the ability to perform the behavio</w:t>
+      </w:r>
+      <w:r>
+        <w:rPr>
+          <w:bCs/>
+          <w:lang w:val="en-GB"/>
+        </w:rPr>
+        <w:t>u</w:t>
+      </w:r>
+      <w:r>
+        <w:rPr>
+          <w:bCs/>
+          <w:lang w:val="en-GB"/>
+        </w:rPr>
+        <w:t>r, and be triggered in order to perform the behavio</w:t>
+      </w:r>
+      <w:r>
+        <w:rPr>
+          <w:bCs/>
+          <w:lang w:val="en-GB"/>
+        </w:rPr>
+        <w:t>u</w:t>
+      </w:r>
+      <w:r>
+        <w:rPr>
+          <w:bCs/>
+          <w:lang w:val="en-GB"/>
+        </w:rPr>
+        <w:t>r.</w:t>
+      </w:r>
+      <w:r>
+        <w:rPr>
+          <w:bCs/>
+          <w:lang w:val="en-GB"/>
+        </w:rPr>
+        <w:t xml:space="preserve"> </w:t>
+      </w:r>
+      <w:r>
+        <w:rPr>
+          <w:bCs/>
+          <w:color w:val="C0504D" w:themeColor="accent2"/>
+          <w:lang w:val="en-GB"/>
+        </w:rPr>
+        <w:t xml:space="preserve">More on </w:t>
       </w:r>
       <w:proofErr w:type="spellStart"/>
       <w:r>
         <w:rPr>
           <w:bCs/>
-          <w:lang w:val="en-GB"/>
-        </w:rPr>
-        <w:t>habbit</w:t>
+          <w:color w:val="C0504D" w:themeColor="accent2"/>
+          <w:lang w:val="en-GB"/>
+        </w:rPr>
+        <w:t>Fogg´s</w:t>
       </w:r>
       <w:proofErr w:type="spellEnd"/>
       <w:r>
         <w:rPr>
           <w:bCs/>
-          <w:lang w:val="en-GB"/>
-        </w:rPr>
-        <w:t>.</w:t>
-      </w:r>
-      <w:r>
-        <w:rPr>
-          <w:bCs/>
-          <w:lang w:val="en-GB"/>
-        </w:rPr>
-        <w:t xml:space="preserve"> In addition to this a subject needs to be sufficiently motivated before the </w:t>
-      </w:r>
-      <w:r>
-        <w:rPr>
-          <w:bCs/>
-          <w:lang w:val="en-GB"/>
-        </w:rPr>
-        <w:t>intervention</w:t>
-      </w:r>
-      <w:r>
-        <w:rPr>
-          <w:bCs/>
-          <w:lang w:val="en-GB"/>
-        </w:rPr>
-        <w:t>,</w:t>
-      </w:r>
-      <w:r>
-        <w:rPr>
-          <w:bCs/>
-          <w:lang w:val="en-GB"/>
-        </w:rPr>
-        <w:t xml:space="preserve"> he/she needs to have the ability to perform the </w:t>
-      </w:r>
-      <w:proofErr w:type="spellStart"/>
-      <w:r>
-        <w:rPr>
-          <w:bCs/>
-          <w:lang w:val="en-GB"/>
-        </w:rPr>
-        <w:t>behavior</w:t>
-      </w:r>
-      <w:proofErr w:type="spellEnd"/>
-      <w:r>
-        <w:rPr>
-          <w:bCs/>
-          <w:lang w:val="en-GB"/>
-        </w:rPr>
-        <w:t xml:space="preserve">, and be triggered in order to perform the </w:t>
-      </w:r>
-      <w:proofErr w:type="spellStart"/>
-      <w:r>
-        <w:rPr>
-          <w:bCs/>
-          <w:lang w:val="en-GB"/>
-        </w:rPr>
-        <w:t>behavior</w:t>
-      </w:r>
-      <w:proofErr w:type="spellEnd"/>
-      <w:r>
-        <w:rPr>
-          <w:bCs/>
-          <w:lang w:val="en-GB"/>
-        </w:rPr>
-        <w:t>.</w:t>
-      </w:r>
-      <w:r>
-        <w:rPr>
-          <w:bCs/>
-          <w:lang w:val="en-GB"/>
-        </w:rPr>
-        <w:t xml:space="preserve"> </w:t>
-      </w:r>
-      <w:r>
-        <w:rPr>
-          <w:bCs/>
           <w:color w:val="C0504D" w:themeColor="accent2"/>
           <w:lang w:val="en-GB"/>
         </w:rPr>
-        <w:t xml:space="preserve">More on </w:t>
-      </w:r>
-      <w:proofErr w:type="spellStart"/>
-      <w:r>
-        <w:rPr>
-          <w:bCs/>
-          <w:color w:val="C0504D" w:themeColor="accent2"/>
-          <w:lang w:val="en-GB"/>
-        </w:rPr>
-        <w:t>Fogg´s</w:t>
-      </w:r>
-      <w:proofErr w:type="spellEnd"/>
-      <w:r>
-        <w:rPr>
-          <w:bCs/>
-          <w:color w:val="C0504D" w:themeColor="accent2"/>
-          <w:lang w:val="en-GB"/>
-        </w:rPr>
         <w:t xml:space="preserve"> theory</w:t>
       </w:r>
     </w:p>
@@ -1347,37 +1341,42 @@
           <w:lang w:val="en-GB"/>
         </w:rPr>
       </w:pPr>
-      <w:proofErr w:type="spellStart"/>
       <w:r>
         <w:rPr>
           <w:b/>
           <w:lang w:val="en-GB"/>
         </w:rPr>
-        <w:t>Behavioral</w:t>
-      </w:r>
-      <w:proofErr w:type="spellEnd"/>
+        <w:t>Behavio</w:t>
+      </w:r>
       <w:r>
         <w:rPr>
           <w:b/>
           <w:lang w:val="en-GB"/>
         </w:rPr>
-        <w:t xml:space="preserve"> </w:t>
-      </w:r>
-      <w:commentRangeStart w:id="7"/>
+        <w:t>u</w:t>
+      </w:r>
       <w:r>
         <w:rPr>
           <w:b/>
           <w:lang w:val="en-GB"/>
         </w:rPr>
+        <w:t xml:space="preserve">ral </w:t>
+      </w:r>
+      <w:commentRangeStart w:id="6"/>
+      <w:r>
+        <w:rPr>
+          <w:b/>
+          <w:lang w:val="en-GB"/>
+        </w:rPr>
         <w:t>change</w:t>
       </w:r>
-      <w:commentRangeEnd w:id="7"/>
+      <w:commentRangeEnd w:id="6"/>
       <w:r>
         <w:rPr>
           <w:rStyle w:val="Merknadsreferanse"/>
           <w:lang w:val="en-GB"/>
         </w:rPr>
-        <w:commentReference w:id="7"/>
+        <w:commentReference w:id="6"/>
       </w:r>
     </w:p>
     <w:p>
@@ -1418,27 +1417,25 @@
           <w:szCs w:val="22"/>
           <w:lang w:val="en-GB"/>
         </w:rPr>
-        <w:t xml:space="preserve"> persuasive technology is heavily depending on consumers participation and acceptance. These systems are created to aid a user to change their </w:t>
-      </w:r>
-      <w:proofErr w:type="spellStart"/>
-      <w:r>
-        <w:rPr>
-          <w:rFonts w:asciiTheme="minorHAnsi" w:hAnsiTheme="minorHAnsi"/>
-          <w:sz w:val="22"/>
-          <w:szCs w:val="22"/>
-          <w:lang w:val="en-GB"/>
-        </w:rPr>
-        <w:t>behavior</w:t>
-      </w:r>
-      <w:proofErr w:type="spellEnd"/>
-      <w:r>
-        <w:rPr>
-          <w:rFonts w:asciiTheme="minorHAnsi" w:hAnsiTheme="minorHAnsi"/>
-          <w:sz w:val="22"/>
-          <w:szCs w:val="22"/>
-          <w:lang w:val="en-GB"/>
-        </w:rPr>
-        <w:t xml:space="preserve">. According to B. J. </w:t>
+        <w:t xml:space="preserve"> persuasive technology is heavily depending on consumers participation and acceptance. These systems are created to aid a user to change their behavio</w:t>
+      </w:r>
+      <w:r>
+        <w:rPr>
+          <w:rFonts w:asciiTheme="minorHAnsi" w:hAnsiTheme="minorHAnsi"/>
+          <w:sz w:val="22"/>
+          <w:szCs w:val="22"/>
+          <w:lang w:val="en-GB"/>
+        </w:rPr>
+        <w:t>u</w:t>
+      </w:r>
+      <w:r>
+        <w:rPr>
+          <w:rFonts w:asciiTheme="minorHAnsi" w:hAnsiTheme="minorHAnsi"/>
+          <w:sz w:val="22"/>
+          <w:szCs w:val="22"/>
+          <w:lang w:val="en-GB"/>
+        </w:rPr>
+        <w:t xml:space="preserve">r. According to B. J. </w:t>
       </w:r>
       <w:proofErr w:type="spellStart"/>
       <w:r>
@@ -1480,67 +1477,61 @@
           <w:szCs w:val="22"/>
           <w:lang w:val="en-GB"/>
         </w:rPr>
-        <w:t xml:space="preserve"> individual to adopt a target </w:t>
-      </w:r>
-      <w:proofErr w:type="spellStart"/>
-      <w:r>
-        <w:rPr>
-          <w:rFonts w:asciiTheme="minorHAnsi" w:hAnsiTheme="minorHAnsi"/>
-          <w:sz w:val="22"/>
-          <w:szCs w:val="22"/>
-          <w:lang w:val="en-GB"/>
-        </w:rPr>
-        <w:t>behavior</w:t>
-      </w:r>
-      <w:proofErr w:type="spellEnd"/>
-      <w:r>
-        <w:rPr>
-          <w:rFonts w:asciiTheme="minorHAnsi" w:hAnsiTheme="minorHAnsi"/>
-          <w:sz w:val="22"/>
-          <w:szCs w:val="22"/>
-          <w:lang w:val="en-GB"/>
-        </w:rPr>
-        <w:t xml:space="preserve"> they need to be (1) be sufficiently motivated, (2) have the ability to perform the </w:t>
-      </w:r>
-      <w:proofErr w:type="spellStart"/>
-      <w:r>
-        <w:rPr>
-          <w:rFonts w:asciiTheme="minorHAnsi" w:hAnsiTheme="minorHAnsi"/>
-          <w:sz w:val="22"/>
-          <w:szCs w:val="22"/>
-          <w:lang w:val="en-GB"/>
-        </w:rPr>
-        <w:t>behavior</w:t>
-      </w:r>
-      <w:proofErr w:type="spellEnd"/>
-      <w:r>
-        <w:rPr>
-          <w:rFonts w:asciiTheme="minorHAnsi" w:hAnsiTheme="minorHAnsi"/>
-          <w:sz w:val="22"/>
-          <w:szCs w:val="22"/>
-          <w:lang w:val="en-GB"/>
-        </w:rPr>
-        <w:t xml:space="preserve">, and (3) be triggered to perform the </w:t>
-      </w:r>
-      <w:proofErr w:type="spellStart"/>
-      <w:r>
-        <w:rPr>
-          <w:rFonts w:asciiTheme="minorHAnsi" w:hAnsiTheme="minorHAnsi"/>
-          <w:sz w:val="22"/>
-          <w:szCs w:val="22"/>
-          <w:lang w:val="en-GB"/>
-        </w:rPr>
-        <w:t>behavior</w:t>
-      </w:r>
-      <w:proofErr w:type="spellEnd"/>
-      <w:r>
-        <w:rPr>
-          <w:rFonts w:asciiTheme="minorHAnsi" w:hAnsiTheme="minorHAnsi"/>
-          <w:sz w:val="22"/>
-          <w:szCs w:val="22"/>
-          <w:lang w:val="en-GB"/>
-        </w:rPr>
-        <w:t xml:space="preserve"> [3]. In this </w:t>
+        <w:t xml:space="preserve"> individual to adopt a target behavio</w:t>
+      </w:r>
+      <w:r>
+        <w:rPr>
+          <w:rFonts w:asciiTheme="minorHAnsi" w:hAnsiTheme="minorHAnsi"/>
+          <w:sz w:val="22"/>
+          <w:szCs w:val="22"/>
+          <w:lang w:val="en-GB"/>
+        </w:rPr>
+        <w:t>u</w:t>
+      </w:r>
+      <w:r>
+        <w:rPr>
+          <w:rFonts w:asciiTheme="minorHAnsi" w:hAnsiTheme="minorHAnsi"/>
+          <w:sz w:val="22"/>
+          <w:szCs w:val="22"/>
+          <w:lang w:val="en-GB"/>
+        </w:rPr>
+        <w:t>r they need to be (1) be sufficiently motivated, (2) have the ability to perform the behavio</w:t>
+      </w:r>
+      <w:r>
+        <w:rPr>
+          <w:rFonts w:asciiTheme="minorHAnsi" w:hAnsiTheme="minorHAnsi"/>
+          <w:sz w:val="22"/>
+          <w:szCs w:val="22"/>
+          <w:lang w:val="en-GB"/>
+        </w:rPr>
+        <w:t>u</w:t>
+      </w:r>
+      <w:r>
+        <w:rPr>
+          <w:rFonts w:asciiTheme="minorHAnsi" w:hAnsiTheme="minorHAnsi"/>
+          <w:sz w:val="22"/>
+          <w:szCs w:val="22"/>
+          <w:lang w:val="en-GB"/>
+        </w:rPr>
+        <w:t>r, and (3) be triggered to perform the behavio</w:t>
+      </w:r>
+      <w:r>
+        <w:rPr>
+          <w:rFonts w:asciiTheme="minorHAnsi" w:hAnsiTheme="minorHAnsi"/>
+          <w:sz w:val="22"/>
+          <w:szCs w:val="22"/>
+          <w:lang w:val="en-GB"/>
+        </w:rPr>
+        <w:t>u</w:t>
+      </w:r>
+      <w:r>
+        <w:rPr>
+          <w:rFonts w:asciiTheme="minorHAnsi" w:hAnsiTheme="minorHAnsi"/>
+          <w:sz w:val="22"/>
+          <w:szCs w:val="22"/>
+          <w:lang w:val="en-GB"/>
+        </w:rPr>
+        <w:t xml:space="preserve">r [3]. In this </w:t>
       </w:r>
       <w:r>
         <w:rPr>
@@ -1590,7 +1581,61 @@
           <w:szCs w:val="22"/>
           <w:lang w:val="en-GB"/>
         </w:rPr>
-        <w:t xml:space="preserve"> </w:t>
+        <w:t xml:space="preserve"> Behavio</w:t>
+      </w:r>
+      <w:r>
+        <w:rPr>
+          <w:rFonts w:asciiTheme="minorHAnsi" w:hAnsiTheme="minorHAnsi"/>
+          <w:sz w:val="22"/>
+          <w:szCs w:val="22"/>
+          <w:lang w:val="en-GB"/>
+        </w:rPr>
+        <w:t>u</w:t>
+      </w:r>
+      <w:r>
+        <w:rPr>
+          <w:rFonts w:asciiTheme="minorHAnsi" w:hAnsiTheme="minorHAnsi"/>
+          <w:sz w:val="22"/>
+          <w:szCs w:val="22"/>
+          <w:lang w:val="en-GB"/>
+        </w:rPr>
+        <w:t>ral Model) that helps researches and designers to think more clearly about behavio</w:t>
+      </w:r>
+      <w:r>
+        <w:rPr>
+          <w:rFonts w:asciiTheme="minorHAnsi" w:hAnsiTheme="minorHAnsi"/>
+          <w:sz w:val="22"/>
+          <w:szCs w:val="22"/>
+          <w:lang w:val="en-GB"/>
+        </w:rPr>
+        <w:t>u</w:t>
+      </w:r>
+      <w:r>
+        <w:rPr>
+          <w:rFonts w:asciiTheme="minorHAnsi" w:hAnsiTheme="minorHAnsi"/>
+          <w:sz w:val="22"/>
+          <w:szCs w:val="22"/>
+          <w:lang w:val="en-GB"/>
+        </w:rPr>
+        <w:t>r. It is important to see how all of the three parts has to be present in order for a change to behavio</w:t>
+      </w:r>
+      <w:r>
+        <w:rPr>
+          <w:rFonts w:asciiTheme="minorHAnsi" w:hAnsiTheme="minorHAnsi"/>
+          <w:sz w:val="22"/>
+          <w:szCs w:val="22"/>
+          <w:lang w:val="en-GB"/>
+        </w:rPr>
+        <w:t>u</w:t>
+      </w:r>
+      <w:r>
+        <w:rPr>
+          <w:rFonts w:asciiTheme="minorHAnsi" w:hAnsiTheme="minorHAnsi"/>
+          <w:sz w:val="22"/>
+          <w:szCs w:val="22"/>
+          <w:lang w:val="en-GB"/>
+        </w:rPr>
+        <w:t xml:space="preserve">r to take place. In regards of the goal and research questions, it is important that the users involved in the research has an underlying motivation to use less energy. This might be of </w:t>
       </w:r>
       <w:proofErr w:type="spellStart"/>
       <w:r>
@@ -1600,7 +1645,7 @@
           <w:szCs w:val="22"/>
           <w:lang w:val="en-GB"/>
         </w:rPr>
-        <w:t>Behavioral</w:t>
+        <w:t>economical</w:t>
       </w:r>
       <w:proofErr w:type="spellEnd"/>
       <w:r>
@@ -1610,87 +1655,25 @@
           <w:szCs w:val="22"/>
           <w:lang w:val="en-GB"/>
         </w:rPr>
-        <w:t xml:space="preserve"> Model) that helps researches and designers to think more clearly about </w:t>
-      </w:r>
-      <w:proofErr w:type="spellStart"/>
-      <w:r>
-        <w:rPr>
-          <w:rFonts w:asciiTheme="minorHAnsi" w:hAnsiTheme="minorHAnsi"/>
-          <w:sz w:val="22"/>
-          <w:szCs w:val="22"/>
-          <w:lang w:val="en-GB"/>
-        </w:rPr>
-        <w:t>behavior</w:t>
-      </w:r>
-      <w:proofErr w:type="spellEnd"/>
-      <w:r>
-        <w:rPr>
-          <w:rFonts w:asciiTheme="minorHAnsi" w:hAnsiTheme="minorHAnsi"/>
-          <w:sz w:val="22"/>
-          <w:szCs w:val="22"/>
-          <w:lang w:val="en-GB"/>
-        </w:rPr>
-        <w:t xml:space="preserve">. It is important to see how all of the three parts has to be present in order for a change to </w:t>
-      </w:r>
-      <w:proofErr w:type="spellStart"/>
-      <w:r>
-        <w:rPr>
-          <w:rFonts w:asciiTheme="minorHAnsi" w:hAnsiTheme="minorHAnsi"/>
-          <w:sz w:val="22"/>
-          <w:szCs w:val="22"/>
-          <w:lang w:val="en-GB"/>
-        </w:rPr>
-        <w:t>behavior</w:t>
-      </w:r>
-      <w:proofErr w:type="spellEnd"/>
-      <w:r>
-        <w:rPr>
-          <w:rFonts w:asciiTheme="minorHAnsi" w:hAnsiTheme="minorHAnsi"/>
-          <w:sz w:val="22"/>
-          <w:szCs w:val="22"/>
-          <w:lang w:val="en-GB"/>
-        </w:rPr>
-        <w:t xml:space="preserve"> to take place. In regards of the goal and research questions, it is important that the users involved in the research has an underlying motivation to use less energy. This might be of </w:t>
-      </w:r>
-      <w:proofErr w:type="spellStart"/>
-      <w:r>
-        <w:rPr>
-          <w:rFonts w:asciiTheme="minorHAnsi" w:hAnsiTheme="minorHAnsi"/>
-          <w:sz w:val="22"/>
-          <w:szCs w:val="22"/>
-          <w:lang w:val="en-GB"/>
-        </w:rPr>
-        <w:t>economical</w:t>
-      </w:r>
-      <w:proofErr w:type="spellEnd"/>
-      <w:r>
-        <w:rPr>
-          <w:rFonts w:asciiTheme="minorHAnsi" w:hAnsiTheme="minorHAnsi"/>
-          <w:sz w:val="22"/>
-          <w:szCs w:val="22"/>
-          <w:lang w:val="en-GB"/>
-        </w:rPr>
-        <w:t xml:space="preserve">, environmental, or social reasons. The users have to be able to take the necessary steps to save energy. For example they need to be able to operate the thermostat in order to turn it down a few degrees. They need to be prompted by the system when an event take place, notice the trigger, and act according to the target </w:t>
-      </w:r>
-      <w:proofErr w:type="spellStart"/>
-      <w:r>
-        <w:rPr>
-          <w:rFonts w:asciiTheme="minorHAnsi" w:hAnsiTheme="minorHAnsi"/>
-          <w:sz w:val="22"/>
-          <w:szCs w:val="22"/>
-          <w:lang w:val="en-GB"/>
-        </w:rPr>
-        <w:t>behavior</w:t>
-      </w:r>
-      <w:proofErr w:type="spellEnd"/>
-      <w:r>
-        <w:rPr>
-          <w:rFonts w:asciiTheme="minorHAnsi" w:hAnsiTheme="minorHAnsi"/>
-          <w:sz w:val="22"/>
-          <w:szCs w:val="22"/>
-          <w:lang w:val="en-GB"/>
-        </w:rPr>
-        <w:t>. This can be in the form of an alarm that sounds, a text message, or an email. It is vital that the trigger happens at the most opportune moment. Or else the users might be discouraged or even angry, thus resulting in discontinuation of the system.</w:t>
+        <w:t>, environmental, or social reasons. The users have to be able to take the necessary steps to save energy. For example they need to be able to operate the thermostat in order to turn it down a few degrees. They need to be prompted by the system when an event take place, notice the trigger, and act according to the target behavio</w:t>
+      </w:r>
+      <w:r>
+        <w:rPr>
+          <w:rFonts w:asciiTheme="minorHAnsi" w:hAnsiTheme="minorHAnsi"/>
+          <w:sz w:val="22"/>
+          <w:szCs w:val="22"/>
+          <w:lang w:val="en-GB"/>
+        </w:rPr>
+        <w:t>u</w:t>
+      </w:r>
+      <w:r>
+        <w:rPr>
+          <w:rFonts w:asciiTheme="minorHAnsi" w:hAnsiTheme="minorHAnsi"/>
+          <w:sz w:val="22"/>
+          <w:szCs w:val="22"/>
+          <w:lang w:val="en-GB"/>
+        </w:rPr>
+        <w:t>r. This can be in the form of an alarm that sounds, a text message, or an email. It is vital that the trigger happens at the most opportune moment. Or else the users might be discouraged or even angry, thus resulting in discontinuation of the system.</w:t>
       </w:r>
     </w:p>
     <w:p>
@@ -1712,7 +1695,7 @@
           <w:lang w:val="en-GB"/>
         </w:rPr>
       </w:pPr>
-      <w:commentRangeStart w:id="8"/>
+      <w:commentRangeStart w:id="7"/>
       <w:r>
         <w:rPr>
           <w:b/>
@@ -1720,13 +1703,13 @@
         </w:rPr>
         <w:t>Feedback</w:t>
       </w:r>
-      <w:commentRangeEnd w:id="8"/>
+      <w:commentRangeEnd w:id="7"/>
       <w:r>
         <w:rPr>
           <w:rStyle w:val="Merknadsreferanse"/>
           <w:lang w:val="en-GB"/>
         </w:rPr>
-        <w:commentReference w:id="8"/>
+        <w:commentReference w:id="7"/>
       </w:r>
     </w:p>
     <w:p>
@@ -1740,67 +1723,196 @@
         <w:rPr>
           <w:lang w:val="en-GB"/>
         </w:rPr>
-        <w:t xml:space="preserve">A case study conducted in 1979, showed that by providing </w:t>
+        <w:t>A case study conducted in 197</w:t>
+      </w:r>
+      <w:r>
+        <w:rPr>
+          <w:lang w:val="en-GB"/>
+        </w:rPr>
+        <w:t>9, showed that by providing the</w:t>
+      </w:r>
+      <w:r>
+        <w:rPr>
+          <w:lang w:val="en-GB"/>
+        </w:rPr>
+        <w:t xml:space="preserve"> households with real-time feedback of their consumption, they managed to reduce the consump</w:t>
+      </w:r>
+      <w:r>
+        <w:rPr>
+          <w:lang w:val="en-GB"/>
+        </w:rPr>
+        <w:t>tion with between 10-15% [4]. A</w:t>
+      </w:r>
+      <w:r>
+        <w:rPr>
+          <w:lang w:val="en-GB"/>
+        </w:rPr>
+        <w:t xml:space="preserve">lthough old, this article it is very relevant to the ICT in mind. The study took place in suburban Maryland townhouse community near Washington, DC. </w:t>
       </w:r>
       <w:proofErr w:type="gramStart"/>
       <w:r>
         <w:rPr>
           <w:lang w:val="en-GB"/>
         </w:rPr>
-        <w:t>the  households</w:t>
+        <w:t>from</w:t>
       </w:r>
       <w:proofErr w:type="gramEnd"/>
       <w:r>
         <w:rPr>
           <w:lang w:val="en-GB"/>
         </w:rPr>
-        <w:t xml:space="preserve"> with real-time feedback of their consumption, they managed to reduce the consumption with between 10-15% [4]. </w:t>
+        <w:t xml:space="preserve"> January to May 1979. 45 of the participants were randomly assigned to a feedback, self-monitoring, or comparison group. In the feedback group, the participants received a feedback sheet on the door for 28 consecutive days. Each sheet was colo</w:t>
+      </w:r>
+      <w:r>
+        <w:rPr>
+          <w:lang w:val="en-GB"/>
+        </w:rPr>
+        <w:t>u</w:t>
+      </w:r>
+      <w:r>
+        <w:rPr>
+          <w:lang w:val="en-GB"/>
+        </w:rPr>
+        <w:t xml:space="preserve">r coded, and had an ascending series of smiles or frown according to the prior days </w:t>
       </w:r>
       <w:proofErr w:type="spellStart"/>
       <w:r>
         <w:rPr>
           <w:lang w:val="en-GB"/>
         </w:rPr>
-        <w:t>Allthough</w:t>
+        <w:t>spenditure</w:t>
       </w:r>
       <w:proofErr w:type="spellEnd"/>
       <w:r>
         <w:rPr>
           <w:lang w:val="en-GB"/>
         </w:rPr>
-        <w:t xml:space="preserve"> old, this article it is very relevant to the ICT in mind. The study took place in suburban Maryland townhouse community near Washington, DC. </w:t>
-      </w:r>
-      <w:proofErr w:type="gramStart"/>
-      <w:r>
-        <w:rPr>
-          <w:lang w:val="en-GB"/>
-        </w:rPr>
-        <w:t>from</w:t>
-      </w:r>
-      <w:proofErr w:type="gramEnd"/>
-      <w:r>
-        <w:rPr>
-          <w:lang w:val="en-GB"/>
-        </w:rPr>
-        <w:t xml:space="preserve"> January to May 1979. 45 of the participants were randomly assigned to a feedback, self-monitoring, or comparison group. In the feedback group, the participants received a feedback sheet on the door for 28 consecutive days. Each sheet was </w:t>
+        <w:t xml:space="preserve"> based on the base line consumption. The self-monitoring group got extensive training and practic</w:t>
+      </w:r>
+      <w:r>
+        <w:rPr>
+          <w:lang w:val="en-GB"/>
+        </w:rPr>
+        <w:t>e with reading the dials of the</w:t>
+      </w:r>
+      <w:r>
+        <w:rPr>
+          <w:lang w:val="en-GB"/>
+        </w:rPr>
+        <w:t xml:space="preserve"> house electricity meter. They got a sheet in the door every day, which contained the expected </w:t>
       </w:r>
       <w:proofErr w:type="spellStart"/>
       <w:r>
         <w:rPr>
           <w:lang w:val="en-GB"/>
         </w:rPr>
-        <w:t>color</w:t>
+        <w:t>spenditure</w:t>
       </w:r>
       <w:proofErr w:type="spellEnd"/>
       <w:r>
         <w:rPr>
           <w:lang w:val="en-GB"/>
         </w:rPr>
-        <w:t xml:space="preserve"> coded, and had an ascending series of smiles or frown according to the prior days </w:t>
+        <w:t xml:space="preserve"> bared on the base line consumption. During the intervention and the follow-up period the feedback group and the self-monitoring group has managed to reduce their electricity by 13% and 7% respectively compared to the comparison groups.</w:t>
+      </w:r>
+    </w:p>
+    <w:p>
+      <w:pPr>
+        <w:pStyle w:val="Brdtekst"/>
+        <w:rPr>
+          <w:rFonts w:asciiTheme="minorHAnsi" w:hAnsiTheme="minorHAnsi"/>
+          <w:sz w:val="22"/>
+          <w:szCs w:val="22"/>
+          <w:lang w:val="en-GB"/>
+        </w:rPr>
+      </w:pPr>
+      <w:r>
+        <w:rPr>
+          <w:rFonts w:asciiTheme="minorHAnsi" w:hAnsiTheme="minorHAnsi"/>
+          <w:sz w:val="22"/>
+          <w:szCs w:val="22"/>
+          <w:lang w:val="en-GB"/>
+        </w:rPr>
+        <w:t>The feedback provided was of a very simple nature, namely colo</w:t>
+      </w:r>
+      <w:r>
+        <w:rPr>
+          <w:rFonts w:asciiTheme="minorHAnsi" w:hAnsiTheme="minorHAnsi"/>
+          <w:sz w:val="22"/>
+          <w:szCs w:val="22"/>
+          <w:lang w:val="en-GB"/>
+        </w:rPr>
+        <w:t>u</w:t>
+      </w:r>
+      <w:r>
+        <w:rPr>
+          <w:rFonts w:asciiTheme="minorHAnsi" w:hAnsiTheme="minorHAnsi"/>
+          <w:sz w:val="22"/>
+          <w:szCs w:val="22"/>
+          <w:lang w:val="en-GB"/>
+        </w:rPr>
+        <w:t>rs and smiley-faces. Alt</w:t>
+      </w:r>
+      <w:r>
+        <w:rPr>
+          <w:rFonts w:asciiTheme="minorHAnsi" w:hAnsiTheme="minorHAnsi"/>
+          <w:sz w:val="22"/>
+          <w:szCs w:val="22"/>
+          <w:lang w:val="en-GB"/>
+        </w:rPr>
+        <w:t>h</w:t>
+      </w:r>
+      <w:r>
+        <w:rPr>
+          <w:rFonts w:asciiTheme="minorHAnsi" w:hAnsiTheme="minorHAnsi"/>
+          <w:sz w:val="22"/>
+          <w:szCs w:val="22"/>
+          <w:lang w:val="en-GB"/>
+        </w:rPr>
+        <w:t>ough not very technically so</w:t>
+      </w:r>
+      <w:r>
+        <w:rPr>
+          <w:rFonts w:asciiTheme="minorHAnsi" w:hAnsiTheme="minorHAnsi"/>
+          <w:sz w:val="22"/>
+          <w:szCs w:val="22"/>
+          <w:lang w:val="en-GB"/>
+        </w:rPr>
+        <w:t>ph</w:t>
+      </w:r>
+      <w:r>
+        <w:rPr>
+          <w:rFonts w:asciiTheme="minorHAnsi" w:hAnsiTheme="minorHAnsi"/>
+          <w:sz w:val="22"/>
+          <w:szCs w:val="22"/>
+          <w:lang w:val="en-GB"/>
+        </w:rPr>
+        <w:t>isticated, it certainly managed to motivate the users to use less electricity both during the intervention and the follow-up period. In this particular study the participants were subject of conditioning through positive or negative reinforcement, the feedback created aw</w:t>
+      </w:r>
+      <w:r>
+        <w:rPr>
+          <w:rFonts w:asciiTheme="minorHAnsi" w:hAnsiTheme="minorHAnsi"/>
+          <w:sz w:val="22"/>
+          <w:szCs w:val="22"/>
+          <w:lang w:val="en-GB"/>
+        </w:rPr>
+        <w:t>a</w:t>
+      </w:r>
+      <w:r>
+        <w:rPr>
+          <w:rFonts w:asciiTheme="minorHAnsi" w:hAnsiTheme="minorHAnsi"/>
+          <w:sz w:val="22"/>
+          <w:szCs w:val="22"/>
+          <w:lang w:val="en-GB"/>
+        </w:rPr>
+        <w:t xml:space="preserve">reness and knowledge towards their </w:t>
       </w:r>
       <w:proofErr w:type="spellStart"/>
       <w:r>
         <w:rPr>
+          <w:rFonts w:asciiTheme="minorHAnsi" w:hAnsiTheme="minorHAnsi"/>
+          <w:sz w:val="22"/>
+          <w:szCs w:val="22"/>
           <w:lang w:val="en-GB"/>
         </w:rPr>
         <w:t>spenditure</w:t>
@@ -1808,248 +1920,97 @@
       <w:proofErr w:type="spellEnd"/>
       <w:r>
         <w:rPr>
-          <w:lang w:val="en-GB"/>
-        </w:rPr>
-        <w:t xml:space="preserve"> based on the base line consumption. The self-monitoring group got extensive training and practice with reading the dials of </w:t>
-      </w:r>
-      <w:proofErr w:type="gramStart"/>
-      <w:r>
-        <w:rPr>
-          <w:lang w:val="en-GB"/>
-        </w:rPr>
-        <w:t>the  house</w:t>
-      </w:r>
-      <w:proofErr w:type="gramEnd"/>
-      <w:r>
-        <w:rPr>
-          <w:lang w:val="en-GB"/>
-        </w:rPr>
-        <w:t xml:space="preserve"> electricity meter. They got a sheet in the door every day, which contained the expected </w:t>
+          <w:rFonts w:asciiTheme="minorHAnsi" w:hAnsiTheme="minorHAnsi"/>
+          <w:sz w:val="22"/>
+          <w:szCs w:val="22"/>
+          <w:lang w:val="en-GB"/>
+        </w:rPr>
+        <w:t>, possibly goal setting (</w:t>
       </w:r>
       <w:proofErr w:type="spellStart"/>
       <w:r>
         <w:rPr>
-          <w:lang w:val="en-GB"/>
-        </w:rPr>
-        <w:t>spenditure</w:t>
+          <w:rFonts w:asciiTheme="minorHAnsi" w:hAnsiTheme="minorHAnsi"/>
+          <w:sz w:val="22"/>
+          <w:szCs w:val="22"/>
+          <w:lang w:val="en-GB"/>
+        </w:rPr>
+        <w:t>intristic</w:t>
       </w:r>
       <w:proofErr w:type="spellEnd"/>
       <w:r>
         <w:rPr>
-          <w:lang w:val="en-GB"/>
-        </w:rPr>
-        <w:t xml:space="preserve"> bared on the base line consumption. During the intervention and the follow-up period the feedback group and the self-monitoring group has managed to reduce their electricity by 13% and 7% respectively compared to the comparison groups.</w:t>
-      </w:r>
-    </w:p>
-    <w:p>
-      <w:pPr>
-        <w:pStyle w:val="Brdtekst"/>
-        <w:rPr>
-          <w:rFonts w:asciiTheme="minorHAnsi" w:hAnsiTheme="minorHAnsi"/>
-          <w:sz w:val="22"/>
-          <w:szCs w:val="22"/>
-          <w:lang w:val="en-GB"/>
-        </w:rPr>
-      </w:pPr>
-      <w:r>
-        <w:rPr>
-          <w:rFonts w:asciiTheme="minorHAnsi" w:hAnsiTheme="minorHAnsi"/>
-          <w:sz w:val="22"/>
-          <w:szCs w:val="22"/>
-          <w:lang w:val="en-GB"/>
-        </w:rPr>
-        <w:t xml:space="preserve">The feedback provided was of a very simple nature, namely </w:t>
+          <w:rFonts w:asciiTheme="minorHAnsi" w:hAnsiTheme="minorHAnsi"/>
+          <w:sz w:val="22"/>
+          <w:szCs w:val="22"/>
+          <w:lang w:val="en-GB"/>
+        </w:rPr>
+        <w:t xml:space="preserve"> motivation [2]), and possibly a challenge between the neighbours (extrinsic motivation [2]). </w:t>
+      </w:r>
+    </w:p>
+    <w:p>
+      <w:pPr>
+        <w:rPr>
+          <w:bCs/>
+          <w:color w:val="C0504D" w:themeColor="accent2"/>
+          <w:lang w:val="en-GB"/>
+        </w:rPr>
+      </w:pPr>
+      <w:r>
+        <w:rPr>
+          <w:lang w:val="en-GB"/>
+        </w:rPr>
+        <w:t>A meta-review of the household electricity-saving opportunities conducted in 2010, which reviews several i</w:t>
+      </w:r>
+      <w:r>
+        <w:rPr>
+          <w:lang w:val="en-GB"/>
+        </w:rPr>
+        <w:t>nitiatives concerning electric</w:t>
+      </w:r>
+      <w:r>
+        <w:rPr>
+          <w:lang w:val="en-GB"/>
+        </w:rPr>
+        <w:t>ity-savings, state that using real-time feedback will reduce the electricity consumption on average by 12% [5]. The articles also says that the feedback level which is most effective is the real-time, appliance level feedback. However, feedback alone is not enough to maximize the energy savings of a household. Instead, the most effective form of feedback includes both products (meters, displays, and other devices) and services (compilation of data, targeting and tailoring recomm</w:t>
+      </w:r>
+      <w:r>
+        <w:rPr>
+          <w:lang w:val="en-GB"/>
+        </w:rPr>
+        <w:t>e</w:t>
+      </w:r>
+      <w:r>
+        <w:rPr>
+          <w:lang w:val="en-GB"/>
+        </w:rPr>
+        <w:t xml:space="preserve">ndations, </w:t>
       </w:r>
       <w:proofErr w:type="spellStart"/>
       <w:r>
         <w:rPr>
-          <w:rFonts w:asciiTheme="minorHAnsi" w:hAnsiTheme="minorHAnsi"/>
-          <w:sz w:val="22"/>
-          <w:szCs w:val="22"/>
-          <w:lang w:val="en-GB"/>
-        </w:rPr>
-        <w:t>colors</w:t>
+          <w:lang w:val="en-GB"/>
+        </w:rPr>
+        <w:t>etc</w:t>
       </w:r>
       <w:proofErr w:type="spellEnd"/>
       <w:r>
         <w:rPr>
-          <w:rFonts w:asciiTheme="minorHAnsi" w:hAnsiTheme="minorHAnsi"/>
-          <w:sz w:val="22"/>
-          <w:szCs w:val="22"/>
-          <w:lang w:val="en-GB"/>
-        </w:rPr>
-        <w:t xml:space="preserve"> and smiley-faces. </w:t>
-      </w:r>
-      <w:proofErr w:type="spellStart"/>
-      <w:r>
-        <w:rPr>
-          <w:rFonts w:asciiTheme="minorHAnsi" w:hAnsiTheme="minorHAnsi"/>
-          <w:sz w:val="22"/>
-          <w:szCs w:val="22"/>
-          <w:lang w:val="en-GB"/>
-        </w:rPr>
-        <w:t>Altough</w:t>
-      </w:r>
-      <w:proofErr w:type="spellEnd"/>
-      <w:r>
-        <w:rPr>
-          <w:rFonts w:asciiTheme="minorHAnsi" w:hAnsiTheme="minorHAnsi"/>
-          <w:sz w:val="22"/>
-          <w:szCs w:val="22"/>
-          <w:lang w:val="en-GB"/>
-        </w:rPr>
-        <w:t xml:space="preserve"> not very technically </w:t>
-      </w:r>
-      <w:proofErr w:type="spellStart"/>
-      <w:r>
-        <w:rPr>
-          <w:rFonts w:asciiTheme="minorHAnsi" w:hAnsiTheme="minorHAnsi"/>
-          <w:sz w:val="22"/>
-          <w:szCs w:val="22"/>
-          <w:lang w:val="en-GB"/>
-        </w:rPr>
-        <w:t>sofisticated</w:t>
-      </w:r>
-      <w:proofErr w:type="spellEnd"/>
-      <w:r>
-        <w:rPr>
-          <w:rFonts w:asciiTheme="minorHAnsi" w:hAnsiTheme="minorHAnsi"/>
-          <w:sz w:val="22"/>
-          <w:szCs w:val="22"/>
-          <w:lang w:val="en-GB"/>
-        </w:rPr>
-        <w:t xml:space="preserve">, it certainly managed to motivate the users to use less electricity both during the intervention and the follow-up period. In this particular study the participants were subject of conditioning through positive or negative reinforcement, the feedback created </w:t>
-      </w:r>
-      <w:proofErr w:type="spellStart"/>
-      <w:r>
-        <w:rPr>
-          <w:rFonts w:asciiTheme="minorHAnsi" w:hAnsiTheme="minorHAnsi"/>
-          <w:sz w:val="22"/>
-          <w:szCs w:val="22"/>
-          <w:lang w:val="en-GB"/>
-        </w:rPr>
-        <w:t>awereness</w:t>
-      </w:r>
-      <w:proofErr w:type="spellEnd"/>
-      <w:r>
-        <w:rPr>
-          <w:rFonts w:asciiTheme="minorHAnsi" w:hAnsiTheme="minorHAnsi"/>
-          <w:sz w:val="22"/>
-          <w:szCs w:val="22"/>
-          <w:lang w:val="en-GB"/>
-        </w:rPr>
-        <w:t xml:space="preserve"> and knowledge towards their </w:t>
-      </w:r>
-      <w:proofErr w:type="spellStart"/>
-      <w:r>
-        <w:rPr>
-          <w:rFonts w:asciiTheme="minorHAnsi" w:hAnsiTheme="minorHAnsi"/>
-          <w:sz w:val="22"/>
-          <w:szCs w:val="22"/>
-          <w:lang w:val="en-GB"/>
-        </w:rPr>
-        <w:t>spenditure</w:t>
-      </w:r>
-      <w:proofErr w:type="spellEnd"/>
-      <w:r>
-        <w:rPr>
-          <w:rFonts w:asciiTheme="minorHAnsi" w:hAnsiTheme="minorHAnsi"/>
-          <w:sz w:val="22"/>
-          <w:szCs w:val="22"/>
-          <w:lang w:val="en-GB"/>
-        </w:rPr>
-        <w:t>, possibly goal setting (</w:t>
-      </w:r>
-      <w:proofErr w:type="spellStart"/>
-      <w:r>
-        <w:rPr>
-          <w:rFonts w:asciiTheme="minorHAnsi" w:hAnsiTheme="minorHAnsi"/>
-          <w:sz w:val="22"/>
-          <w:szCs w:val="22"/>
-          <w:lang w:val="en-GB"/>
-        </w:rPr>
-        <w:t>intristic</w:t>
-      </w:r>
-      <w:proofErr w:type="spellEnd"/>
-      <w:r>
-        <w:rPr>
-          <w:rFonts w:asciiTheme="minorHAnsi" w:hAnsiTheme="minorHAnsi"/>
-          <w:sz w:val="22"/>
-          <w:szCs w:val="22"/>
-          <w:lang w:val="en-GB"/>
-        </w:rPr>
-        <w:t xml:space="preserve"> motivation [2]), and possibly a challenge between the neighbours (extrinsic motivation [2]). </w:t>
-      </w:r>
-    </w:p>
-    <w:p>
-      <w:pPr>
-        <w:rPr>
-          <w:bCs/>
-          <w:color w:val="C0504D" w:themeColor="accent2"/>
-          <w:lang w:val="en-GB"/>
-        </w:rPr>
-      </w:pPr>
-      <w:r>
-        <w:rPr>
-          <w:lang w:val="en-GB"/>
-        </w:rPr>
-        <w:t xml:space="preserve">A meta-review of the household electricity-saving opportunities conducted in 2010, which reviews several initiatives concerning </w:t>
-      </w:r>
-      <w:proofErr w:type="spellStart"/>
-      <w:r>
-        <w:rPr>
-          <w:lang w:val="en-GB"/>
-        </w:rPr>
-        <w:t>electricitity</w:t>
-      </w:r>
-      <w:proofErr w:type="spellEnd"/>
-      <w:r>
-        <w:rPr>
-          <w:lang w:val="en-GB"/>
-        </w:rPr>
-        <w:t xml:space="preserve">-savings, state that using real-time feedback will reduce the electricity consumption on average by 12% [5]. The articles also says that the feedback level which is most effective is the real-time, appliance level feedback. However, feedback alone is not enough to maximize the energy savings of a household. Instead, the most effective form of feedback includes both products (meters, displays, and other devices) and services (compilation of data, targeting and tailoring </w:t>
-      </w:r>
-      <w:proofErr w:type="spellStart"/>
-      <w:r>
-        <w:rPr>
-          <w:lang w:val="en-GB"/>
-        </w:rPr>
-        <w:t>recommandations</w:t>
-      </w:r>
-      <w:proofErr w:type="spellEnd"/>
-      <w:r>
-        <w:rPr>
-          <w:lang w:val="en-GB"/>
-        </w:rPr>
-        <w:t xml:space="preserve">, </w:t>
-      </w:r>
-      <w:proofErr w:type="spellStart"/>
-      <w:r>
-        <w:rPr>
-          <w:lang w:val="en-GB"/>
-        </w:rPr>
-        <w:t>etc</w:t>
-      </w:r>
-      <w:proofErr w:type="spellEnd"/>
-      <w:r>
-        <w:rPr>
-          <w:lang w:val="en-GB"/>
-        </w:rPr>
-        <w:t xml:space="preserve">). The effect of the feedback can be </w:t>
-      </w:r>
-      <w:proofErr w:type="spellStart"/>
-      <w:r>
-        <w:rPr>
-          <w:lang w:val="en-GB"/>
-        </w:rPr>
-        <w:t>enpowered</w:t>
-      </w:r>
-      <w:proofErr w:type="spellEnd"/>
-      <w:r>
-        <w:rPr>
-          <w:lang w:val="en-GB"/>
-        </w:rPr>
-        <w:t xml:space="preserve"> by the use of goal setting, commitments, competitions, and social norms.</w:t>
+          <w:lang w:val="en-GB"/>
+        </w:rPr>
+        <w:t>). The effect of the feedback can be e</w:t>
+      </w:r>
+      <w:r>
+        <w:rPr>
+          <w:lang w:val="en-GB"/>
+        </w:rPr>
+        <w:t>m</w:t>
+      </w:r>
+      <w:r>
+        <w:rPr>
+          <w:lang w:val="en-GB"/>
+        </w:rPr>
+        <w:t>powered by the use of goal setting, commitments, competitions, and social norms.</w:t>
       </w:r>
     </w:p>
     <w:p>
@@ -2136,7 +2097,7 @@
         <w:lastRenderedPageBreak/>
         <w:t xml:space="preserve">Social features and </w:t>
       </w:r>
-      <w:commentRangeStart w:id="9"/>
+      <w:commentRangeStart w:id="8"/>
       <w:proofErr w:type="spellStart"/>
       <w:r>
         <w:rPr>
@@ -2145,14 +2106,14 @@
         </w:rPr>
         <w:t>gamfication</w:t>
       </w:r>
-      <w:commentRangeEnd w:id="9"/>
+      <w:commentRangeEnd w:id="8"/>
       <w:proofErr w:type="spellEnd"/>
       <w:r>
         <w:rPr>
           <w:rStyle w:val="Merknadsreferanse"/>
           <w:lang w:val="en-GB"/>
         </w:rPr>
-        <w:commentReference w:id="9"/>
+        <w:commentReference w:id="8"/>
       </w:r>
     </w:p>
     <w:p>
@@ -2183,7 +2144,43 @@
           <w:szCs w:val="22"/>
           <w:lang w:val="en-GB"/>
         </w:rPr>
-        <w:t>aformentioned</w:t>
+        <w:t>af</w:t>
+      </w:r>
+      <w:r>
+        <w:rPr>
+          <w:rFonts w:asciiTheme="minorHAnsi" w:hAnsiTheme="minorHAnsi"/>
+          <w:sz w:val="22"/>
+          <w:szCs w:val="22"/>
+          <w:lang w:val="en-GB"/>
+        </w:rPr>
+        <w:t>f</w:t>
+      </w:r>
+      <w:r>
+        <w:rPr>
+          <w:rFonts w:asciiTheme="minorHAnsi" w:hAnsiTheme="minorHAnsi"/>
+          <w:sz w:val="22"/>
+          <w:szCs w:val="22"/>
+          <w:lang w:val="en-GB"/>
+        </w:rPr>
+        <w:t>or</w:t>
+      </w:r>
+      <w:r>
+        <w:rPr>
+          <w:rFonts w:asciiTheme="minorHAnsi" w:hAnsiTheme="minorHAnsi"/>
+          <w:sz w:val="22"/>
+          <w:szCs w:val="22"/>
+          <w:lang w:val="en-GB"/>
+        </w:rPr>
+        <w:t>e</w:t>
+      </w:r>
+      <w:r>
+        <w:rPr>
+          <w:rFonts w:asciiTheme="minorHAnsi" w:hAnsiTheme="minorHAnsi"/>
+          <w:sz w:val="22"/>
+          <w:szCs w:val="22"/>
+          <w:lang w:val="en-GB"/>
+        </w:rPr>
+        <w:t>mentioned</w:t>
       </w:r>
       <w:proofErr w:type="spellEnd"/>
       <w:r>
@@ -2365,14 +2362,14 @@
           <w:lang w:val="en-GB"/>
         </w:rPr>
       </w:pPr>
-      <w:commentRangeStart w:id="10"/>
+      <w:commentRangeStart w:id="9"/>
       <w:r>
         <w:rPr>
           <w:lang w:val="en-GB"/>
         </w:rPr>
         <w:t>Objectives, hypotheses and aims</w:t>
       </w:r>
-      <w:commentRangeEnd w:id="10"/>
+      <w:commentRangeEnd w:id="9"/>
       <w:r>
         <w:rPr>
           <w:rStyle w:val="Merknadsreferanse"/>
@@ -2382,11 +2379,141 @@
           <w:color w:val="auto"/>
           <w:lang w:val="en-GB"/>
         </w:rPr>
+        <w:commentReference w:id="9"/>
+      </w:r>
+    </w:p>
+    <w:p>
+      <w:pPr>
+        <w:rPr>
+          <w:lang w:val="en-GB"/>
+        </w:rPr>
+      </w:pPr>
+      <w:commentRangeStart w:id="10"/>
+      <w:r>
+        <w:rPr>
+          <w:lang w:val="en-GB"/>
+        </w:rPr>
+        <w:t>Since the system is installed prior to the intervention of the game, we are able to get data on behavio</w:t>
+      </w:r>
+      <w:r>
+        <w:rPr>
+          <w:lang w:val="en-GB"/>
+        </w:rPr>
+        <w:t>u</w:t>
+      </w:r>
+      <w:r>
+        <w:rPr>
+          <w:lang w:val="en-GB"/>
+        </w:rPr>
+        <w:t xml:space="preserve">r prior to the game is presented for the users. This will shed some light on how the </w:t>
+      </w:r>
+      <w:r>
+        <w:rPr>
+          <w:lang w:val="en-GB"/>
+        </w:rPr>
+        <w:t>game is affecting the usage of the systems and the behavio</w:t>
+      </w:r>
+      <w:r>
+        <w:rPr>
+          <w:lang w:val="en-GB"/>
+        </w:rPr>
+        <w:t>u</w:t>
+      </w:r>
+      <w:r>
+        <w:rPr>
+          <w:lang w:val="en-GB"/>
+        </w:rPr>
+        <w:t>r after a period of using the system. Our hypothesis is that the game will increase the effectiveness of the energy expenditure, and change the behavio</w:t>
+      </w:r>
+      <w:r>
+        <w:rPr>
+          <w:lang w:val="en-GB"/>
+        </w:rPr>
+        <w:t>u</w:t>
+      </w:r>
+      <w:r>
+        <w:rPr>
+          <w:lang w:val="en-GB"/>
+        </w:rPr>
+        <w:t>r</w:t>
+      </w:r>
+      <w:r>
+        <w:rPr>
+          <w:lang w:val="en-GB"/>
+        </w:rPr>
+        <w:t xml:space="preserve"> of the participants</w:t>
+      </w:r>
+      <w:r>
+        <w:rPr>
+          <w:lang w:val="en-GB"/>
+        </w:rPr>
+        <w:t>.</w:t>
+      </w:r>
+    </w:p>
+    <w:p>
+      <w:pPr>
+        <w:rPr>
+          <w:lang w:val="en-GB"/>
+        </w:rPr>
+      </w:pPr>
+      <w:r>
+        <w:rPr>
+          <w:lang w:val="en-GB"/>
+        </w:rPr>
+        <w:t xml:space="preserve">What we want to see as a result is a more efficient user, who uses the self-provided energy in a more efficient matter. This will have a positive </w:t>
+      </w:r>
+      <w:r>
+        <w:rPr>
+          <w:lang w:val="en-GB"/>
+        </w:rPr>
+        <w:t>e</w:t>
+      </w:r>
+      <w:r>
+        <w:rPr>
+          <w:lang w:val="en-GB"/>
+        </w:rPr>
+        <w:t>ffect on the amount of watts spent in the household.</w:t>
+      </w:r>
+    </w:p>
+    <w:commentRangeEnd w:id="10"/>
+    <w:p>
+      <w:pPr>
+        <w:rPr>
+          <w:lang w:val="en-GB"/>
+        </w:rPr>
+      </w:pPr>
+      <w:r>
+        <w:rPr>
+          <w:rStyle w:val="Merknadsreferanse"/>
+          <w:lang w:val="en-GB"/>
+        </w:rPr>
         <w:commentReference w:id="10"/>
       </w:r>
     </w:p>
     <w:p>
       <w:pPr>
+        <w:pStyle w:val="Overskrift2"/>
+        <w:rPr>
+          <w:lang w:val="en-GB"/>
+        </w:rPr>
+      </w:pPr>
+      <w:r>
+        <w:rPr>
+          <w:lang w:val="en-GB"/>
+        </w:rPr>
+        <w:t>Design and methods</w:t>
+      </w:r>
+    </w:p>
+    <w:p>
+      <w:pPr>
+        <w:rPr>
+          <w:lang w:val="en-GB"/>
+        </w:rPr>
+      </w:pPr>
+    </w:p>
+    <w:p>
+      <w:pPr>
+        <w:pStyle w:val="Overskrift3"/>
         <w:rPr>
           <w:lang w:val="en-GB"/>
         </w:rPr>
@@ -2396,141 +2523,9 @@
         <w:rPr>
           <w:lang w:val="en-GB"/>
         </w:rPr>
-        <w:t xml:space="preserve">Since the system is installed prior to the intervention of the game, we are able to get data on </w:t>
-      </w:r>
-      <w:proofErr w:type="spellStart"/>
-      <w:r>
-        <w:rPr>
-          <w:lang w:val="en-GB"/>
-        </w:rPr>
-        <w:t>behavior</w:t>
-      </w:r>
-      <w:proofErr w:type="spellEnd"/>
-      <w:r>
-        <w:rPr>
-          <w:lang w:val="en-GB"/>
-        </w:rPr>
-        <w:t xml:space="preserve"> prior to the game is presented for the users. This will shed some light on how the </w:t>
-      </w:r>
-      <w:r>
-        <w:rPr>
-          <w:lang w:val="en-GB"/>
-        </w:rPr>
-        <w:t xml:space="preserve">game is affecting the usage of the systems and the </w:t>
-      </w:r>
-      <w:proofErr w:type="spellStart"/>
-      <w:r>
-        <w:rPr>
-          <w:lang w:val="en-GB"/>
-        </w:rPr>
-        <w:t>behavior</w:t>
-      </w:r>
-      <w:proofErr w:type="spellEnd"/>
-      <w:r>
-        <w:rPr>
-          <w:lang w:val="en-GB"/>
-        </w:rPr>
-        <w:t xml:space="preserve"> after a period of using the system. Our hypothesis is that the game will increase the effectiveness of the energy expenditure, and change the </w:t>
-      </w:r>
-      <w:proofErr w:type="spellStart"/>
-      <w:r>
-        <w:rPr>
-          <w:lang w:val="en-GB"/>
-        </w:rPr>
-        <w:t>behavior</w:t>
-      </w:r>
-      <w:proofErr w:type="spellEnd"/>
-      <w:r>
-        <w:rPr>
-          <w:lang w:val="en-GB"/>
-        </w:rPr>
-        <w:t xml:space="preserve"> of the participants</w:t>
-      </w:r>
-      <w:r>
-        <w:rPr>
-          <w:lang w:val="en-GB"/>
-        </w:rPr>
-        <w:t>.</w:t>
-      </w:r>
-    </w:p>
-    <w:p>
-      <w:pPr>
-        <w:rPr>
-          <w:lang w:val="en-GB"/>
-        </w:rPr>
-      </w:pPr>
-      <w:r>
-        <w:rPr>
-          <w:lang w:val="en-GB"/>
-        </w:rPr>
-        <w:t xml:space="preserve">What we want to see as a result is a more efficient user, who uses the self-provided energy in a more efficient matter. This will have a positive </w:t>
-      </w:r>
-      <w:proofErr w:type="spellStart"/>
-      <w:r>
-        <w:rPr>
-          <w:lang w:val="en-GB"/>
-        </w:rPr>
-        <w:t>affect</w:t>
-      </w:r>
-      <w:proofErr w:type="spellEnd"/>
-      <w:r>
-        <w:rPr>
-          <w:lang w:val="en-GB"/>
-        </w:rPr>
-        <w:t xml:space="preserve"> on the amount of watts spent in the household.</w:t>
-      </w:r>
-    </w:p>
-    <w:commentRangeEnd w:id="11"/>
-    <w:p>
-      <w:pPr>
-        <w:rPr>
-          <w:lang w:val="en-GB"/>
-        </w:rPr>
-      </w:pPr>
-      <w:r>
-        <w:rPr>
-          <w:rStyle w:val="Merknadsreferanse"/>
-          <w:lang w:val="en-GB"/>
-        </w:rPr>
-        <w:commentReference w:id="11"/>
-      </w:r>
-    </w:p>
-    <w:p>
-      <w:pPr>
-        <w:pStyle w:val="Overskrift2"/>
-        <w:rPr>
-          <w:lang w:val="en-GB"/>
-        </w:rPr>
-      </w:pPr>
-      <w:r>
-        <w:rPr>
-          <w:lang w:val="en-GB"/>
-        </w:rPr>
-        <w:t>Design and methods</w:t>
-      </w:r>
-    </w:p>
-    <w:p>
-      <w:pPr>
-        <w:rPr>
-          <w:lang w:val="en-GB"/>
-        </w:rPr>
-      </w:pPr>
-    </w:p>
-    <w:p>
-      <w:pPr>
-        <w:pStyle w:val="Overskrift3"/>
-        <w:rPr>
-          <w:lang w:val="en-GB"/>
-        </w:rPr>
-      </w:pPr>
-      <w:commentRangeStart w:id="12"/>
-      <w:r>
-        <w:rPr>
-          <w:lang w:val="en-GB"/>
-        </w:rPr>
         <w:t>Study design</w:t>
       </w:r>
-      <w:commentRangeEnd w:id="12"/>
+      <w:commentRangeEnd w:id="11"/>
       <w:r>
         <w:rPr>
           <w:rStyle w:val="Merknadsreferanse"/>
@@ -2540,7 +2535,7 @@
           <w:color w:val="auto"/>
           <w:lang w:val="en-GB"/>
         </w:rPr>
-        <w:commentReference w:id="12"/>
+        <w:commentReference w:id="11"/>
       </w:r>
     </w:p>
     <w:p>
@@ -2601,6 +2596,12 @@
         </w:rPr>
         <w:t>Evaluation study / experiment – The change when the game is introduce</w:t>
       </w:r>
+      <w:r>
+        <w:rPr>
+          <w:lang w:val="en-GB"/>
+        </w:rPr>
+        <w:t>d</w:t>
+      </w:r>
     </w:p>
     <w:p>
       <w:pPr>
@@ -2616,7 +2617,7 @@
           <w:lang w:val="en-GB"/>
         </w:rPr>
       </w:pPr>
-      <w:commentRangeStart w:id="13"/>
+      <w:commentRangeStart w:id="12"/>
       <w:r>
         <w:rPr>
           <w:lang w:val="en-GB"/>
@@ -2631,7 +2632,7 @@
         </w:rPr>
         <w:t>Evaluated</w:t>
       </w:r>
-      <w:commentRangeEnd w:id="13"/>
+      <w:commentRangeEnd w:id="12"/>
       <w:proofErr w:type="gramEnd"/>
       <w:r>
         <w:rPr>
@@ -2642,7 +2643,7 @@
           <w:color w:val="auto"/>
           <w:lang w:val="en-GB"/>
         </w:rPr>
-        <w:commentReference w:id="13"/>
+        <w:commentReference w:id="12"/>
       </w:r>
     </w:p>
     <w:p>
@@ -2659,14 +2660,14 @@
           <w:lang w:val="en-GB"/>
         </w:rPr>
       </w:pPr>
-      <w:commentRangeStart w:id="14"/>
+      <w:commentRangeStart w:id="13"/>
       <w:r>
         <w:rPr>
           <w:lang w:val="en-GB"/>
         </w:rPr>
         <w:t>Level of maturity required from the technology to be tested</w:t>
       </w:r>
-      <w:commentRangeEnd w:id="14"/>
+      <w:commentRangeEnd w:id="13"/>
       <w:r>
         <w:rPr>
           <w:rStyle w:val="Merknadsreferanse"/>
@@ -2676,7 +2677,7 @@
           <w:color w:val="auto"/>
           <w:lang w:val="en-GB"/>
         </w:rPr>
-        <w:commentReference w:id="14"/>
+        <w:commentReference w:id="13"/>
       </w:r>
     </w:p>
     <w:p>
@@ -2693,14 +2694,14 @@
           <w:lang w:val="en-GB"/>
         </w:rPr>
       </w:pPr>
-      <w:commentRangeStart w:id="15"/>
+      <w:commentRangeStart w:id="14"/>
       <w:r>
         <w:rPr>
           <w:lang w:val="en-GB"/>
         </w:rPr>
         <w:t>Alternative technologies</w:t>
       </w:r>
-      <w:commentRangeEnd w:id="15"/>
+      <w:commentRangeEnd w:id="14"/>
       <w:r>
         <w:rPr>
           <w:rStyle w:val="Merknadsreferanse"/>
@@ -2710,7 +2711,7 @@
           <w:color w:val="auto"/>
           <w:lang w:val="en-GB"/>
         </w:rPr>
-        <w:commentReference w:id="15"/>
+        <w:commentReference w:id="14"/>
       </w:r>
     </w:p>
     <w:p>
@@ -2727,14 +2728,14 @@
           <w:lang w:val="en-GB"/>
         </w:rPr>
       </w:pPr>
-      <w:commentRangeStart w:id="16"/>
+      <w:commentRangeStart w:id="15"/>
       <w:r>
         <w:rPr>
           <w:lang w:val="en-GB"/>
         </w:rPr>
         <w:t>Study population</w:t>
       </w:r>
-      <w:commentRangeEnd w:id="16"/>
+      <w:commentRangeEnd w:id="15"/>
       <w:r>
         <w:rPr>
           <w:rStyle w:val="Merknadsreferanse"/>
@@ -2744,36 +2745,34 @@
           <w:color w:val="auto"/>
           <w:lang w:val="en-GB"/>
         </w:rPr>
-        <w:commentReference w:id="16"/>
-      </w:r>
-    </w:p>
-    <w:p>
-      <w:pPr>
-        <w:rPr>
-          <w:lang w:val="en-GB"/>
-        </w:rPr>
-      </w:pPr>
-    </w:p>
-    <w:p>
-      <w:pPr>
-        <w:rPr>
-          <w:lang w:val="en-GB"/>
-        </w:rPr>
-      </w:pPr>
-      <w:r>
-        <w:rPr>
-          <w:lang w:val="en-GB"/>
-        </w:rPr>
-        <w:t xml:space="preserve">General population? Tech-geeks? </w:t>
-      </w:r>
-      <w:proofErr w:type="spellStart"/>
-      <w:r>
-        <w:rPr>
-          <w:lang w:val="en-GB"/>
-        </w:rPr>
-        <w:t>Demographi</w:t>
-      </w:r>
-      <w:proofErr w:type="spellEnd"/>
+        <w:commentReference w:id="15"/>
+      </w:r>
+    </w:p>
+    <w:p>
+      <w:pPr>
+        <w:rPr>
+          <w:lang w:val="en-GB"/>
+        </w:rPr>
+      </w:pPr>
+    </w:p>
+    <w:p>
+      <w:pPr>
+        <w:rPr>
+          <w:lang w:val="en-GB"/>
+        </w:rPr>
+      </w:pPr>
+      <w:r>
+        <w:rPr>
+          <w:lang w:val="en-GB"/>
+        </w:rPr>
+        <w:t>General population? Tech-geeks? Demograph</w:t>
+      </w:r>
+      <w:r>
+        <w:rPr>
+          <w:lang w:val="en-GB"/>
+        </w:rPr>
+        <w:t>y</w:t>
+      </w:r>
       <w:r>
         <w:rPr>
           <w:lang w:val="en-GB"/>
@@ -2788,14 +2787,14 @@
           <w:lang w:val="en-GB"/>
         </w:rPr>
       </w:pPr>
-      <w:commentRangeStart w:id="17"/>
+      <w:commentRangeStart w:id="16"/>
       <w:r>
         <w:rPr>
           <w:lang w:val="en-GB"/>
         </w:rPr>
         <w:t>Sample size and statistical power</w:t>
       </w:r>
-      <w:commentRangeEnd w:id="17"/>
+      <w:commentRangeEnd w:id="16"/>
       <w:r>
         <w:rPr>
           <w:rStyle w:val="Merknadsreferanse"/>
@@ -2805,7 +2804,7 @@
           <w:color w:val="auto"/>
           <w:lang w:val="en-GB"/>
         </w:rPr>
-        <w:commentReference w:id="17"/>
+        <w:commentReference w:id="16"/>
       </w:r>
     </w:p>
     <w:p>
@@ -2848,14 +2847,14 @@
           <w:lang w:val="en-GB"/>
         </w:rPr>
       </w:pPr>
-      <w:commentRangeStart w:id="18"/>
+      <w:commentRangeStart w:id="17"/>
       <w:r>
         <w:rPr>
           <w:lang w:val="en-GB"/>
         </w:rPr>
         <w:t>Subjects: selection and definitions</w:t>
       </w:r>
-      <w:commentRangeEnd w:id="18"/>
+      <w:commentRangeEnd w:id="17"/>
       <w:r>
         <w:rPr>
           <w:rStyle w:val="Merknadsreferanse"/>
@@ -2865,7 +2864,7 @@
           <w:color w:val="auto"/>
           <w:lang w:val="en-GB"/>
         </w:rPr>
-        <w:commentReference w:id="18"/>
+        <w:commentReference w:id="17"/>
       </w:r>
     </w:p>
     <w:p>
@@ -2895,14 +2894,14 @@
           <w:lang w:val="en-GB"/>
         </w:rPr>
       </w:pPr>
-      <w:commentRangeStart w:id="19"/>
+      <w:commentRangeStart w:id="18"/>
       <w:r>
         <w:rPr>
           <w:lang w:val="en-GB"/>
         </w:rPr>
         <w:t>Data collection methods: measurements, definition</w:t>
       </w:r>
-      <w:commentRangeEnd w:id="19"/>
+      <w:commentRangeEnd w:id="18"/>
       <w:r>
         <w:rPr>
           <w:rStyle w:val="Merknadsreferanse"/>
@@ -2912,28 +2911,32 @@
           <w:color w:val="auto"/>
           <w:lang w:val="en-GB"/>
         </w:rPr>
-        <w:commentReference w:id="19"/>
-      </w:r>
-    </w:p>
-    <w:p>
-      <w:pPr>
-        <w:rPr>
-          <w:lang w:val="en-GB"/>
-        </w:rPr>
-      </w:pPr>
-      <w:proofErr w:type="spellStart"/>
-      <w:r>
-        <w:rPr>
-          <w:lang w:val="en-GB"/>
-        </w:rPr>
-        <w:t>Questionaire</w:t>
-      </w:r>
-      <w:proofErr w:type="spellEnd"/>
-      <w:r>
-        <w:rPr>
-          <w:lang w:val="en-GB"/>
-        </w:rPr>
-        <w:t>, interviews, phone/skype etc.</w:t>
+        <w:commentReference w:id="18"/>
+      </w:r>
+    </w:p>
+    <w:p>
+      <w:pPr>
+        <w:rPr>
+          <w:lang w:val="en-GB"/>
+        </w:rPr>
+      </w:pPr>
+      <w:r>
+        <w:rPr>
+          <w:lang w:val="en-GB"/>
+        </w:rPr>
+        <w:t>Question</w:t>
+      </w:r>
+      <w:r>
+        <w:rPr>
+          <w:lang w:val="en-GB"/>
+        </w:rPr>
+        <w:t>n</w:t>
+      </w:r>
+      <w:r>
+        <w:rPr>
+          <w:lang w:val="en-GB"/>
+        </w:rPr>
+        <w:t>aire, interviews, phone/skype etc.</w:t>
       </w:r>
     </w:p>
     <w:p>
@@ -2943,14 +2946,14 @@
           <w:lang w:val="en-GB"/>
         </w:rPr>
       </w:pPr>
-      <w:commentRangeStart w:id="20"/>
+      <w:commentRangeStart w:id="19"/>
       <w:r>
         <w:rPr>
           <w:lang w:val="en-GB"/>
         </w:rPr>
         <w:t>Data management and statistical analysis</w:t>
       </w:r>
-      <w:commentRangeEnd w:id="20"/>
+      <w:commentRangeEnd w:id="19"/>
       <w:r>
         <w:rPr>
           <w:rStyle w:val="Merknadsreferanse"/>
@@ -2960,7 +2963,7 @@
           <w:color w:val="auto"/>
           <w:lang w:val="en-GB"/>
         </w:rPr>
-        <w:commentReference w:id="20"/>
+        <w:commentReference w:id="19"/>
       </w:r>
     </w:p>
     <w:p>
@@ -3011,14 +3014,14 @@
           <w:lang w:val="en-GB"/>
         </w:rPr>
       </w:pPr>
-      <w:commentRangeStart w:id="21"/>
+      <w:commentRangeStart w:id="20"/>
       <w:r>
         <w:rPr>
           <w:lang w:val="en-GB"/>
         </w:rPr>
         <w:t>Duration of the study (timeline)</w:t>
       </w:r>
-      <w:commentRangeEnd w:id="21"/>
+      <w:commentRangeEnd w:id="20"/>
       <w:r>
         <w:rPr>
           <w:rStyle w:val="Merknadsreferanse"/>
@@ -3028,7 +3031,7 @@
           <w:color w:val="auto"/>
           <w:lang w:val="en-GB"/>
         </w:rPr>
-        <w:commentReference w:id="21"/>
+        <w:commentReference w:id="20"/>
       </w:r>
     </w:p>
     <w:p>
@@ -3084,14 +3087,14 @@
           <w:lang w:val="en-GB"/>
         </w:rPr>
       </w:pPr>
-      <w:commentRangeStart w:id="22"/>
+      <w:commentRangeStart w:id="21"/>
       <w:r>
         <w:rPr>
           <w:lang w:val="en-GB"/>
         </w:rPr>
         <w:t>Strengths and limitations</w:t>
       </w:r>
-      <w:commentRangeEnd w:id="22"/>
+      <w:commentRangeEnd w:id="21"/>
       <w:r>
         <w:rPr>
           <w:rStyle w:val="Merknadsreferanse"/>
@@ -3101,120 +3104,114 @@
           <w:color w:val="auto"/>
           <w:lang w:val="en-GB"/>
         </w:rPr>
+        <w:commentReference w:id="21"/>
+      </w:r>
+    </w:p>
+    <w:p>
+      <w:pPr>
+        <w:rPr>
+          <w:lang w:val="en-GB"/>
+        </w:rPr>
+      </w:pPr>
+      <w:r>
+        <w:rPr>
+          <w:lang w:val="en-GB"/>
+        </w:rPr>
+        <w:t>The limitation as of now would be the short duration of the project. We will not be able to follow up and see the actual changes in behavio</w:t>
+      </w:r>
+      <w:r>
+        <w:rPr>
+          <w:lang w:val="en-GB"/>
+        </w:rPr>
+        <w:t>u</w:t>
+      </w:r>
+      <w:r>
+        <w:rPr>
+          <w:lang w:val="en-GB"/>
+        </w:rPr>
+        <w:t xml:space="preserve">r in regards of our </w:t>
+      </w:r>
+      <w:r>
+        <w:rPr>
+          <w:lang w:val="en-GB"/>
+        </w:rPr>
+        <w:t>goal. In order to make a conclu</w:t>
+      </w:r>
+      <w:r>
+        <w:rPr>
+          <w:lang w:val="en-GB"/>
+        </w:rPr>
+        <w:t xml:space="preserve">sion whether the </w:t>
+      </w:r>
+      <w:r>
+        <w:rPr>
+          <w:lang w:val="en-GB"/>
+        </w:rPr>
+        <w:t>system/game has been improving the e</w:t>
+      </w:r>
+      <w:r>
+        <w:rPr>
+          <w:lang w:val="en-GB"/>
+        </w:rPr>
+        <w:t>nergy efficiency, it is necessar</w:t>
+      </w:r>
+      <w:r>
+        <w:rPr>
+          <w:lang w:val="en-GB"/>
+        </w:rPr>
+        <w:t xml:space="preserve">y to observe the habits before the intervention, during the intervention and post intervention. The longer the observation study, the more accurate data will be </w:t>
+      </w:r>
+      <w:commentRangeStart w:id="22"/>
+      <w:r>
+        <w:rPr>
+          <w:lang w:val="en-GB"/>
+        </w:rPr>
+        <w:t>gathered</w:t>
+      </w:r>
+      <w:commentRangeEnd w:id="22"/>
+      <w:r>
+        <w:rPr>
+          <w:rStyle w:val="Merknadsreferanse"/>
+          <w:lang w:val="en-GB"/>
+        </w:rPr>
         <w:commentReference w:id="22"/>
       </w:r>
-    </w:p>
-    <w:p>
-      <w:pPr>
-        <w:rPr>
-          <w:lang w:val="en-GB"/>
-        </w:rPr>
-      </w:pPr>
-      <w:r>
-        <w:rPr>
-          <w:lang w:val="en-GB"/>
-        </w:rPr>
-        <w:t xml:space="preserve">The limitation as of now would be the short duration of the project. We will not be able to follow up and see the actual changes in </w:t>
-      </w:r>
-      <w:proofErr w:type="spellStart"/>
-      <w:r>
-        <w:rPr>
-          <w:lang w:val="en-GB"/>
-        </w:rPr>
-        <w:t>behavior</w:t>
-      </w:r>
-      <w:proofErr w:type="spellEnd"/>
-      <w:r>
-        <w:rPr>
-          <w:lang w:val="en-GB"/>
-        </w:rPr>
-        <w:t xml:space="preserve"> in regards of our goal. In order to make a </w:t>
-      </w:r>
-      <w:proofErr w:type="spellStart"/>
-      <w:r>
-        <w:rPr>
-          <w:lang w:val="en-GB"/>
-        </w:rPr>
-        <w:t>conclussion</w:t>
-      </w:r>
-      <w:proofErr w:type="spellEnd"/>
-      <w:r>
-        <w:rPr>
-          <w:lang w:val="en-GB"/>
-        </w:rPr>
-        <w:t xml:space="preserve"> whether the </w:t>
-      </w:r>
-      <w:r>
-        <w:rPr>
-          <w:lang w:val="en-GB"/>
-        </w:rPr>
-        <w:t xml:space="preserve">system/game has been improving the energy efficiency, it is </w:t>
-      </w:r>
-      <w:proofErr w:type="spellStart"/>
-      <w:r>
-        <w:rPr>
-          <w:lang w:val="en-GB"/>
-        </w:rPr>
-        <w:t>necesarry</w:t>
-      </w:r>
-      <w:proofErr w:type="spellEnd"/>
-      <w:r>
-        <w:rPr>
-          <w:lang w:val="en-GB"/>
-        </w:rPr>
-        <w:t xml:space="preserve"> to observe the habits before the intervention, during the intervention and post intervention. The longer the observation study, the more accurate data will be </w:t>
-      </w:r>
+      <w:r>
+        <w:rPr>
+          <w:lang w:val="en-GB"/>
+        </w:rPr>
+        <w:t>.</w:t>
+      </w:r>
+    </w:p>
+    <w:p>
+      <w:pPr>
+        <w:pStyle w:val="Overskrift2"/>
+        <w:rPr>
+          <w:lang w:val="en-GB"/>
+        </w:rPr>
+      </w:pPr>
+      <w:r>
+        <w:rPr>
+          <w:lang w:val="en-GB"/>
+        </w:rPr>
+        <w:t>References</w:t>
+      </w:r>
+    </w:p>
+    <w:p>
+      <w:pPr>
+        <w:rPr>
+          <w:lang w:val="en-GB"/>
+        </w:rPr>
+      </w:pPr>
+    </w:p>
+    <w:p>
+      <w:pPr>
+        <w:pStyle w:val="Overskrift1"/>
+        <w:rPr>
+          <w:lang w:val="en-GB"/>
+        </w:rPr>
+      </w:pPr>
       <w:commentRangeStart w:id="23"/>
-      <w:r>
-        <w:rPr>
-          <w:lang w:val="en-GB"/>
-        </w:rPr>
-        <w:t>gathered</w:t>
-      </w:r>
-      <w:commentRangeEnd w:id="23"/>
-      <w:r>
-        <w:rPr>
-          <w:rStyle w:val="Merknadsreferanse"/>
-          <w:lang w:val="en-GB"/>
-        </w:rPr>
-        <w:commentReference w:id="23"/>
-      </w:r>
-      <w:r>
-        <w:rPr>
-          <w:lang w:val="en-GB"/>
-        </w:rPr>
-        <w:t>.</w:t>
-      </w:r>
-    </w:p>
-    <w:p>
-      <w:pPr>
-        <w:pStyle w:val="Overskrift2"/>
-        <w:rPr>
-          <w:lang w:val="en-GB"/>
-        </w:rPr>
-      </w:pPr>
-      <w:r>
-        <w:rPr>
-          <w:lang w:val="en-GB"/>
-        </w:rPr>
-        <w:t>References</w:t>
-      </w:r>
-    </w:p>
-    <w:p>
-      <w:pPr>
-        <w:rPr>
-          <w:lang w:val="en-GB"/>
-        </w:rPr>
-      </w:pPr>
-    </w:p>
-    <w:p>
-      <w:pPr>
-        <w:pStyle w:val="Overskrift1"/>
-        <w:rPr>
-          <w:lang w:val="en-GB"/>
-        </w:rPr>
-      </w:pPr>
-      <w:commentRangeStart w:id="24"/>
       <w:r>
         <w:rPr>
           <w:lang w:val="en-GB"/>
@@ -3222,7 +3219,7 @@
         <w:lastRenderedPageBreak/>
         <w:t>Ethical consideration</w:t>
       </w:r>
-      <w:commentRangeEnd w:id="24"/>
+      <w:commentRangeEnd w:id="23"/>
       <w:r>
         <w:rPr>
           <w:rStyle w:val="Merknadsreferanse"/>
@@ -3232,29 +3229,29 @@
           <w:color w:val="auto"/>
           <w:lang w:val="en-GB"/>
         </w:rPr>
-        <w:commentReference w:id="24"/>
-      </w:r>
-    </w:p>
-    <w:p>
-      <w:pPr>
-        <w:rPr>
-          <w:lang w:val="en-GB"/>
-        </w:rPr>
-      </w:pPr>
-      <w:r>
-        <w:rPr>
-          <w:lang w:val="en-GB"/>
-        </w:rPr>
-        <w:t xml:space="preserve">It is okay to store the user data as long as it is kept within the project. Server hosted at SINTEF for example. Need to </w:t>
-      </w:r>
-      <w:proofErr w:type="spellStart"/>
-      <w:r>
-        <w:rPr>
-          <w:lang w:val="en-GB"/>
-        </w:rPr>
-        <w:t>cleare</w:t>
-      </w:r>
-      <w:proofErr w:type="spellEnd"/>
+        <w:commentReference w:id="23"/>
+      </w:r>
+    </w:p>
+    <w:p>
+      <w:pPr>
+        <w:rPr>
+          <w:lang w:val="en-GB"/>
+        </w:rPr>
+      </w:pPr>
+      <w:r>
+        <w:rPr>
+          <w:lang w:val="en-GB"/>
+        </w:rPr>
+        <w:t>It is okay to store the user data as long as it is kept within the project. Server hosted at SI</w:t>
+      </w:r>
+      <w:r>
+        <w:rPr>
+          <w:lang w:val="en-GB"/>
+        </w:rPr>
+        <w:t>NTEF for example. Need to clear</w:t>
+      </w:r>
+      <w:bookmarkStart w:id="24" w:name="_GoBack"/>
+      <w:bookmarkEnd w:id="24"/>
       <w:r>
         <w:rPr>
           <w:lang w:val="en-GB"/>
@@ -3504,7 +3501,7 @@
       </w:r>
     </w:p>
   </w:comment>
-  <w:comment w:id="5" w:author="Babak Farshchian" w:date="2013-11-21T10:11:00Z" w:initials="BabakF">
+  <w:comment w:id="4" w:author="Babak Farshchian" w:date="2013-11-21T10:11:00Z" w:initials="BabakF">
     <w:p>
       <w:pPr>
         <w:pStyle w:val="Merknadstekst"/>
@@ -3529,6 +3526,28 @@
           <w:lang w:val="en-US"/>
         </w:rPr>
         <w:t>n arose from current knowledge about the subject. Include key references, discuss the importance of the topic, review relevant literature with a focus on what knowledge is lacking, describe any results that already exist, indicate how research question has emerged, outline your approach, explain how the study will benefit the community.</w:t>
+      </w:r>
+    </w:p>
+  </w:comment>
+  <w:comment w:id="5" w:author="Franang Thomas" w:date="2015-01-22T11:07:00Z" w:initials="FT">
+    <w:p>
+      <w:pPr>
+        <w:pStyle w:val="Merknadstekst"/>
+        <w:rPr>
+          <w:lang w:val="en-GB"/>
+        </w:rPr>
+      </w:pPr>
+      <w:r>
+        <w:rPr>
+          <w:rStyle w:val="Merknadsreferanse"/>
+        </w:rPr>
+        <w:annotationRef/>
+      </w:r>
+      <w:r>
+        <w:rPr>
+          <w:lang w:val="en-GB"/>
+        </w:rPr>
+        <w:t>New addition</w:t>
       </w:r>
     </w:p>
   </w:comment>
@@ -3576,7 +3595,7 @@
       </w:r>
     </w:p>
   </w:comment>
-  <w:comment w:id="8" w:author="Franang Thomas" w:date="2015-01-22T11:07:00Z" w:initials="FT">
+  <w:comment w:id="8" w:author="Franang Thomas" w:date="2015-01-22T11:08:00Z" w:initials="FT">
     <w:p>
       <w:pPr>
         <w:pStyle w:val="Merknadstekst"/>
@@ -3598,12 +3617,12 @@
       </w:r>
     </w:p>
   </w:comment>
-  <w:comment w:id="9" w:author="Franang Thomas" w:date="2015-01-22T11:08:00Z" w:initials="FT">
+  <w:comment w:id="9" w:author="Babak Farshchian" w:date="2013-11-21T10:17:00Z" w:initials="BabakF">
     <w:p>
       <w:pPr>
         <w:pStyle w:val="Merknadstekst"/>
         <w:rPr>
-          <w:lang w:val="en-GB"/>
+          <w:lang w:val="en-US"/>
         </w:rPr>
       </w:pPr>
       <w:r>
@@ -3614,18 +3633,38 @@
       </w:r>
       <w:r>
         <w:rPr>
-          <w:lang w:val="en-GB"/>
-        </w:rPr>
-        <w:t>New addition</w:t>
+          <w:lang w:val="en-US"/>
+        </w:rPr>
+        <w:t xml:space="preserve">Break down the study question into actionable objectives. </w:t>
+      </w:r>
+      <w:r>
+        <w:rPr>
+          <w:lang w:val="en-US"/>
+        </w:rPr>
+        <w:t>Each objective needs a null hypothesis to be refuted.  The study is supposed to reject the null hypothesis with some probability.</w:t>
+      </w:r>
+    </w:p>
+    <w:p>
+      <w:pPr>
+        <w:pStyle w:val="Merknadstekst"/>
+        <w:rPr>
+          <w:lang w:val="en-US"/>
+        </w:rPr>
+      </w:pPr>
+      <w:r>
+        <w:rPr>
+          <w:lang w:val="en-US"/>
+        </w:rPr>
+        <w:t>The aims are steps needed in order to refute the null hypotheses. It is mainly a mini study design.</w:t>
       </w:r>
     </w:p>
   </w:comment>
-  <w:comment w:id="10" w:author="Babak Farshchian" w:date="2013-11-21T10:17:00Z" w:initials="BabakF">
+  <w:comment w:id="10" w:author="Franang Thomas" w:date="2015-01-22T12:54:00Z" w:initials="FT">
     <w:p>
       <w:pPr>
         <w:pStyle w:val="Merknadstekst"/>
         <w:rPr>
-          <w:lang w:val="en-US"/>
+          <w:lang w:val="en-GB"/>
         </w:rPr>
       </w:pPr>
       <w:r>
@@ -3636,17 +3675,13 @@
       </w:r>
       <w:r>
         <w:rPr>
-          <w:lang w:val="en-US"/>
-        </w:rPr>
-        <w:t xml:space="preserve">Break down the study question into actionable objectives. </w:t>
-      </w:r>
-      <w:r>
-        <w:rPr>
-          <w:lang w:val="en-US"/>
-        </w:rPr>
-        <w:t>Each objective needs a null hypothesis to be refuted.  The study is supposed to reject the null hypothesis with some probability.</w:t>
-      </w:r>
-    </w:p>
+          <w:lang w:val="en-GB"/>
+        </w:rPr>
+        <w:t xml:space="preserve">New. </w:t>
+      </w:r>
+    </w:p>
+  </w:comment>
+  <w:comment w:id="11" w:author="Babak Farshchian" w:date="2013-11-21T10:27:00Z" w:initials="BabakF">
     <w:p>
       <w:pPr>
         <w:pStyle w:val="Merknadstekst"/>
@@ -3656,18 +3691,24 @@
       </w:pPr>
       <w:r>
         <w:rPr>
-          <w:lang w:val="en-US"/>
-        </w:rPr>
-        <w:t>The aims are steps needed in order to refute the null hypotheses. It is mainly a mini study design.</w:t>
+          <w:rStyle w:val="Merknadsreferanse"/>
+        </w:rPr>
+        <w:annotationRef/>
+      </w:r>
+      <w:r>
+        <w:rPr>
+          <w:lang w:val="en-US"/>
+        </w:rPr>
+        <w:t>Is this a lab experiment, a focus group, an observational study, a case study?</w:t>
       </w:r>
     </w:p>
   </w:comment>
-  <w:comment w:id="11" w:author="Franang Thomas" w:date="2015-01-22T12:54:00Z" w:initials="FT">
+  <w:comment w:id="12" w:author="Babak Farshchian" w:date="2014-11-21T14:46:00Z" w:initials="BabakF">
     <w:p>
       <w:pPr>
         <w:pStyle w:val="Merknadstekst"/>
         <w:rPr>
-          <w:lang w:val="en-GB"/>
+          <w:lang w:val="en-US"/>
         </w:rPr>
       </w:pPr>
       <w:r>
@@ -3678,31 +3719,15 @@
       </w:r>
       <w:r>
         <w:rPr>
-          <w:lang w:val="en-GB"/>
-        </w:rPr>
-        <w:t xml:space="preserve">New. </w:t>
-      </w:r>
-    </w:p>
-  </w:comment>
-  <w:comment w:id="12" w:author="Babak Farshchian" w:date="2013-11-21T10:27:00Z" w:initials="BabakF">
-    <w:p>
-      <w:pPr>
-        <w:pStyle w:val="Merknadstekst"/>
-        <w:rPr>
-          <w:lang w:val="en-US"/>
-        </w:rPr>
-      </w:pPr>
-      <w:r>
-        <w:rPr>
-          <w:rStyle w:val="Merknadsreferanse"/>
-        </w:rPr>
-        <w:annotationRef/>
-      </w:r>
-      <w:r>
-        <w:rPr>
-          <w:lang w:val="en-US"/>
-        </w:rPr>
-        <w:t>Is this a lab experiment, a focus group, an observational study, a case study?</w:t>
+          <w:lang w:val="en-US"/>
+        </w:rPr>
+        <w:t>Describe briefly the technology. Describe what new practices it wi</w:t>
+      </w:r>
+      <w:r>
+        <w:rPr>
+          <w:lang w:val="en-US"/>
+        </w:rPr>
+        <w:t>ll bring with it and for whom. Describe what problem it is intended to solve for whom. Demonstrate the change in practice that will result from the technology.</w:t>
       </w:r>
     </w:p>
   </w:comment>
@@ -3724,13 +3749,13 @@
         <w:rPr>
           <w:lang w:val="en-US"/>
         </w:rPr>
-        <w:t>Describe briefly the technology. Describe what new practices it wi</w:t>
-      </w:r>
-      <w:r>
-        <w:rPr>
-          <w:lang w:val="en-US"/>
-        </w:rPr>
-        <w:t>ll bring with it and for whom. Describe what problem it is intended to solve for whom. Demonstrate the change in practice that will result from the technology.</w:t>
+        <w:t xml:space="preserve">Describe the level of maturity required from this technology for your research to be doable. </w:t>
+      </w:r>
+      <w:r>
+        <w:rPr>
+          <w:lang w:val="en-US"/>
+        </w:rPr>
+        <w:t>Is it enough to have a proof of concept or do you need to have a fully functioning product?</w:t>
       </w:r>
     </w:p>
   </w:comment>
@@ -3752,17 +3777,17 @@
         <w:rPr>
           <w:lang w:val="en-US"/>
         </w:rPr>
-        <w:t xml:space="preserve">Describe the level of maturity required from this technology for your research to be doable. </w:t>
-      </w:r>
-      <w:r>
-        <w:rPr>
-          <w:lang w:val="en-US"/>
-        </w:rPr>
-        <w:t>Is it enough to have a proof of concept or do you need to have a fully functioning product?</w:t>
+        <w:t xml:space="preserve">Are there other similar technologies that could be used in your study to answer your research questions? </w:t>
+      </w:r>
+      <w:r>
+        <w:rPr>
+          <w:lang w:val="en-US"/>
+        </w:rPr>
+        <w:t>Useful if your technology is not mature enough to be used in the evaluation.</w:t>
       </w:r>
     </w:p>
   </w:comment>
-  <w:comment w:id="15" w:author="Babak Farshchian" w:date="2014-11-21T14:46:00Z" w:initials="BabakF">
+  <w:comment w:id="15" w:author="Babak Farshchian" w:date="2013-11-21T10:19:00Z" w:initials="BabakF">
     <w:p>
       <w:pPr>
         <w:pStyle w:val="Merknadstekst"/>
@@ -3780,17 +3805,17 @@
         <w:rPr>
           <w:lang w:val="en-US"/>
         </w:rPr>
-        <w:t xml:space="preserve">Are there other similar technologies that could be used in your study to answer your research questions? </w:t>
-      </w:r>
-      <w:r>
-        <w:rPr>
-          <w:lang w:val="en-US"/>
-        </w:rPr>
-        <w:t>Useful if your technology is not mature enough to be used in the evaluation.</w:t>
+        <w:t xml:space="preserve">Define the group in which the study will be carried out. </w:t>
+      </w:r>
+      <w:r>
+        <w:rPr>
+          <w:lang w:val="en-US"/>
+        </w:rPr>
+        <w:t>Also show how we can be certain that the results can be generalized to all the members of the target population, and possibly to other populations.</w:t>
       </w:r>
     </w:p>
   </w:comment>
-  <w:comment w:id="16" w:author="Babak Farshchian" w:date="2013-11-21T10:19:00Z" w:initials="BabakF">
+  <w:comment w:id="16" w:author="Babak Farshchian" w:date="2013-11-21T10:23:00Z" w:initials="BabakF">
     <w:p>
       <w:pPr>
         <w:pStyle w:val="Merknadstekst"/>
@@ -3808,17 +3833,41 @@
         <w:rPr>
           <w:lang w:val="en-US"/>
         </w:rPr>
-        <w:t xml:space="preserve">Define the group in which the study will be carried out. </w:t>
-      </w:r>
-      <w:r>
-        <w:rPr>
-          <w:lang w:val="en-US"/>
-        </w:rPr>
-        <w:t>Also show how we can be certain that the results can be generalized to all the members of the target population, and possibly to other populations.</w:t>
+        <w:t xml:space="preserve">Specify how big the study </w:t>
+      </w:r>
+      <w:r>
+        <w:rPr>
+          <w:lang w:val="en-US"/>
+        </w:rPr>
+        <w:t>needs to be</w:t>
+      </w:r>
+      <w:r>
+        <w:rPr>
+          <w:lang w:val="en-US"/>
+        </w:rPr>
+        <w:t xml:space="preserve"> in terms of population and </w:t>
+      </w:r>
+      <w:r>
+        <w:rPr>
+          <w:lang w:val="en-US"/>
+        </w:rPr>
+        <w:t>what</w:t>
+      </w:r>
+      <w:r>
+        <w:rPr>
+          <w:lang w:val="en-US"/>
+        </w:rPr>
+        <w:t xml:space="preserve"> size is enough to generate the envisioned power. </w:t>
+      </w:r>
+      <w:r>
+        <w:rPr>
+          <w:lang w:val="en-US"/>
+        </w:rPr>
+        <w:t>What size is enough to answer the research question with a satisfactory statistical power?</w:t>
       </w:r>
     </w:p>
   </w:comment>
-  <w:comment w:id="17" w:author="Babak Farshchian" w:date="2013-11-21T10:23:00Z" w:initials="BabakF">
+  <w:comment w:id="17" w:author="Babak Farshchian" w:date="2013-11-21T10:25:00Z" w:initials="BabakF">
     <w:p>
       <w:pPr>
         <w:pStyle w:val="Merknadstekst"/>
@@ -3836,41 +3885,17 @@
         <w:rPr>
           <w:lang w:val="en-US"/>
         </w:rPr>
-        <w:t xml:space="preserve">Specify how big the study </w:t>
-      </w:r>
-      <w:r>
-        <w:rPr>
-          <w:lang w:val="en-US"/>
-        </w:rPr>
-        <w:t>needs to be</w:t>
-      </w:r>
-      <w:r>
-        <w:rPr>
-          <w:lang w:val="en-US"/>
-        </w:rPr>
-        <w:t xml:space="preserve"> in terms of population and </w:t>
-      </w:r>
-      <w:r>
-        <w:rPr>
-          <w:lang w:val="en-US"/>
-        </w:rPr>
-        <w:t>what</w:t>
-      </w:r>
-      <w:r>
-        <w:rPr>
-          <w:lang w:val="en-US"/>
-        </w:rPr>
-        <w:t xml:space="preserve"> size is enough to generate the envisioned power. </w:t>
-      </w:r>
-      <w:r>
-        <w:rPr>
-          <w:lang w:val="en-US"/>
-        </w:rPr>
-        <w:t>What size is enough to answer the research question with a satisfactory statistical power?</w:t>
+        <w:t xml:space="preserve">How many subjects will be recruited, where and why. </w:t>
+      </w:r>
+      <w:r>
+        <w:rPr>
+          <w:lang w:val="en-US"/>
+        </w:rPr>
+        <w:t>Define eligibility, inclusion and exclusion criteria, criteria for discontinuation. Estimate the number of potential eligible subjects. Describe the mechanisms of recruitment. Discuss the feasibility of recruitment procedure and estimate the portion that will disagree.</w:t>
       </w:r>
     </w:p>
   </w:comment>
-  <w:comment w:id="18" w:author="Babak Farshchian" w:date="2013-11-21T10:25:00Z" w:initials="BabakF">
+  <w:comment w:id="18" w:author="Babak Farshchian" w:date="2013-11-21T10:28:00Z" w:initials="BabakF">
     <w:p>
       <w:pPr>
         <w:pStyle w:val="Merknadstekst"/>
@@ -3888,17 +3913,25 @@
         <w:rPr>
           <w:lang w:val="en-US"/>
         </w:rPr>
-        <w:t xml:space="preserve">How many subjects will be recruited, where and why. </w:t>
-      </w:r>
-      <w:r>
-        <w:rPr>
-          <w:lang w:val="en-US"/>
-        </w:rPr>
-        <w:t>Define eligibility, inclusion and exclusion criteria, criteria for discontinuation. Estimate the number of potential eligible subjects. Describe the mechanisms of recruitment. Discuss the feasibility of recruitment procedure and estimate the portion that will disagree.</w:t>
+        <w:t xml:space="preserve">Definition of all terms, pilot testing methods, the validity and reliability the definitions proposed, the limitations of the procedures and </w:t>
+      </w:r>
+      <w:proofErr w:type="spellStart"/>
+      <w:r>
+        <w:rPr>
+          <w:lang w:val="en-US"/>
+        </w:rPr>
+        <w:t>and</w:t>
+      </w:r>
+      <w:proofErr w:type="spellEnd"/>
+      <w:r>
+        <w:rPr>
+          <w:lang w:val="en-US"/>
+        </w:rPr>
+        <w:t xml:space="preserve"> tools. </w:t>
       </w:r>
     </w:p>
   </w:comment>
-  <w:comment w:id="19" w:author="Babak Farshchian" w:date="2013-11-21T10:28:00Z" w:initials="BabakF">
+  <w:comment w:id="19" w:author="Babak Farshchian" w:date="2013-11-21T10:46:00Z" w:initials="BabakF">
     <w:p>
       <w:pPr>
         <w:pStyle w:val="Merknadstekst"/>
@@ -3916,25 +3949,73 @@
         <w:rPr>
           <w:lang w:val="en-US"/>
         </w:rPr>
-        <w:t xml:space="preserve">Definition of all terms, pilot testing methods, the validity and reliability the definitions proposed, the limitations of the procedures and </w:t>
+        <w:t xml:space="preserve">Procedures for coding and entering data into computer. </w:t>
+      </w:r>
+      <w:r>
+        <w:rPr>
+          <w:lang w:val="en-US"/>
+        </w:rPr>
+        <w:t>Measures to ensure completeness and accuracy, examples of how the results will be displayed, tests to be used to carry out statistical analysis,</w:t>
+      </w:r>
+    </w:p>
+  </w:comment>
+  <w:comment w:id="20" w:author="Babak Farshchian" w:date="2013-11-21T10:51:00Z" w:initials="BabakF">
+    <w:p>
+      <w:pPr>
+        <w:pStyle w:val="Merknadstekst"/>
+        <w:rPr>
+          <w:lang w:val="en-US"/>
+        </w:rPr>
+      </w:pPr>
+      <w:r>
+        <w:rPr>
+          <w:rStyle w:val="Merknadsreferanse"/>
+        </w:rPr>
+        <w:annotationRef/>
+      </w:r>
+      <w:r>
+        <w:rPr>
+          <w:lang w:val="en-US"/>
+        </w:rPr>
+        <w:t xml:space="preserve">Dates for pilot testing, </w:t>
       </w:r>
       <w:proofErr w:type="spellStart"/>
       <w:r>
         <w:rPr>
           <w:lang w:val="en-US"/>
         </w:rPr>
-        <w:t>and</w:t>
+        <w:t>recruting</w:t>
       </w:r>
       <w:proofErr w:type="spellEnd"/>
       <w:r>
         <w:rPr>
           <w:lang w:val="en-US"/>
         </w:rPr>
-        <w:t xml:space="preserve"> tools. </w:t>
+        <w:t xml:space="preserve"> subjects, preparing forms and </w:t>
+      </w:r>
+      <w:proofErr w:type="spellStart"/>
+      <w:r>
+        <w:rPr>
+          <w:lang w:val="en-US"/>
+        </w:rPr>
+        <w:t>questionnnaires</w:t>
+      </w:r>
+      <w:proofErr w:type="spellEnd"/>
+      <w:r>
+        <w:rPr>
+          <w:lang w:val="en-US"/>
+        </w:rPr>
+        <w:t>, data collection, follow-up procedures, data checking and statistical analysis, reporting to participants, sponsors and academics.</w:t>
+      </w:r>
+      <w:r>
+        <w:rPr>
+          <w:lang w:val="en-US"/>
+        </w:rPr>
+        <w:t xml:space="preserve"> ,</w:t>
       </w:r>
     </w:p>
   </w:comment>
-  <w:comment w:id="20" w:author="Babak Farshchian" w:date="2013-11-21T10:46:00Z" w:initials="BabakF">
+  <w:comment w:id="21" w:author="Babak Farshchian" w:date="2013-11-21T10:55:00Z" w:initials="BabakF">
     <w:p>
       <w:pPr>
         <w:pStyle w:val="Merknadstekst"/>
@@ -3952,22 +4033,36 @@
         <w:rPr>
           <w:lang w:val="en-US"/>
         </w:rPr>
-        <w:t xml:space="preserve">Procedures for coding and entering data into computer. </w:t>
-      </w:r>
-      <w:r>
-        <w:rPr>
-          <w:lang w:val="en-US"/>
-        </w:rPr>
-        <w:t>Measures to ensure completeness and accuracy, examples of how the results will be displayed, tests to be used to carry out statistical analysis,</w:t>
+        <w:t xml:space="preserve">Discuss the </w:t>
+      </w:r>
+      <w:proofErr w:type="spellStart"/>
+      <w:r>
+        <w:rPr>
+          <w:lang w:val="en-US"/>
+        </w:rPr>
+        <w:t>desgin</w:t>
+      </w:r>
+      <w:proofErr w:type="spellEnd"/>
+      <w:r>
+        <w:rPr>
+          <w:lang w:val="en-US"/>
+        </w:rPr>
+        <w:t xml:space="preserve"> you have chosen. </w:t>
+      </w:r>
+      <w:r>
+        <w:rPr>
+          <w:lang w:val="en-US"/>
+        </w:rPr>
+        <w:t>If you did not have any budgetary limitations what would you have chosen as a design? What compromises did you make? How do they affect the generality of the results?</w:t>
       </w:r>
     </w:p>
   </w:comment>
-  <w:comment w:id="21" w:author="Babak Farshchian" w:date="2013-11-21T10:51:00Z" w:initials="BabakF">
+  <w:comment w:id="22" w:author="Franang Thomas" w:date="2015-01-22T11:59:00Z" w:initials="FT">
     <w:p>
       <w:pPr>
         <w:pStyle w:val="Merknadstekst"/>
         <w:rPr>
-          <w:lang w:val="en-US"/>
+          <w:lang w:val="en-GB"/>
         </w:rPr>
       </w:pPr>
       <w:r>
@@ -3978,111 +4073,13 @@
       </w:r>
       <w:r>
         <w:rPr>
-          <w:lang w:val="en-US"/>
-        </w:rPr>
-        <w:t xml:space="preserve">Dates for pilot testing, </w:t>
-      </w:r>
-      <w:proofErr w:type="spellStart"/>
-      <w:r>
-        <w:rPr>
-          <w:lang w:val="en-US"/>
-        </w:rPr>
-        <w:t>recruting</w:t>
-      </w:r>
-      <w:proofErr w:type="spellEnd"/>
-      <w:r>
-        <w:rPr>
-          <w:lang w:val="en-US"/>
-        </w:rPr>
-        <w:t xml:space="preserve"> subjects, preparing forms and </w:t>
-      </w:r>
-      <w:proofErr w:type="spellStart"/>
-      <w:r>
-        <w:rPr>
-          <w:lang w:val="en-US"/>
-        </w:rPr>
-        <w:t>questionnnaires</w:t>
-      </w:r>
-      <w:proofErr w:type="spellEnd"/>
-      <w:r>
-        <w:rPr>
-          <w:lang w:val="en-US"/>
-        </w:rPr>
-        <w:t>, data collection, follow-up procedures, data checking and statistical analysis, reporting to participants, sponsors and academics.</w:t>
-      </w:r>
-      <w:r>
-        <w:rPr>
-          <w:lang w:val="en-US"/>
-        </w:rPr>
-        <w:t xml:space="preserve"> ,</w:t>
+          <w:lang w:val="en-GB"/>
+        </w:rPr>
+        <w:t>New addition.</w:t>
       </w:r>
     </w:p>
   </w:comment>
-  <w:comment w:id="22" w:author="Babak Farshchian" w:date="2013-11-21T10:55:00Z" w:initials="BabakF">
-    <w:p>
-      <w:pPr>
-        <w:pStyle w:val="Merknadstekst"/>
-        <w:rPr>
-          <w:lang w:val="en-US"/>
-        </w:rPr>
-      </w:pPr>
-      <w:r>
-        <w:rPr>
-          <w:rStyle w:val="Merknadsreferanse"/>
-        </w:rPr>
-        <w:annotationRef/>
-      </w:r>
-      <w:r>
-        <w:rPr>
-          <w:lang w:val="en-US"/>
-        </w:rPr>
-        <w:t xml:space="preserve">Discuss the </w:t>
-      </w:r>
-      <w:proofErr w:type="spellStart"/>
-      <w:r>
-        <w:rPr>
-          <w:lang w:val="en-US"/>
-        </w:rPr>
-        <w:t>desgin</w:t>
-      </w:r>
-      <w:proofErr w:type="spellEnd"/>
-      <w:r>
-        <w:rPr>
-          <w:lang w:val="en-US"/>
-        </w:rPr>
-        <w:t xml:space="preserve"> you have chosen. </w:t>
-      </w:r>
-      <w:r>
-        <w:rPr>
-          <w:lang w:val="en-US"/>
-        </w:rPr>
-        <w:t>If you did not have any budgetary limitations what would you have chosen as a design? What compromises did you make? How do they affect the generality of the results?</w:t>
-      </w:r>
-    </w:p>
-  </w:comment>
-  <w:comment w:id="23" w:author="Franang Thomas" w:date="2015-01-22T11:59:00Z" w:initials="FT">
-    <w:p>
-      <w:pPr>
-        <w:pStyle w:val="Merknadstekst"/>
-        <w:rPr>
-          <w:lang w:val="en-GB"/>
-        </w:rPr>
-      </w:pPr>
-      <w:r>
-        <w:rPr>
-          <w:rStyle w:val="Merknadsreferanse"/>
-        </w:rPr>
-        <w:annotationRef/>
-      </w:r>
-      <w:r>
-        <w:rPr>
-          <w:lang w:val="en-GB"/>
-        </w:rPr>
-        <w:t>New addition.</w:t>
-      </w:r>
-    </w:p>
-  </w:comment>
-  <w:comment w:id="24" w:author="Babak Farshchian" w:date="2013-11-21T11:05:00Z" w:initials="BabakF">
+  <w:comment w:id="23" w:author="Babak Farshchian" w:date="2013-11-21T11:05:00Z" w:initials="BabakF">
     <w:p>
       <w:pPr>
         <w:pStyle w:val="Merknadstekst"/>
@@ -5456,7 +5453,7 @@
 </file>
 
 <file path=customXml/itemProps1.xml><?xml version="1.0" encoding="utf-8"?>
-<ds:datastoreItem xmlns:ds="http://schemas.openxmlformats.org/officeDocument/2006/customXml" ds:itemID="{85C0D0BA-752E-459C-ACD9-2058EF1CF278}">
+<ds:datastoreItem xmlns:ds="http://schemas.openxmlformats.org/officeDocument/2006/customXml" ds:itemID="{C30BAEF4-0603-465F-9703-5A11B3823AD4}">
   <ds:schemaRefs>
     <ds:schemaRef ds:uri="http://schemas.openxmlformats.org/officeDocument/2006/bibliography"/>
   </ds:schemaRefs>

</xml_diff>